<commit_message>
Updated documentation source files based on certification feedback.
</commit_message>
<xml_diff>
--- a/Documentation/SFCC SFRA - Subscribe Pro - Integration Documentation.docx
+++ b/Documentation/SFCC SFRA - Subscribe Pro - Integration Documentation.docx
@@ -3774,13 +3774,8 @@
       </w:r>
       <w:proofErr w:type="spellEnd"/>
       <w:r>
-        <w:t xml:space="preserve"> recurring payments via credit card, </w:t>
-      </w:r>
-      <w:proofErr w:type="spellStart"/>
-      <w:r>
-        <w:t>ApplePay</w:t>
-      </w:r>
-      <w:proofErr w:type="spellEnd"/>
+        <w:t xml:space="preserve"> recurring payments via credit card</w:t>
+      </w:r>
       <w:r>
         <w:t xml:space="preserve"> and </w:t>
       </w:r>
@@ -4038,7 +4033,6 @@
       <w:bookmarkStart w:id="24" w:name="_Toc3899060"/>
       <w:bookmarkStart w:id="25" w:name="_Toc3899194"/>
       <w:r>
-        <w:lastRenderedPageBreak/>
         <w:t>Limitations, Constraints</w:t>
       </w:r>
       <w:bookmarkEnd w:id="24"/>
@@ -4088,7 +4082,10 @@
         <w:contextualSpacing/>
       </w:pPr>
       <w:r>
-        <w:t>Apply Pay or a Credit Card will be required for subscription products</w:t>
+        <w:t>A</w:t>
+      </w:r>
+      <w:r>
+        <w:t xml:space="preserve"> Credit Card will be required for subscription products</w:t>
       </w:r>
     </w:p>
     <w:p>
@@ -4102,7 +4099,7 @@
         <w:contextualSpacing/>
       </w:pPr>
       <w:r>
-        <w:t>Merchant must use Subscribe Pro as their Apple Pay Provider, if they want to use Apple Pay for Subscription Products</w:t>
+        <w:t>Customers must be logged into the storefront in order to purchase subscription products</w:t>
       </w:r>
     </w:p>
     <w:p>
@@ -4116,20 +4113,6 @@
         <w:contextualSpacing/>
       </w:pPr>
       <w:r>
-        <w:t>Customers must be logged into the storefront in order to purchase subscription products</w:t>
-      </w:r>
-    </w:p>
-    <w:p>
-      <w:pPr>
-        <w:numPr>
-          <w:ilvl w:val="0"/>
-          <w:numId w:val="10"/>
-        </w:numPr>
-        <w:spacing w:after="120" w:line="360" w:lineRule="auto"/>
-        <w:ind w:left="906" w:hanging="269"/>
-        <w:contextualSpacing/>
-      </w:pPr>
-      <w:r>
         <w:t>Customer must save their Credit Card to their account in order to purchase subscription products</w:t>
       </w:r>
     </w:p>
@@ -4170,7 +4153,16 @@
         <w:ind w:left="540"/>
       </w:pPr>
       <w:r>
-        <w:t>Compatible Demandware API version 16.2</w:t>
+        <w:t xml:space="preserve">Compatible </w:t>
+      </w:r>
+      <w:r>
+        <w:t>OC</w:t>
+      </w:r>
+      <w:r>
+        <w:t xml:space="preserve">API version </w:t>
+      </w:r>
+      <w:r>
+        <w:t>19.8</w:t>
       </w:r>
     </w:p>
     <w:p>
@@ -4181,7 +4173,10 @@
         <w:t xml:space="preserve">Compatible </w:t>
       </w:r>
       <w:r>
-        <w:t>SFRA Version: 3.3.0</w:t>
+        <w:t xml:space="preserve">SFRA Version: </w:t>
+      </w:r>
+      <w:r>
+        <w:t>4.2.1</w:t>
       </w:r>
     </w:p>
     <w:p>
@@ -4296,7 +4291,7 @@
         <w:ind w:left="540"/>
       </w:pPr>
       <w:r>
-        <w:t xml:space="preserve">Subscribe Pro will be handling Apple Pay Payment transactions. Subscribe Pro will store the Customers saved Payment Instrument ID, in order to process recurring orders. </w:t>
+        <w:t xml:space="preserve">Subscribe Pro will store the Customers saved Payment Instrument ID, in order to process recurring orders. </w:t>
       </w:r>
     </w:p>
     <w:p/>
@@ -4754,8 +4749,6 @@
         </w:rPr>
         <w:t>Next, you can upload your cartridge to your SFCC site.</w:t>
       </w:r>
-      <w:bookmarkStart w:id="38" w:name="_GoBack"/>
-      <w:bookmarkEnd w:id="38"/>
     </w:p>
     <w:p>
       <w:pPr>
@@ -4855,13 +4848,13 @@
       <w:pPr>
         <w:pStyle w:val="Heading4"/>
       </w:pPr>
-      <w:bookmarkStart w:id="39" w:name="_ck6qov3e0vv1" w:colFirst="0" w:colLast="0"/>
-      <w:bookmarkStart w:id="40" w:name="_Toc3899066"/>
+      <w:bookmarkStart w:id="38" w:name="_ck6qov3e0vv1" w:colFirst="0" w:colLast="0"/>
+      <w:bookmarkStart w:id="39" w:name="_Toc3899066"/>
+      <w:bookmarkEnd w:id="38"/>
+      <w:r>
+        <w:t>Update Site's cartridge path</w:t>
+      </w:r>
       <w:bookmarkEnd w:id="39"/>
-      <w:r>
-        <w:t>Update Site's cartridge path</w:t>
-      </w:r>
-      <w:bookmarkEnd w:id="40"/>
     </w:p>
     <w:p>
       <w:pPr>
@@ -4976,13 +4969,13 @@
       <w:pPr>
         <w:pStyle w:val="Heading4"/>
       </w:pPr>
-      <w:bookmarkStart w:id="41" w:name="_mssdasre2xfx" w:colFirst="0" w:colLast="0"/>
-      <w:bookmarkStart w:id="42" w:name="_Toc3899067"/>
+      <w:bookmarkStart w:id="40" w:name="_mssdasre2xfx" w:colFirst="0" w:colLast="0"/>
+      <w:bookmarkStart w:id="41" w:name="_Toc3899067"/>
+      <w:bookmarkEnd w:id="40"/>
+      <w:r>
+        <w:t>Install Services</w:t>
+      </w:r>
       <w:bookmarkEnd w:id="41"/>
-      <w:r>
-        <w:t>Install Services</w:t>
-      </w:r>
-      <w:bookmarkEnd w:id="42"/>
       <w:r>
         <w:t xml:space="preserve">, Meta Data, and </w:t>
       </w:r>
@@ -5083,13 +5076,13 @@
       <w:pPr>
         <w:pStyle w:val="Heading4"/>
       </w:pPr>
-      <w:bookmarkStart w:id="43" w:name="_ndammabbbm23" w:colFirst="0" w:colLast="0"/>
-      <w:bookmarkStart w:id="44" w:name="_Toc3899069"/>
+      <w:bookmarkStart w:id="42" w:name="_ndammabbbm23" w:colFirst="0" w:colLast="0"/>
+      <w:bookmarkStart w:id="43" w:name="_Toc3899069"/>
+      <w:bookmarkEnd w:id="42"/>
+      <w:r>
+        <w:t>System object definitions</w:t>
+      </w:r>
       <w:bookmarkEnd w:id="43"/>
-      <w:r>
-        <w:t>System object definitions</w:t>
-      </w:r>
-      <w:bookmarkEnd w:id="44"/>
     </w:p>
     <w:p>
       <w:pPr>
@@ -8760,130 +8753,6 @@
             </w:pPr>
             <w:proofErr w:type="spellStart"/>
             <w:r>
-              <w:t>subproApplePayLoginMsg</w:t>
-            </w:r>
-            <w:proofErr w:type="spellEnd"/>
-          </w:p>
-        </w:tc>
-        <w:tc>
-          <w:tcPr>
-            <w:tcW w:w="3000" w:type="dxa"/>
-            <w:tcBorders>
-              <w:top w:val="single" w:sz="4" w:space="0" w:color="999999"/>
-              <w:left w:val="single" w:sz="4" w:space="0" w:color="999999"/>
-              <w:bottom w:val="single" w:sz="4" w:space="0" w:color="999999"/>
-              <w:right w:val="single" w:sz="4" w:space="0" w:color="999999"/>
-            </w:tcBorders>
-            <w:tcMar>
-              <w:top w:w="100" w:type="dxa"/>
-              <w:left w:w="100" w:type="dxa"/>
-              <w:bottom w:w="100" w:type="dxa"/>
-              <w:right w:w="100" w:type="dxa"/>
-            </w:tcMar>
-          </w:tcPr>
-          <w:p>
-            <w:pPr>
-              <w:spacing w:line="240" w:lineRule="auto"/>
-              <w:ind w:left="-15"/>
-            </w:pPr>
-            <w:proofErr w:type="spellStart"/>
-            <w:r>
-              <w:t>Subpro</w:t>
-            </w:r>
-            <w:proofErr w:type="spellEnd"/>
-            <w:r>
-              <w:t xml:space="preserve"> Apple Pay Login Message</w:t>
-            </w:r>
-          </w:p>
-        </w:tc>
-        <w:tc>
-          <w:tcPr>
-            <w:tcW w:w="930" w:type="dxa"/>
-            <w:tcBorders>
-              <w:top w:val="single" w:sz="4" w:space="0" w:color="999999"/>
-              <w:left w:val="single" w:sz="4" w:space="0" w:color="999999"/>
-              <w:bottom w:val="single" w:sz="4" w:space="0" w:color="999999"/>
-              <w:right w:val="single" w:sz="4" w:space="0" w:color="999999"/>
-            </w:tcBorders>
-            <w:tcMar>
-              <w:top w:w="100" w:type="dxa"/>
-              <w:left w:w="100" w:type="dxa"/>
-              <w:bottom w:w="100" w:type="dxa"/>
-              <w:right w:w="100" w:type="dxa"/>
-            </w:tcMar>
-          </w:tcPr>
-          <w:p>
-            <w:pPr>
-              <w:spacing w:line="240" w:lineRule="auto"/>
-              <w:ind w:left="-15"/>
-            </w:pPr>
-            <w:r>
-              <w:t>String</w:t>
-            </w:r>
-          </w:p>
-        </w:tc>
-        <w:tc>
-          <w:tcPr>
-            <w:tcW w:w="4125" w:type="dxa"/>
-            <w:tcBorders>
-              <w:top w:val="single" w:sz="4" w:space="0" w:color="999999"/>
-              <w:left w:val="single" w:sz="4" w:space="0" w:color="999999"/>
-              <w:bottom w:val="single" w:sz="4" w:space="0" w:color="999999"/>
-              <w:right w:val="single" w:sz="4" w:space="0" w:color="999999"/>
-            </w:tcBorders>
-            <w:tcMar>
-              <w:top w:w="100" w:type="dxa"/>
-              <w:left w:w="100" w:type="dxa"/>
-              <w:bottom w:w="100" w:type="dxa"/>
-              <w:right w:w="100" w:type="dxa"/>
-            </w:tcMar>
-          </w:tcPr>
-          <w:p>
-            <w:pPr>
-              <w:spacing w:line="240" w:lineRule="auto"/>
-              <w:ind w:left="-15"/>
-            </w:pPr>
-            <w:r>
-              <w:t xml:space="preserve">Message informing customer that he/she needs to be logged in as a registered customer to use Apple Pay with </w:t>
-            </w:r>
-            <w:proofErr w:type="spellStart"/>
-            <w:r>
-              <w:t>SubPro</w:t>
-            </w:r>
-            <w:proofErr w:type="spellEnd"/>
-            <w:r>
-              <w:t xml:space="preserve"> Subscription products</w:t>
-            </w:r>
-          </w:p>
-        </w:tc>
-      </w:tr>
-      <w:tr>
-        <w:trPr>
-          <w:trHeight w:val="400"/>
-        </w:trPr>
-        <w:tc>
-          <w:tcPr>
-            <w:tcW w:w="2415" w:type="dxa"/>
-            <w:tcBorders>
-              <w:top w:val="single" w:sz="4" w:space="0" w:color="999999"/>
-              <w:left w:val="single" w:sz="4" w:space="0" w:color="999999"/>
-              <w:bottom w:val="single" w:sz="4" w:space="0" w:color="999999"/>
-              <w:right w:val="single" w:sz="4" w:space="0" w:color="999999"/>
-            </w:tcBorders>
-            <w:tcMar>
-              <w:top w:w="100" w:type="dxa"/>
-              <w:left w:w="100" w:type="dxa"/>
-              <w:bottom w:w="100" w:type="dxa"/>
-              <w:right w:w="100" w:type="dxa"/>
-            </w:tcMar>
-          </w:tcPr>
-          <w:p>
-            <w:pPr>
-              <w:spacing w:line="240" w:lineRule="auto"/>
-              <w:ind w:left="-15"/>
-            </w:pPr>
-            <w:proofErr w:type="spellStart"/>
-            <w:r>
               <w:t>subproCheckoutLoginMsg</w:t>
             </w:r>
             <w:proofErr w:type="spellEnd"/>
@@ -9962,7 +9831,6 @@
               <w:rPr>
                 <w:b/>
               </w:rPr>
-              <w:lastRenderedPageBreak/>
               <w:t>ID</w:t>
             </w:r>
           </w:p>
@@ -10186,44 +10054,6 @@
     </w:tbl>
     <w:p>
       <w:pPr>
-        <w:ind w:left="0"/>
-      </w:pPr>
-    </w:p>
-    <w:p>
-      <w:pPr>
-        <w:pStyle w:val="Heading4"/>
-      </w:pPr>
-      <w:bookmarkStart w:id="45" w:name="_aj5e9ms0a3is" w:colFirst="0" w:colLast="0"/>
-      <w:bookmarkEnd w:id="45"/>
-    </w:p>
-    <w:p>
-      <w:pPr>
-        <w:pStyle w:val="Heading4"/>
-      </w:pPr>
-      <w:bookmarkStart w:id="46" w:name="_39bqe4axo3b" w:colFirst="0" w:colLast="0"/>
-      <w:bookmarkEnd w:id="46"/>
-      <w:r>
-        <w:br w:type="page"/>
-      </w:r>
-    </w:p>
-    <w:p>
-      <w:pPr>
-        <w:pStyle w:val="Heading2"/>
-        <w:ind w:left="0" w:firstLine="0"/>
-      </w:pPr>
-      <w:bookmarkStart w:id="47" w:name="_fn6dcfbqltr6" w:colFirst="0" w:colLast="0"/>
-      <w:bookmarkStart w:id="48" w:name="_l07ctj3wcxto" w:colFirst="0" w:colLast="0"/>
-      <w:bookmarkStart w:id="49" w:name="_n1rj6hrs65yd" w:colFirst="0" w:colLast="0"/>
-      <w:bookmarkEnd w:id="47"/>
-      <w:bookmarkEnd w:id="48"/>
-      <w:bookmarkEnd w:id="49"/>
-      <w:r>
-        <w:lastRenderedPageBreak/>
-        <w:br w:type="page"/>
-      </w:r>
-    </w:p>
-    <w:p>
-      <w:pPr>
         <w:pStyle w:val="Heading2"/>
         <w:numPr>
           <w:ilvl w:val="1"/>
@@ -10231,14 +10061,24 @@
         </w:numPr>
         <w:ind w:left="0" w:firstLine="0"/>
       </w:pPr>
-      <w:bookmarkStart w:id="50" w:name="_Toc3899071"/>
-      <w:bookmarkStart w:id="51" w:name="_Toc3899200"/>
+      <w:bookmarkStart w:id="44" w:name="_aj5e9ms0a3is" w:colFirst="0" w:colLast="0"/>
+      <w:bookmarkStart w:id="45" w:name="_39bqe4axo3b" w:colFirst="0" w:colLast="0"/>
+      <w:bookmarkStart w:id="46" w:name="_fn6dcfbqltr6" w:colFirst="0" w:colLast="0"/>
+      <w:bookmarkStart w:id="47" w:name="_l07ctj3wcxto" w:colFirst="0" w:colLast="0"/>
+      <w:bookmarkStart w:id="48" w:name="_n1rj6hrs65yd" w:colFirst="0" w:colLast="0"/>
+      <w:bookmarkStart w:id="49" w:name="_Toc3899071"/>
+      <w:bookmarkStart w:id="50" w:name="_Toc3899200"/>
+      <w:bookmarkEnd w:id="44"/>
+      <w:bookmarkEnd w:id="45"/>
+      <w:bookmarkEnd w:id="46"/>
+      <w:bookmarkEnd w:id="47"/>
+      <w:bookmarkEnd w:id="48"/>
       <w:r>
         <w:lastRenderedPageBreak/>
         <w:t>Configuration</w:t>
       </w:r>
+      <w:bookmarkEnd w:id="49"/>
       <w:bookmarkEnd w:id="50"/>
-      <w:bookmarkEnd w:id="51"/>
     </w:p>
     <w:p>
       <w:pPr>
@@ -10255,15 +10095,15 @@
         <w:pStyle w:val="Heading3"/>
         <w:ind w:left="0" w:firstLine="0"/>
       </w:pPr>
-      <w:bookmarkStart w:id="52" w:name="_755c9er0knr8" w:colFirst="0" w:colLast="0"/>
-      <w:bookmarkStart w:id="53" w:name="_Toc3899072"/>
-      <w:bookmarkStart w:id="54" w:name="_Toc3899201"/>
+      <w:bookmarkStart w:id="51" w:name="_755c9er0knr8" w:colFirst="0" w:colLast="0"/>
+      <w:bookmarkStart w:id="52" w:name="_Toc3899072"/>
+      <w:bookmarkStart w:id="53" w:name="_Toc3899201"/>
+      <w:bookmarkEnd w:id="51"/>
+      <w:r>
+        <w:t>Update Web Service Credentials</w:t>
+      </w:r>
       <w:bookmarkEnd w:id="52"/>
-      <w:r>
-        <w:t>Update Web Service Credentials</w:t>
-      </w:r>
       <w:bookmarkEnd w:id="53"/>
-      <w:bookmarkEnd w:id="54"/>
     </w:p>
     <w:p>
       <w:pPr>
@@ -10502,16 +10342,16 @@
         <w:pStyle w:val="Heading3"/>
         <w:ind w:left="0" w:firstLine="0"/>
       </w:pPr>
-      <w:bookmarkStart w:id="55" w:name="_tjd3whmilw2z" w:colFirst="0" w:colLast="0"/>
-      <w:bookmarkEnd w:id="55"/>
+      <w:bookmarkStart w:id="54" w:name="_tjd3whmilw2z" w:colFirst="0" w:colLast="0"/>
+      <w:bookmarkEnd w:id="54"/>
     </w:p>
     <w:p>
       <w:pPr>
         <w:pStyle w:val="Heading3"/>
         <w:ind w:left="0" w:firstLine="0"/>
       </w:pPr>
-      <w:bookmarkStart w:id="56" w:name="_8dnkmyqn70zk" w:colFirst="0" w:colLast="0"/>
-      <w:bookmarkEnd w:id="56"/>
+      <w:bookmarkStart w:id="55" w:name="_8dnkmyqn70zk" w:colFirst="0" w:colLast="0"/>
+      <w:bookmarkEnd w:id="55"/>
       <w:r>
         <w:br w:type="page"/>
       </w:r>
@@ -10521,10 +10361,10 @@
         <w:pStyle w:val="Heading3"/>
         <w:ind w:left="0" w:firstLine="0"/>
       </w:pPr>
-      <w:bookmarkStart w:id="57" w:name="_ulu9hyo8udps" w:colFirst="0" w:colLast="0"/>
-      <w:bookmarkStart w:id="58" w:name="_Toc3899073"/>
-      <w:bookmarkStart w:id="59" w:name="_Toc3899202"/>
-      <w:bookmarkEnd w:id="57"/>
+      <w:bookmarkStart w:id="56" w:name="_ulu9hyo8udps" w:colFirst="0" w:colLast="0"/>
+      <w:bookmarkStart w:id="57" w:name="_Toc3899073"/>
+      <w:bookmarkStart w:id="58" w:name="_Toc3899202"/>
+      <w:bookmarkEnd w:id="56"/>
       <w:r>
         <w:lastRenderedPageBreak/>
         <w:t>Turn on Subscribe Pro Cartridge Storefront Features</w:t>
@@ -10586,8 +10426,8 @@
         <w:lastRenderedPageBreak/>
         <w:t>Setup Schedule Job to process orders with pending subscriptions</w:t>
       </w:r>
+      <w:bookmarkEnd w:id="57"/>
       <w:bookmarkEnd w:id="58"/>
-      <w:bookmarkEnd w:id="59"/>
     </w:p>
     <w:p>
       <w:pPr>
@@ -10789,16 +10629,16 @@
         <w:pStyle w:val="Heading3"/>
         <w:ind w:left="0" w:firstLine="0"/>
       </w:pPr>
-      <w:bookmarkStart w:id="60" w:name="_xnse2lbgtsnp" w:colFirst="0" w:colLast="0"/>
-      <w:bookmarkStart w:id="61" w:name="_Toc3899074"/>
-      <w:bookmarkStart w:id="62" w:name="_Toc3899203"/>
-      <w:bookmarkEnd w:id="60"/>
+      <w:bookmarkStart w:id="59" w:name="_xnse2lbgtsnp" w:colFirst="0" w:colLast="0"/>
+      <w:bookmarkStart w:id="60" w:name="_Toc3899074"/>
+      <w:bookmarkStart w:id="61" w:name="_Toc3899203"/>
+      <w:bookmarkEnd w:id="59"/>
       <w:r>
         <w:lastRenderedPageBreak/>
         <w:t>Configure Subscription Products</w:t>
       </w:r>
+      <w:bookmarkEnd w:id="60"/>
       <w:bookmarkEnd w:id="61"/>
-      <w:bookmarkEnd w:id="62"/>
     </w:p>
     <w:p>
       <w:pPr>
@@ -10934,13 +10774,13 @@
       <w:pPr>
         <w:pStyle w:val="Heading4"/>
       </w:pPr>
-      <w:bookmarkStart w:id="63" w:name="_p4mceq7seosh" w:colFirst="0" w:colLast="0"/>
-      <w:bookmarkStart w:id="64" w:name="_Toc3899075"/>
+      <w:bookmarkStart w:id="62" w:name="_p4mceq7seosh" w:colFirst="0" w:colLast="0"/>
+      <w:bookmarkStart w:id="63" w:name="_Toc3899075"/>
+      <w:bookmarkEnd w:id="62"/>
+      <w:r>
+        <w:t>Standard Product</w:t>
+      </w:r>
       <w:bookmarkEnd w:id="63"/>
-      <w:r>
-        <w:t>Standard Product</w:t>
-      </w:r>
-      <w:bookmarkEnd w:id="64"/>
     </w:p>
     <w:p>
       <w:pPr>
@@ -10969,9 +10809,9 @@
           <w:szCs w:val="18"/>
         </w:rPr>
       </w:pPr>
-      <w:bookmarkStart w:id="65" w:name="_tvq874vi99c2" w:colFirst="0" w:colLast="0"/>
-      <w:bookmarkStart w:id="66" w:name="_Toc3899076"/>
-      <w:bookmarkEnd w:id="65"/>
+      <w:bookmarkStart w:id="64" w:name="_tvq874vi99c2" w:colFirst="0" w:colLast="0"/>
+      <w:bookmarkStart w:id="65" w:name="_Toc3899076"/>
+      <w:bookmarkEnd w:id="64"/>
       <w:r>
         <w:rPr>
           <w:sz w:val="18"/>
@@ -10979,7 +10819,7 @@
         </w:rPr>
         <w:t>Configuring Product on the Commerce Cloud Platform</w:t>
       </w:r>
-      <w:bookmarkEnd w:id="66"/>
+      <w:bookmarkEnd w:id="65"/>
     </w:p>
     <w:p/>
     <w:p>
@@ -11179,13 +11019,13 @@
         <w:pStyle w:val="Heading5"/>
         <w:contextualSpacing w:val="0"/>
       </w:pPr>
-      <w:bookmarkStart w:id="67" w:name="_6nttbw6p0z5l" w:colFirst="0" w:colLast="0"/>
-      <w:bookmarkStart w:id="68" w:name="_Toc3899077"/>
+      <w:bookmarkStart w:id="66" w:name="_6nttbw6p0z5l" w:colFirst="0" w:colLast="0"/>
+      <w:bookmarkStart w:id="67" w:name="_Toc3899077"/>
+      <w:bookmarkEnd w:id="66"/>
+      <w:r>
+        <w:t>Configuring Product on the Subscribe Pro Platform</w:t>
+      </w:r>
       <w:bookmarkEnd w:id="67"/>
-      <w:r>
-        <w:t>Configuring Product on the Subscribe Pro Platform</w:t>
-      </w:r>
-      <w:bookmarkEnd w:id="68"/>
     </w:p>
     <w:p/>
     <w:p>
@@ -11301,69 +11141,69 @@
       <w:pPr>
         <w:pStyle w:val="Heading4"/>
       </w:pPr>
-      <w:bookmarkStart w:id="69" w:name="_ptgiw6y1ozpn" w:colFirst="0" w:colLast="0"/>
-      <w:bookmarkStart w:id="70" w:name="_Toc3899078"/>
-      <w:bookmarkEnd w:id="69"/>
+      <w:bookmarkStart w:id="68" w:name="_ptgiw6y1ozpn" w:colFirst="0" w:colLast="0"/>
+      <w:bookmarkStart w:id="69" w:name="_Toc3899078"/>
+      <w:bookmarkEnd w:id="68"/>
       <w:r>
         <w:lastRenderedPageBreak/>
         <w:t>Variation Product</w:t>
       </w:r>
+      <w:bookmarkEnd w:id="69"/>
+    </w:p>
+    <w:p/>
+    <w:p>
+      <w:pPr>
+        <w:ind w:left="0"/>
+      </w:pPr>
+      <w:r>
+        <w:t>Variation Product is a product that is a specific variation. For example, if a Vegas brand t-shirt is represented by a variation master, then a product variation is a size 10, blue Vegas brand t-shirt.</w:t>
+      </w:r>
+    </w:p>
+    <w:p>
+      <w:pPr>
+        <w:ind w:left="0"/>
+      </w:pPr>
+      <w:r>
+        <w:t xml:space="preserve">Variation products associated with the same variation master share most of the attributes defined for the product </w:t>
+      </w:r>
+      <w:proofErr w:type="gramStart"/>
+      <w:r>
+        <w:t>master, but</w:t>
+      </w:r>
+      <w:proofErr w:type="gramEnd"/>
+      <w:r>
+        <w:t xml:space="preserve"> have their own product IDs and images.</w:t>
+      </w:r>
+    </w:p>
+    <w:p>
+      <w:pPr>
+        <w:ind w:left="0"/>
+      </w:pPr>
+    </w:p>
+    <w:p>
+      <w:pPr>
+        <w:ind w:left="0"/>
+      </w:pPr>
+      <w:r>
+        <w:t>Variation Products should be configured the same way as a “Standard Product”. See instructions above.</w:t>
+      </w:r>
+    </w:p>
+    <w:p>
+      <w:pPr>
+        <w:ind w:left="0"/>
+      </w:pPr>
+    </w:p>
+    <w:p>
+      <w:pPr>
+        <w:pStyle w:val="Heading4"/>
+      </w:pPr>
+      <w:bookmarkStart w:id="70" w:name="_vzg4vzcpqur" w:colFirst="0" w:colLast="0"/>
+      <w:bookmarkStart w:id="71" w:name="_Toc3899079"/>
       <w:bookmarkEnd w:id="70"/>
-    </w:p>
-    <w:p/>
-    <w:p>
-      <w:pPr>
-        <w:ind w:left="0"/>
-      </w:pPr>
-      <w:r>
-        <w:t>Variation Product is a product that is a specific variation. For example, if a Vegas brand t-shirt is represented by a variation master, then a product variation is a size 10, blue Vegas brand t-shirt.</w:t>
-      </w:r>
-    </w:p>
-    <w:p>
-      <w:pPr>
-        <w:ind w:left="0"/>
-      </w:pPr>
-      <w:r>
-        <w:t xml:space="preserve">Variation products associated with the same variation master share most of the attributes defined for the product </w:t>
-      </w:r>
-      <w:proofErr w:type="gramStart"/>
-      <w:r>
-        <w:t>master, but</w:t>
-      </w:r>
-      <w:proofErr w:type="gramEnd"/>
-      <w:r>
-        <w:t xml:space="preserve"> have their own product IDs and images.</w:t>
-      </w:r>
-    </w:p>
-    <w:p>
-      <w:pPr>
-        <w:ind w:left="0"/>
-      </w:pPr>
-    </w:p>
-    <w:p>
-      <w:pPr>
-        <w:ind w:left="0"/>
-      </w:pPr>
-      <w:r>
-        <w:t>Variation Products should be configured the same way as a “Standard Product”. See instructions above.</w:t>
-      </w:r>
-    </w:p>
-    <w:p>
-      <w:pPr>
-        <w:ind w:left="0"/>
-      </w:pPr>
-    </w:p>
-    <w:p>
-      <w:pPr>
-        <w:pStyle w:val="Heading4"/>
-      </w:pPr>
-      <w:bookmarkStart w:id="71" w:name="_vzg4vzcpqur" w:colFirst="0" w:colLast="0"/>
-      <w:bookmarkStart w:id="72" w:name="_Toc3899079"/>
+      <w:r>
+        <w:t>Variation Masters</w:t>
+      </w:r>
       <w:bookmarkEnd w:id="71"/>
-      <w:r>
-        <w:t>Variation Masters</w:t>
-      </w:r>
-      <w:bookmarkEnd w:id="72"/>
     </w:p>
     <w:p>
       <w:pPr>
@@ -12625,13 +12465,13 @@
       <w:pPr>
         <w:pStyle w:val="Heading4"/>
       </w:pPr>
-      <w:bookmarkStart w:id="73" w:name="_i7ptakm2v2zy" w:colFirst="0" w:colLast="0"/>
-      <w:bookmarkStart w:id="74" w:name="_Toc3899080"/>
+      <w:bookmarkStart w:id="72" w:name="_i7ptakm2v2zy" w:colFirst="0" w:colLast="0"/>
+      <w:bookmarkStart w:id="73" w:name="_Toc3899080"/>
+      <w:bookmarkEnd w:id="72"/>
+      <w:r>
+        <w:t>Product Bundles</w:t>
+      </w:r>
       <w:bookmarkEnd w:id="73"/>
-      <w:r>
-        <w:t>Product Bundles</w:t>
-      </w:r>
-      <w:bookmarkEnd w:id="74"/>
     </w:p>
     <w:p>
       <w:pPr>
@@ -16164,7 +16004,7 @@
                 <w:sz w:val="18"/>
                 <w:szCs w:val="18"/>
               </w:rPr>
-              <w:t xml:space="preserve">               "item_text":"</w:t>
+              <w:t xml:space="preserve">               "item_text":"Nascar 09 (fo</w:t>
             </w:r>
             <w:proofErr w:type="spellStart"/>
             <w:r>
@@ -16173,7 +16013,7 @@
                 <w:sz w:val="18"/>
                 <w:szCs w:val="18"/>
               </w:rPr>
-              <w:t>Nascar</w:t>
+              <w:t>r Sony</w:t>
             </w:r>
             <w:proofErr w:type="spellEnd"/>
             <w:r>
@@ -16182,7 +16022,7 @@
                 <w:sz w:val="18"/>
                 <w:szCs w:val="18"/>
               </w:rPr>
-              <w:t xml:space="preserve"> 09 (for Sony PS3)",</w:t>
+              <w:t xml:space="preserve"> PS3)",</w:t>
             </w:r>
           </w:p>
           <w:p>
@@ -21051,88 +20891,88 @@
       <w:pPr>
         <w:pStyle w:val="Heading4"/>
       </w:pPr>
-      <w:bookmarkStart w:id="75" w:name="_uaufwhnytrsu" w:colFirst="0" w:colLast="0"/>
-      <w:bookmarkStart w:id="76" w:name="_Toc3899081"/>
+      <w:bookmarkStart w:id="74" w:name="_uaufwhnytrsu" w:colFirst="0" w:colLast="0"/>
+      <w:bookmarkStart w:id="75" w:name="_Toc3899081"/>
+      <w:bookmarkEnd w:id="74"/>
+      <w:r>
+        <w:t>Product Sets</w:t>
+      </w:r>
       <w:bookmarkEnd w:id="75"/>
-      <w:r>
-        <w:t>Product Sets</w:t>
-      </w:r>
+    </w:p>
+    <w:p>
+      <w:pPr>
+        <w:ind w:left="0"/>
+      </w:pPr>
+    </w:p>
+    <w:p>
+      <w:pPr>
+        <w:ind w:left="0"/>
+      </w:pPr>
+      <w:r>
+        <w:t xml:space="preserve">Product Set is a product that includes several products that are displayed together and can be purchased together or separately. For example, an accessories kit that includes a hairbrush, comb, and mirror, each of which can also be bought separately. Another common example is an outfit, with a jacket, shirt, and pants, which can be purchased </w:t>
+      </w:r>
+      <w:proofErr w:type="gramStart"/>
+      <w:r>
+        <w:t>together</w:t>
+      </w:r>
+      <w:proofErr w:type="gramEnd"/>
+      <w:r>
+        <w:t xml:space="preserve"> or each item can be purchased separately.</w:t>
+      </w:r>
+    </w:p>
+    <w:p>
+      <w:pPr>
+        <w:ind w:left="0"/>
+      </w:pPr>
+    </w:p>
+    <w:p>
+      <w:pPr>
+        <w:ind w:left="0"/>
+      </w:pPr>
+      <w:r>
+        <w:t>Unlike Product Bundles, Products Set Products are added to the cart individually. The end consumer has the option to add each product individually or to add all of the products at once.</w:t>
+      </w:r>
+    </w:p>
+    <w:p>
+      <w:pPr>
+        <w:ind w:left="0"/>
+      </w:pPr>
+      <w:r>
+        <w:t xml:space="preserve">When the consumer adds all of the products at once, the form fields for each individual product are preserved, for example quantity and subscription options. </w:t>
+      </w:r>
+    </w:p>
+    <w:p>
+      <w:pPr>
+        <w:ind w:left="0"/>
+      </w:pPr>
+      <w:r>
+        <w:t xml:space="preserve">Products within a product set can be configured the same as a standard product and the user will have the ability to configure the subscription options and interval for each individual product. See the instructions </w:t>
+      </w:r>
+      <w:proofErr w:type="gramStart"/>
+      <w:r>
+        <w:t>for  configuring</w:t>
+      </w:r>
+      <w:proofErr w:type="gramEnd"/>
+      <w:r>
+        <w:t xml:space="preserve"> a Standard Product above.</w:t>
+      </w:r>
+    </w:p>
+    <w:p>
+      <w:pPr>
+        <w:ind w:left="0"/>
+      </w:pPr>
+    </w:p>
+    <w:p>
+      <w:pPr>
+        <w:pStyle w:val="Heading4"/>
+      </w:pPr>
+      <w:bookmarkStart w:id="76" w:name="_vesuzrrrlnno" w:colFirst="0" w:colLast="0"/>
+      <w:bookmarkStart w:id="77" w:name="_Toc3899082"/>
       <w:bookmarkEnd w:id="76"/>
-    </w:p>
-    <w:p>
-      <w:pPr>
-        <w:ind w:left="0"/>
-      </w:pPr>
-    </w:p>
-    <w:p>
-      <w:pPr>
-        <w:ind w:left="0"/>
-      </w:pPr>
-      <w:r>
-        <w:t xml:space="preserve">Product Set is a product that includes several products that are displayed together and can be purchased together or separately. For example, an accessories kit that includes a hairbrush, comb, and mirror, each of which can also be bought separately. Another common example is an outfit, with a jacket, shirt, and pants, which can be purchased </w:t>
-      </w:r>
-      <w:proofErr w:type="gramStart"/>
-      <w:r>
-        <w:t>together</w:t>
-      </w:r>
-      <w:proofErr w:type="gramEnd"/>
-      <w:r>
-        <w:t xml:space="preserve"> or each item can be purchased separately.</w:t>
-      </w:r>
-    </w:p>
-    <w:p>
-      <w:pPr>
-        <w:ind w:left="0"/>
-      </w:pPr>
-    </w:p>
-    <w:p>
-      <w:pPr>
-        <w:ind w:left="0"/>
-      </w:pPr>
-      <w:r>
-        <w:t>Unlike Product Bundles, Products Set Products are added to the cart individually. The end consumer has the option to add each product individually or to add all of the products at once.</w:t>
-      </w:r>
-    </w:p>
-    <w:p>
-      <w:pPr>
-        <w:ind w:left="0"/>
-      </w:pPr>
-      <w:r>
-        <w:t xml:space="preserve">When the consumer adds all of the products at once, the form fields for each individual product are preserved, for example quantity and subscription options. </w:t>
-      </w:r>
-    </w:p>
-    <w:p>
-      <w:pPr>
-        <w:ind w:left="0"/>
-      </w:pPr>
-      <w:r>
-        <w:t xml:space="preserve">Products within a product set can be configured the same as a standard product and the user will have the ability to configure the subscription options and interval for each individual product. See the instructions </w:t>
-      </w:r>
-      <w:proofErr w:type="gramStart"/>
-      <w:r>
-        <w:t>for  configuring</w:t>
-      </w:r>
-      <w:proofErr w:type="gramEnd"/>
-      <w:r>
-        <w:t xml:space="preserve"> a Standard Product above.</w:t>
-      </w:r>
-    </w:p>
-    <w:p>
-      <w:pPr>
-        <w:ind w:left="0"/>
-      </w:pPr>
-    </w:p>
-    <w:p>
-      <w:pPr>
-        <w:pStyle w:val="Heading4"/>
-      </w:pPr>
-      <w:bookmarkStart w:id="77" w:name="_vesuzrrrlnno" w:colFirst="0" w:colLast="0"/>
-      <w:bookmarkStart w:id="78" w:name="_Toc3899082"/>
+      <w:r>
+        <w:t>Option Product</w:t>
+      </w:r>
       <w:bookmarkEnd w:id="77"/>
-      <w:r>
-        <w:t>Option Product</w:t>
-      </w:r>
-      <w:bookmarkEnd w:id="78"/>
     </w:p>
     <w:p>
       <w:pPr>
@@ -23135,2837 +22975,60 @@
         <w:pStyle w:val="Heading3"/>
         <w:ind w:left="0" w:firstLine="0"/>
       </w:pPr>
-      <w:bookmarkStart w:id="79" w:name="_rvqc2oola5wx" w:colFirst="0" w:colLast="0"/>
-      <w:bookmarkStart w:id="80" w:name="_Toc3899083"/>
-      <w:bookmarkStart w:id="81" w:name="_Toc3899204"/>
-      <w:bookmarkEnd w:id="79"/>
+      <w:bookmarkStart w:id="78" w:name="_rvqc2oola5wx" w:colFirst="0" w:colLast="0"/>
+      <w:bookmarkStart w:id="79" w:name="_Toc3899083"/>
+      <w:bookmarkStart w:id="80" w:name="_Toc3899204"/>
+      <w:bookmarkEnd w:id="78"/>
       <w:r>
         <w:lastRenderedPageBreak/>
         <w:t>Configure OCAPI client</w:t>
       </w:r>
+      <w:bookmarkEnd w:id="79"/>
       <w:bookmarkEnd w:id="80"/>
+    </w:p>
+    <w:p/>
+    <w:p>
+      <w:pPr>
+        <w:ind w:left="0"/>
+      </w:pPr>
+      <w:r>
+        <w:t>Subscribe Pro will make use of the "Shop" Open Commerce API (OCAPI) in order to place recurring orders for subscription products. This will be accomplished server to server using a Business Manager login.</w:t>
+      </w:r>
+    </w:p>
+    <w:p>
+      <w:pPr>
+        <w:ind w:left="0"/>
+      </w:pPr>
+      <w:bookmarkStart w:id="81" w:name="_GoBack"/>
       <w:bookmarkEnd w:id="81"/>
     </w:p>
-    <w:p/>
     <w:p>
       <w:pPr>
         <w:ind w:left="0"/>
       </w:pPr>
       <w:r>
-        <w:t>Subscribe Pro will make use of the "Shop" Open Commerce API (OCAPI) in order to place recurring orders for subscription products. This will be accomplished server to server using a Business Manager login.</w:t>
-      </w:r>
-    </w:p>
-    <w:p>
-      <w:pPr>
-        <w:ind w:left="720" w:hanging="720"/>
-      </w:pPr>
-      <w:r>
-        <w:t>Configure client’s resources as following:</w:t>
-      </w:r>
-    </w:p>
-    <w:p>
-      <w:pPr>
-        <w:ind w:left="0"/>
-      </w:pPr>
-    </w:p>
-    <w:tbl>
-      <w:tblPr>
-        <w:tblStyle w:val="a7"/>
-        <w:tblW w:w="9296" w:type="dxa"/>
-        <w:tblBorders>
-          <w:top w:val="single" w:sz="8" w:space="0" w:color="000000"/>
-          <w:left w:val="single" w:sz="8" w:space="0" w:color="000000"/>
-          <w:bottom w:val="single" w:sz="8" w:space="0" w:color="000000"/>
-          <w:right w:val="single" w:sz="8" w:space="0" w:color="000000"/>
-          <w:insideH w:val="single" w:sz="8" w:space="0" w:color="000000"/>
-          <w:insideV w:val="single" w:sz="8" w:space="0" w:color="000000"/>
-        </w:tblBorders>
-        <w:tblLayout w:type="fixed"/>
-        <w:tblLook w:val="0600" w:firstRow="0" w:lastRow="0" w:firstColumn="0" w:lastColumn="0" w:noHBand="1" w:noVBand="1"/>
-      </w:tblPr>
-      <w:tblGrid>
-        <w:gridCol w:w="9296"/>
-      </w:tblGrid>
-      <w:tr>
-        <w:tc>
-          <w:tcPr>
-            <w:tcW w:w="9296" w:type="dxa"/>
-            <w:tcMar>
-              <w:top w:w="100" w:type="dxa"/>
-              <w:left w:w="100" w:type="dxa"/>
-              <w:bottom w:w="100" w:type="dxa"/>
-              <w:right w:w="100" w:type="dxa"/>
-            </w:tcMar>
-          </w:tcPr>
-          <w:p>
-            <w:pPr>
-              <w:spacing w:line="240" w:lineRule="auto"/>
-              <w:ind w:left="0"/>
-              <w:rPr>
-                <w:rFonts w:ascii="Consolas" w:eastAsia="Consolas" w:hAnsi="Consolas" w:cs="Consolas"/>
-                <w:sz w:val="18"/>
-                <w:szCs w:val="18"/>
-              </w:rPr>
-            </w:pPr>
-            <w:r>
-              <w:rPr>
-                <w:rFonts w:ascii="Consolas" w:eastAsia="Consolas" w:hAnsi="Consolas" w:cs="Consolas"/>
-                <w:sz w:val="18"/>
-                <w:szCs w:val="18"/>
-              </w:rPr>
-              <w:t>{</w:t>
-            </w:r>
-          </w:p>
-          <w:p>
-            <w:pPr>
-              <w:spacing w:line="240" w:lineRule="auto"/>
-              <w:ind w:left="0"/>
-              <w:rPr>
-                <w:rFonts w:ascii="Consolas" w:eastAsia="Consolas" w:hAnsi="Consolas" w:cs="Consolas"/>
-                <w:sz w:val="18"/>
-                <w:szCs w:val="18"/>
-              </w:rPr>
-            </w:pPr>
-            <w:r>
-              <w:rPr>
-                <w:rFonts w:ascii="Consolas" w:eastAsia="Consolas" w:hAnsi="Consolas" w:cs="Consolas"/>
-                <w:sz w:val="18"/>
-                <w:szCs w:val="18"/>
-              </w:rPr>
-              <w:t xml:space="preserve">    "_v":"17.3",</w:t>
-            </w:r>
-          </w:p>
-          <w:p>
-            <w:pPr>
-              <w:spacing w:line="240" w:lineRule="auto"/>
-              <w:ind w:left="0"/>
-              <w:rPr>
-                <w:rFonts w:ascii="Consolas" w:eastAsia="Consolas" w:hAnsi="Consolas" w:cs="Consolas"/>
-                <w:sz w:val="18"/>
-                <w:szCs w:val="18"/>
-              </w:rPr>
-            </w:pPr>
-            <w:r>
-              <w:rPr>
-                <w:rFonts w:ascii="Consolas" w:eastAsia="Consolas" w:hAnsi="Consolas" w:cs="Consolas"/>
-                <w:sz w:val="18"/>
-                <w:szCs w:val="18"/>
-              </w:rPr>
-              <w:t xml:space="preserve">    "clients</w:t>
-            </w:r>
-            <w:proofErr w:type="gramStart"/>
-            <w:r>
-              <w:rPr>
-                <w:rFonts w:ascii="Consolas" w:eastAsia="Consolas" w:hAnsi="Consolas" w:cs="Consolas"/>
-                <w:sz w:val="18"/>
-                <w:szCs w:val="18"/>
-              </w:rPr>
-              <w:t>":[</w:t>
-            </w:r>
-            <w:proofErr w:type="gramEnd"/>
-          </w:p>
-          <w:p>
-            <w:pPr>
-              <w:spacing w:line="240" w:lineRule="auto"/>
-              <w:ind w:left="0"/>
-              <w:rPr>
-                <w:rFonts w:ascii="Consolas" w:eastAsia="Consolas" w:hAnsi="Consolas" w:cs="Consolas"/>
-                <w:sz w:val="18"/>
-                <w:szCs w:val="18"/>
-              </w:rPr>
-            </w:pPr>
-            <w:r>
-              <w:rPr>
-                <w:rFonts w:ascii="Consolas" w:eastAsia="Consolas" w:hAnsi="Consolas" w:cs="Consolas"/>
-                <w:sz w:val="18"/>
-                <w:szCs w:val="18"/>
-              </w:rPr>
-              <w:t xml:space="preserve">        {</w:t>
-            </w:r>
-          </w:p>
-          <w:p>
-            <w:pPr>
-              <w:spacing w:line="240" w:lineRule="auto"/>
-              <w:ind w:left="0"/>
-              <w:rPr>
-                <w:rFonts w:ascii="Consolas" w:eastAsia="Consolas" w:hAnsi="Consolas" w:cs="Consolas"/>
-                <w:sz w:val="18"/>
-                <w:szCs w:val="18"/>
-              </w:rPr>
-            </w:pPr>
-            <w:r>
-              <w:rPr>
-                <w:rFonts w:ascii="Consolas" w:eastAsia="Consolas" w:hAnsi="Consolas" w:cs="Consolas"/>
-                <w:sz w:val="18"/>
-                <w:szCs w:val="18"/>
-              </w:rPr>
-              <w:t xml:space="preserve">            "client_id":"</w:t>
-            </w:r>
-            <w:proofErr w:type="spellStart"/>
-            <w:r>
-              <w:rPr>
-                <w:rFonts w:ascii="Consolas" w:eastAsia="Consolas" w:hAnsi="Consolas" w:cs="Consolas"/>
-                <w:sz w:val="18"/>
-                <w:szCs w:val="18"/>
-              </w:rPr>
-              <w:t>aaaaaaaaaaaaaaaaaaaaaaaaaaaaaa</w:t>
-            </w:r>
-            <w:proofErr w:type="spellEnd"/>
-            <w:r>
-              <w:rPr>
-                <w:rFonts w:ascii="Consolas" w:eastAsia="Consolas" w:hAnsi="Consolas" w:cs="Consolas"/>
-                <w:sz w:val="18"/>
-                <w:szCs w:val="18"/>
-              </w:rPr>
-              <w:t>",</w:t>
-            </w:r>
-          </w:p>
-          <w:p>
-            <w:pPr>
-              <w:spacing w:line="240" w:lineRule="auto"/>
-              <w:ind w:left="0"/>
-              <w:rPr>
-                <w:rFonts w:ascii="Consolas" w:eastAsia="Consolas" w:hAnsi="Consolas" w:cs="Consolas"/>
-                <w:sz w:val="18"/>
-                <w:szCs w:val="18"/>
-              </w:rPr>
-            </w:pPr>
-            <w:r>
-              <w:rPr>
-                <w:rFonts w:ascii="Consolas" w:eastAsia="Consolas" w:hAnsi="Consolas" w:cs="Consolas"/>
-                <w:sz w:val="18"/>
-                <w:szCs w:val="18"/>
-              </w:rPr>
-              <w:t xml:space="preserve">            "</w:t>
-            </w:r>
-            <w:proofErr w:type="spellStart"/>
-            <w:r>
-              <w:rPr>
-                <w:rFonts w:ascii="Consolas" w:eastAsia="Consolas" w:hAnsi="Consolas" w:cs="Consolas"/>
-                <w:sz w:val="18"/>
-                <w:szCs w:val="18"/>
-              </w:rPr>
-              <w:t>allowed_origins</w:t>
-            </w:r>
-            <w:proofErr w:type="spellEnd"/>
-            <w:proofErr w:type="gramStart"/>
-            <w:r>
-              <w:rPr>
-                <w:rFonts w:ascii="Consolas" w:eastAsia="Consolas" w:hAnsi="Consolas" w:cs="Consolas"/>
-                <w:sz w:val="18"/>
-                <w:szCs w:val="18"/>
-              </w:rPr>
-              <w:t>":[</w:t>
-            </w:r>
-            <w:proofErr w:type="gramEnd"/>
-            <w:r>
-              <w:rPr>
-                <w:rFonts w:ascii="Consolas" w:eastAsia="Consolas" w:hAnsi="Consolas" w:cs="Consolas"/>
-                <w:sz w:val="18"/>
-                <w:szCs w:val="18"/>
-              </w:rPr>
-              <w:t>],</w:t>
-            </w:r>
-          </w:p>
-          <w:p>
-            <w:pPr>
-              <w:spacing w:line="240" w:lineRule="auto"/>
-              <w:ind w:left="0"/>
-              <w:rPr>
-                <w:rFonts w:ascii="Consolas" w:eastAsia="Consolas" w:hAnsi="Consolas" w:cs="Consolas"/>
-                <w:sz w:val="18"/>
-                <w:szCs w:val="18"/>
-              </w:rPr>
-            </w:pPr>
-            <w:r>
-              <w:rPr>
-                <w:rFonts w:ascii="Consolas" w:eastAsia="Consolas" w:hAnsi="Consolas" w:cs="Consolas"/>
-                <w:sz w:val="18"/>
-                <w:szCs w:val="18"/>
-              </w:rPr>
-              <w:t xml:space="preserve">            "resources</w:t>
-            </w:r>
-            <w:proofErr w:type="gramStart"/>
-            <w:r>
-              <w:rPr>
-                <w:rFonts w:ascii="Consolas" w:eastAsia="Consolas" w:hAnsi="Consolas" w:cs="Consolas"/>
-                <w:sz w:val="18"/>
-                <w:szCs w:val="18"/>
-              </w:rPr>
-              <w:t>":[</w:t>
-            </w:r>
-            <w:proofErr w:type="gramEnd"/>
-          </w:p>
-          <w:p>
-            <w:pPr>
-              <w:spacing w:line="240" w:lineRule="auto"/>
-              <w:ind w:left="0"/>
-              <w:rPr>
-                <w:rFonts w:ascii="Consolas" w:eastAsia="Consolas" w:hAnsi="Consolas" w:cs="Consolas"/>
-                <w:sz w:val="18"/>
-                <w:szCs w:val="18"/>
-              </w:rPr>
-            </w:pPr>
-            <w:r>
-              <w:rPr>
-                <w:rFonts w:ascii="Consolas" w:eastAsia="Consolas" w:hAnsi="Consolas" w:cs="Consolas"/>
-                <w:sz w:val="18"/>
-                <w:szCs w:val="18"/>
-              </w:rPr>
-              <w:t xml:space="preserve">                {</w:t>
-            </w:r>
-          </w:p>
-          <w:p>
-            <w:pPr>
-              <w:spacing w:line="240" w:lineRule="auto"/>
-              <w:ind w:left="0"/>
-              <w:rPr>
-                <w:rFonts w:ascii="Consolas" w:eastAsia="Consolas" w:hAnsi="Consolas" w:cs="Consolas"/>
-                <w:sz w:val="18"/>
-                <w:szCs w:val="18"/>
-              </w:rPr>
-            </w:pPr>
-            <w:r>
-              <w:rPr>
-                <w:rFonts w:ascii="Consolas" w:eastAsia="Consolas" w:hAnsi="Consolas" w:cs="Consolas"/>
-                <w:sz w:val="18"/>
-                <w:szCs w:val="18"/>
-              </w:rPr>
-              <w:t xml:space="preserve">                    "</w:t>
-            </w:r>
-            <w:proofErr w:type="spellStart"/>
-            <w:r>
-              <w:rPr>
-                <w:rFonts w:ascii="Consolas" w:eastAsia="Consolas" w:hAnsi="Consolas" w:cs="Consolas"/>
-                <w:sz w:val="18"/>
-                <w:szCs w:val="18"/>
-              </w:rPr>
-              <w:t>resource_id</w:t>
-            </w:r>
-            <w:proofErr w:type="spellEnd"/>
-            <w:r>
-              <w:rPr>
-                <w:rFonts w:ascii="Consolas" w:eastAsia="Consolas" w:hAnsi="Consolas" w:cs="Consolas"/>
-                <w:sz w:val="18"/>
-                <w:szCs w:val="18"/>
-              </w:rPr>
-              <w:t>":"/baskets",</w:t>
-            </w:r>
-          </w:p>
-          <w:p>
-            <w:pPr>
-              <w:spacing w:line="240" w:lineRule="auto"/>
-              <w:ind w:left="0"/>
-              <w:rPr>
-                <w:rFonts w:ascii="Consolas" w:eastAsia="Consolas" w:hAnsi="Consolas" w:cs="Consolas"/>
-                <w:sz w:val="18"/>
-                <w:szCs w:val="18"/>
-              </w:rPr>
-            </w:pPr>
-            <w:r>
-              <w:rPr>
-                <w:rFonts w:ascii="Consolas" w:eastAsia="Consolas" w:hAnsi="Consolas" w:cs="Consolas"/>
-                <w:sz w:val="18"/>
-                <w:szCs w:val="18"/>
-              </w:rPr>
-              <w:t xml:space="preserve">                    "methods</w:t>
-            </w:r>
-            <w:proofErr w:type="gramStart"/>
-            <w:r>
-              <w:rPr>
-                <w:rFonts w:ascii="Consolas" w:eastAsia="Consolas" w:hAnsi="Consolas" w:cs="Consolas"/>
-                <w:sz w:val="18"/>
-                <w:szCs w:val="18"/>
-              </w:rPr>
-              <w:t>":[</w:t>
-            </w:r>
-            <w:proofErr w:type="gramEnd"/>
-            <w:r>
-              <w:rPr>
-                <w:rFonts w:ascii="Consolas" w:eastAsia="Consolas" w:hAnsi="Consolas" w:cs="Consolas"/>
-                <w:sz w:val="18"/>
-                <w:szCs w:val="18"/>
-              </w:rPr>
-              <w:t>"post"],</w:t>
-            </w:r>
-          </w:p>
-          <w:p>
-            <w:pPr>
-              <w:spacing w:line="240" w:lineRule="auto"/>
-              <w:ind w:left="0"/>
-              <w:rPr>
-                <w:rFonts w:ascii="Consolas" w:eastAsia="Consolas" w:hAnsi="Consolas" w:cs="Consolas"/>
-                <w:sz w:val="18"/>
-                <w:szCs w:val="18"/>
-              </w:rPr>
-            </w:pPr>
-            <w:r>
-              <w:rPr>
-                <w:rFonts w:ascii="Consolas" w:eastAsia="Consolas" w:hAnsi="Consolas" w:cs="Consolas"/>
-                <w:sz w:val="18"/>
-                <w:szCs w:val="18"/>
-              </w:rPr>
-              <w:t xml:space="preserve">                    "</w:t>
-            </w:r>
-            <w:proofErr w:type="spellStart"/>
-            <w:r>
-              <w:rPr>
-                <w:rFonts w:ascii="Consolas" w:eastAsia="Consolas" w:hAnsi="Consolas" w:cs="Consolas"/>
-                <w:sz w:val="18"/>
-                <w:szCs w:val="18"/>
-              </w:rPr>
-              <w:t>read_attributes</w:t>
-            </w:r>
-            <w:proofErr w:type="spellEnd"/>
-            <w:r>
-              <w:rPr>
-                <w:rFonts w:ascii="Consolas" w:eastAsia="Consolas" w:hAnsi="Consolas" w:cs="Consolas"/>
-                <w:sz w:val="18"/>
-                <w:szCs w:val="18"/>
-              </w:rPr>
-              <w:t>":"(**)",</w:t>
-            </w:r>
-          </w:p>
-          <w:p>
-            <w:pPr>
-              <w:spacing w:line="240" w:lineRule="auto"/>
-              <w:ind w:left="0"/>
-              <w:rPr>
-                <w:rFonts w:ascii="Consolas" w:eastAsia="Consolas" w:hAnsi="Consolas" w:cs="Consolas"/>
-                <w:sz w:val="18"/>
-                <w:szCs w:val="18"/>
-              </w:rPr>
-            </w:pPr>
-            <w:r>
-              <w:rPr>
-                <w:rFonts w:ascii="Consolas" w:eastAsia="Consolas" w:hAnsi="Consolas" w:cs="Consolas"/>
-                <w:sz w:val="18"/>
-                <w:szCs w:val="18"/>
-              </w:rPr>
-              <w:t xml:space="preserve">                    "</w:t>
-            </w:r>
-            <w:proofErr w:type="spellStart"/>
-            <w:r>
-              <w:rPr>
-                <w:rFonts w:ascii="Consolas" w:eastAsia="Consolas" w:hAnsi="Consolas" w:cs="Consolas"/>
-                <w:sz w:val="18"/>
-                <w:szCs w:val="18"/>
-              </w:rPr>
-              <w:t>write_attributes</w:t>
-            </w:r>
-            <w:proofErr w:type="spellEnd"/>
-            <w:r>
-              <w:rPr>
-                <w:rFonts w:ascii="Consolas" w:eastAsia="Consolas" w:hAnsi="Consolas" w:cs="Consolas"/>
-                <w:sz w:val="18"/>
-                <w:szCs w:val="18"/>
-              </w:rPr>
-              <w:t>":"(**)"</w:t>
-            </w:r>
-          </w:p>
-          <w:p>
-            <w:pPr>
-              <w:spacing w:line="240" w:lineRule="auto"/>
-              <w:ind w:left="0"/>
-              <w:rPr>
-                <w:rFonts w:ascii="Consolas" w:eastAsia="Consolas" w:hAnsi="Consolas" w:cs="Consolas"/>
-                <w:sz w:val="18"/>
-                <w:szCs w:val="18"/>
-              </w:rPr>
-            </w:pPr>
-            <w:r>
-              <w:rPr>
-                <w:rFonts w:ascii="Consolas" w:eastAsia="Consolas" w:hAnsi="Consolas" w:cs="Consolas"/>
-                <w:sz w:val="18"/>
-                <w:szCs w:val="18"/>
-              </w:rPr>
-              <w:t xml:space="preserve">                },</w:t>
-            </w:r>
-          </w:p>
-          <w:p>
-            <w:pPr>
-              <w:spacing w:line="240" w:lineRule="auto"/>
-              <w:ind w:left="0"/>
-              <w:rPr>
-                <w:rFonts w:ascii="Consolas" w:eastAsia="Consolas" w:hAnsi="Consolas" w:cs="Consolas"/>
-                <w:sz w:val="18"/>
-                <w:szCs w:val="18"/>
-              </w:rPr>
-            </w:pPr>
-            <w:r>
-              <w:rPr>
-                <w:rFonts w:ascii="Consolas" w:eastAsia="Consolas" w:hAnsi="Consolas" w:cs="Consolas"/>
-                <w:sz w:val="18"/>
-                <w:szCs w:val="18"/>
-              </w:rPr>
-              <w:t xml:space="preserve">                {</w:t>
-            </w:r>
-          </w:p>
-          <w:p>
-            <w:pPr>
-              <w:spacing w:line="240" w:lineRule="auto"/>
-              <w:ind w:left="0"/>
-              <w:rPr>
-                <w:rFonts w:ascii="Consolas" w:eastAsia="Consolas" w:hAnsi="Consolas" w:cs="Consolas"/>
-                <w:sz w:val="18"/>
-                <w:szCs w:val="18"/>
-              </w:rPr>
-            </w:pPr>
-            <w:r>
-              <w:rPr>
-                <w:rFonts w:ascii="Consolas" w:eastAsia="Consolas" w:hAnsi="Consolas" w:cs="Consolas"/>
-                <w:sz w:val="18"/>
-                <w:szCs w:val="18"/>
-              </w:rPr>
-              <w:t xml:space="preserve">                    "</w:t>
-            </w:r>
-            <w:proofErr w:type="spellStart"/>
-            <w:r>
-              <w:rPr>
-                <w:rFonts w:ascii="Consolas" w:eastAsia="Consolas" w:hAnsi="Consolas" w:cs="Consolas"/>
-                <w:sz w:val="18"/>
-                <w:szCs w:val="18"/>
-              </w:rPr>
-              <w:t>resource_id</w:t>
-            </w:r>
-            <w:proofErr w:type="spellEnd"/>
-            <w:r>
-              <w:rPr>
-                <w:rFonts w:ascii="Consolas" w:eastAsia="Consolas" w:hAnsi="Consolas" w:cs="Consolas"/>
-                <w:sz w:val="18"/>
-                <w:szCs w:val="18"/>
-              </w:rPr>
-              <w:t>":"/baskets/*",</w:t>
-            </w:r>
-          </w:p>
-          <w:p>
-            <w:pPr>
-              <w:spacing w:line="240" w:lineRule="auto"/>
-              <w:ind w:left="0"/>
-              <w:rPr>
-                <w:rFonts w:ascii="Consolas" w:eastAsia="Consolas" w:hAnsi="Consolas" w:cs="Consolas"/>
-                <w:sz w:val="18"/>
-                <w:szCs w:val="18"/>
-              </w:rPr>
-            </w:pPr>
-            <w:r>
-              <w:rPr>
-                <w:rFonts w:ascii="Consolas" w:eastAsia="Consolas" w:hAnsi="Consolas" w:cs="Consolas"/>
-                <w:sz w:val="18"/>
-                <w:szCs w:val="18"/>
-              </w:rPr>
-              <w:t xml:space="preserve">                    "methods</w:t>
-            </w:r>
-            <w:proofErr w:type="gramStart"/>
-            <w:r>
-              <w:rPr>
-                <w:rFonts w:ascii="Consolas" w:eastAsia="Consolas" w:hAnsi="Consolas" w:cs="Consolas"/>
-                <w:sz w:val="18"/>
-                <w:szCs w:val="18"/>
-              </w:rPr>
-              <w:t>":[</w:t>
-            </w:r>
-            <w:proofErr w:type="gramEnd"/>
-            <w:r>
-              <w:rPr>
-                <w:rFonts w:ascii="Consolas" w:eastAsia="Consolas" w:hAnsi="Consolas" w:cs="Consolas"/>
-                <w:sz w:val="18"/>
-                <w:szCs w:val="18"/>
-              </w:rPr>
-              <w:t>"get", "patch", "delete"],</w:t>
-            </w:r>
-          </w:p>
-          <w:p>
-            <w:pPr>
-              <w:spacing w:line="240" w:lineRule="auto"/>
-              <w:ind w:left="0"/>
-              <w:rPr>
-                <w:rFonts w:ascii="Consolas" w:eastAsia="Consolas" w:hAnsi="Consolas" w:cs="Consolas"/>
-                <w:sz w:val="18"/>
-                <w:szCs w:val="18"/>
-              </w:rPr>
-            </w:pPr>
-            <w:r>
-              <w:rPr>
-                <w:rFonts w:ascii="Consolas" w:eastAsia="Consolas" w:hAnsi="Consolas" w:cs="Consolas"/>
-                <w:sz w:val="18"/>
-                <w:szCs w:val="18"/>
-              </w:rPr>
-              <w:t xml:space="preserve">                    "</w:t>
-            </w:r>
-            <w:proofErr w:type="spellStart"/>
-            <w:r>
-              <w:rPr>
-                <w:rFonts w:ascii="Consolas" w:eastAsia="Consolas" w:hAnsi="Consolas" w:cs="Consolas"/>
-                <w:sz w:val="18"/>
-                <w:szCs w:val="18"/>
-              </w:rPr>
-              <w:t>read_attributes</w:t>
-            </w:r>
-            <w:proofErr w:type="spellEnd"/>
-            <w:r>
-              <w:rPr>
-                <w:rFonts w:ascii="Consolas" w:eastAsia="Consolas" w:hAnsi="Consolas" w:cs="Consolas"/>
-                <w:sz w:val="18"/>
-                <w:szCs w:val="18"/>
-              </w:rPr>
-              <w:t>":"(**)",</w:t>
-            </w:r>
-          </w:p>
-          <w:p>
-            <w:pPr>
-              <w:spacing w:line="240" w:lineRule="auto"/>
-              <w:ind w:left="0"/>
-              <w:rPr>
-                <w:rFonts w:ascii="Consolas" w:eastAsia="Consolas" w:hAnsi="Consolas" w:cs="Consolas"/>
-                <w:sz w:val="18"/>
-                <w:szCs w:val="18"/>
-              </w:rPr>
-            </w:pPr>
-            <w:r>
-              <w:rPr>
-                <w:rFonts w:ascii="Consolas" w:eastAsia="Consolas" w:hAnsi="Consolas" w:cs="Consolas"/>
-                <w:sz w:val="18"/>
-                <w:szCs w:val="18"/>
-              </w:rPr>
-              <w:t xml:space="preserve">                    "</w:t>
-            </w:r>
-            <w:proofErr w:type="spellStart"/>
-            <w:r>
-              <w:rPr>
-                <w:rFonts w:ascii="Consolas" w:eastAsia="Consolas" w:hAnsi="Consolas" w:cs="Consolas"/>
-                <w:sz w:val="18"/>
-                <w:szCs w:val="18"/>
-              </w:rPr>
-              <w:t>write_attributes</w:t>
-            </w:r>
-            <w:proofErr w:type="spellEnd"/>
-            <w:r>
-              <w:rPr>
-                <w:rFonts w:ascii="Consolas" w:eastAsia="Consolas" w:hAnsi="Consolas" w:cs="Consolas"/>
-                <w:sz w:val="18"/>
-                <w:szCs w:val="18"/>
-              </w:rPr>
-              <w:t>":"(**)"</w:t>
-            </w:r>
-          </w:p>
-          <w:p>
-            <w:pPr>
-              <w:spacing w:line="240" w:lineRule="auto"/>
-              <w:ind w:left="0"/>
-              <w:rPr>
-                <w:rFonts w:ascii="Consolas" w:eastAsia="Consolas" w:hAnsi="Consolas" w:cs="Consolas"/>
-                <w:sz w:val="18"/>
-                <w:szCs w:val="18"/>
-              </w:rPr>
-            </w:pPr>
-            <w:r>
-              <w:rPr>
-                <w:rFonts w:ascii="Consolas" w:eastAsia="Consolas" w:hAnsi="Consolas" w:cs="Consolas"/>
-                <w:sz w:val="18"/>
-                <w:szCs w:val="18"/>
-              </w:rPr>
-              <w:t xml:space="preserve">                },</w:t>
-            </w:r>
-          </w:p>
-          <w:p>
-            <w:pPr>
-              <w:spacing w:line="240" w:lineRule="auto"/>
-              <w:ind w:left="0"/>
-              <w:rPr>
-                <w:rFonts w:ascii="Consolas" w:eastAsia="Consolas" w:hAnsi="Consolas" w:cs="Consolas"/>
-                <w:sz w:val="18"/>
-                <w:szCs w:val="18"/>
-              </w:rPr>
-            </w:pPr>
-            <w:r>
-              <w:rPr>
-                <w:rFonts w:ascii="Consolas" w:eastAsia="Consolas" w:hAnsi="Consolas" w:cs="Consolas"/>
-                <w:sz w:val="18"/>
-                <w:szCs w:val="18"/>
-              </w:rPr>
-              <w:t xml:space="preserve">                {</w:t>
-            </w:r>
-          </w:p>
-          <w:p>
-            <w:pPr>
-              <w:spacing w:line="240" w:lineRule="auto"/>
-              <w:ind w:left="0"/>
-              <w:rPr>
-                <w:rFonts w:ascii="Consolas" w:eastAsia="Consolas" w:hAnsi="Consolas" w:cs="Consolas"/>
-                <w:sz w:val="18"/>
-                <w:szCs w:val="18"/>
-              </w:rPr>
-            </w:pPr>
-            <w:r>
-              <w:rPr>
-                <w:rFonts w:ascii="Consolas" w:eastAsia="Consolas" w:hAnsi="Consolas" w:cs="Consolas"/>
-                <w:sz w:val="18"/>
-                <w:szCs w:val="18"/>
-              </w:rPr>
-              <w:t xml:space="preserve">                    "</w:t>
-            </w:r>
-            <w:proofErr w:type="spellStart"/>
-            <w:r>
-              <w:rPr>
-                <w:rFonts w:ascii="Consolas" w:eastAsia="Consolas" w:hAnsi="Consolas" w:cs="Consolas"/>
-                <w:sz w:val="18"/>
-                <w:szCs w:val="18"/>
-              </w:rPr>
-              <w:t>resource_id</w:t>
-            </w:r>
-            <w:proofErr w:type="spellEnd"/>
-            <w:r>
-              <w:rPr>
-                <w:rFonts w:ascii="Consolas" w:eastAsia="Consolas" w:hAnsi="Consolas" w:cs="Consolas"/>
-                <w:sz w:val="18"/>
-                <w:szCs w:val="18"/>
-              </w:rPr>
-              <w:t>":"/baskets/*/items",</w:t>
-            </w:r>
-          </w:p>
-          <w:p>
-            <w:pPr>
-              <w:spacing w:line="240" w:lineRule="auto"/>
-              <w:ind w:left="0"/>
-              <w:rPr>
-                <w:rFonts w:ascii="Consolas" w:eastAsia="Consolas" w:hAnsi="Consolas" w:cs="Consolas"/>
-                <w:sz w:val="18"/>
-                <w:szCs w:val="18"/>
-              </w:rPr>
-            </w:pPr>
-            <w:r>
-              <w:rPr>
-                <w:rFonts w:ascii="Consolas" w:eastAsia="Consolas" w:hAnsi="Consolas" w:cs="Consolas"/>
-                <w:sz w:val="18"/>
-                <w:szCs w:val="18"/>
-              </w:rPr>
-              <w:t xml:space="preserve">                    "methods</w:t>
-            </w:r>
-            <w:proofErr w:type="gramStart"/>
-            <w:r>
-              <w:rPr>
-                <w:rFonts w:ascii="Consolas" w:eastAsia="Consolas" w:hAnsi="Consolas" w:cs="Consolas"/>
-                <w:sz w:val="18"/>
-                <w:szCs w:val="18"/>
-              </w:rPr>
-              <w:t>":[</w:t>
-            </w:r>
-            <w:proofErr w:type="gramEnd"/>
-            <w:r>
-              <w:rPr>
-                <w:rFonts w:ascii="Consolas" w:eastAsia="Consolas" w:hAnsi="Consolas" w:cs="Consolas"/>
-                <w:sz w:val="18"/>
-                <w:szCs w:val="18"/>
-              </w:rPr>
-              <w:t>"post"],</w:t>
-            </w:r>
-          </w:p>
-          <w:p>
-            <w:pPr>
-              <w:spacing w:line="240" w:lineRule="auto"/>
-              <w:ind w:left="0"/>
-              <w:rPr>
-                <w:rFonts w:ascii="Consolas" w:eastAsia="Consolas" w:hAnsi="Consolas" w:cs="Consolas"/>
-                <w:sz w:val="18"/>
-                <w:szCs w:val="18"/>
-              </w:rPr>
-            </w:pPr>
-            <w:r>
-              <w:rPr>
-                <w:rFonts w:ascii="Consolas" w:eastAsia="Consolas" w:hAnsi="Consolas" w:cs="Consolas"/>
-                <w:sz w:val="18"/>
-                <w:szCs w:val="18"/>
-              </w:rPr>
-              <w:t xml:space="preserve">                    "</w:t>
-            </w:r>
-            <w:proofErr w:type="spellStart"/>
-            <w:r>
-              <w:rPr>
-                <w:rFonts w:ascii="Consolas" w:eastAsia="Consolas" w:hAnsi="Consolas" w:cs="Consolas"/>
-                <w:sz w:val="18"/>
-                <w:szCs w:val="18"/>
-              </w:rPr>
-              <w:t>read_attributes</w:t>
-            </w:r>
-            <w:proofErr w:type="spellEnd"/>
-            <w:r>
-              <w:rPr>
-                <w:rFonts w:ascii="Consolas" w:eastAsia="Consolas" w:hAnsi="Consolas" w:cs="Consolas"/>
-                <w:sz w:val="18"/>
-                <w:szCs w:val="18"/>
-              </w:rPr>
-              <w:t>":"(**)",</w:t>
-            </w:r>
-          </w:p>
-          <w:p>
-            <w:pPr>
-              <w:spacing w:line="240" w:lineRule="auto"/>
-              <w:ind w:left="0"/>
-              <w:rPr>
-                <w:rFonts w:ascii="Consolas" w:eastAsia="Consolas" w:hAnsi="Consolas" w:cs="Consolas"/>
-                <w:sz w:val="18"/>
-                <w:szCs w:val="18"/>
-              </w:rPr>
-            </w:pPr>
-            <w:r>
-              <w:rPr>
-                <w:rFonts w:ascii="Consolas" w:eastAsia="Consolas" w:hAnsi="Consolas" w:cs="Consolas"/>
-                <w:sz w:val="18"/>
-                <w:szCs w:val="18"/>
-              </w:rPr>
-              <w:t xml:space="preserve">                    "</w:t>
-            </w:r>
-            <w:proofErr w:type="spellStart"/>
-            <w:r>
-              <w:rPr>
-                <w:rFonts w:ascii="Consolas" w:eastAsia="Consolas" w:hAnsi="Consolas" w:cs="Consolas"/>
-                <w:sz w:val="18"/>
-                <w:szCs w:val="18"/>
-              </w:rPr>
-              <w:t>write_attributes</w:t>
-            </w:r>
-            <w:proofErr w:type="spellEnd"/>
-            <w:r>
-              <w:rPr>
-                <w:rFonts w:ascii="Consolas" w:eastAsia="Consolas" w:hAnsi="Consolas" w:cs="Consolas"/>
-                <w:sz w:val="18"/>
-                <w:szCs w:val="18"/>
-              </w:rPr>
-              <w:t>":"(**)"</w:t>
-            </w:r>
-          </w:p>
-          <w:p>
-            <w:pPr>
-              <w:spacing w:line="240" w:lineRule="auto"/>
-              <w:ind w:left="0"/>
-              <w:rPr>
-                <w:rFonts w:ascii="Consolas" w:eastAsia="Consolas" w:hAnsi="Consolas" w:cs="Consolas"/>
-                <w:sz w:val="18"/>
-                <w:szCs w:val="18"/>
-              </w:rPr>
-            </w:pPr>
-            <w:r>
-              <w:rPr>
-                <w:rFonts w:ascii="Consolas" w:eastAsia="Consolas" w:hAnsi="Consolas" w:cs="Consolas"/>
-                <w:sz w:val="18"/>
-                <w:szCs w:val="18"/>
-              </w:rPr>
-              <w:t xml:space="preserve">                },</w:t>
-            </w:r>
-          </w:p>
-          <w:p>
-            <w:pPr>
-              <w:spacing w:line="240" w:lineRule="auto"/>
-              <w:ind w:left="0"/>
-              <w:rPr>
-                <w:rFonts w:ascii="Consolas" w:eastAsia="Consolas" w:hAnsi="Consolas" w:cs="Consolas"/>
-                <w:sz w:val="18"/>
-                <w:szCs w:val="18"/>
-              </w:rPr>
-            </w:pPr>
-            <w:r>
-              <w:rPr>
-                <w:rFonts w:ascii="Consolas" w:eastAsia="Consolas" w:hAnsi="Consolas" w:cs="Consolas"/>
-                <w:sz w:val="18"/>
-                <w:szCs w:val="18"/>
-              </w:rPr>
-              <w:t xml:space="preserve">                {</w:t>
-            </w:r>
-          </w:p>
-          <w:p>
-            <w:pPr>
-              <w:spacing w:line="240" w:lineRule="auto"/>
-              <w:ind w:left="0"/>
-              <w:rPr>
-                <w:rFonts w:ascii="Consolas" w:eastAsia="Consolas" w:hAnsi="Consolas" w:cs="Consolas"/>
-                <w:sz w:val="18"/>
-                <w:szCs w:val="18"/>
-              </w:rPr>
-            </w:pPr>
-            <w:r>
-              <w:rPr>
-                <w:rFonts w:ascii="Consolas" w:eastAsia="Consolas" w:hAnsi="Consolas" w:cs="Consolas"/>
-                <w:sz w:val="18"/>
-                <w:szCs w:val="18"/>
-              </w:rPr>
-              <w:t xml:space="preserve">                    "</w:t>
-            </w:r>
-            <w:proofErr w:type="spellStart"/>
-            <w:r>
-              <w:rPr>
-                <w:rFonts w:ascii="Consolas" w:eastAsia="Consolas" w:hAnsi="Consolas" w:cs="Consolas"/>
-                <w:sz w:val="18"/>
-                <w:szCs w:val="18"/>
-              </w:rPr>
-              <w:t>resource_id</w:t>
-            </w:r>
-            <w:proofErr w:type="spellEnd"/>
-            <w:r>
-              <w:rPr>
-                <w:rFonts w:ascii="Consolas" w:eastAsia="Consolas" w:hAnsi="Consolas" w:cs="Consolas"/>
-                <w:sz w:val="18"/>
-                <w:szCs w:val="18"/>
-              </w:rPr>
-              <w:t>":"/baskets/*/</w:t>
-            </w:r>
-            <w:proofErr w:type="spellStart"/>
-            <w:r>
-              <w:rPr>
-                <w:rFonts w:ascii="Consolas" w:eastAsia="Consolas" w:hAnsi="Consolas" w:cs="Consolas"/>
-                <w:sz w:val="18"/>
-                <w:szCs w:val="18"/>
-              </w:rPr>
-              <w:t>payment_instruments</w:t>
-            </w:r>
-            <w:proofErr w:type="spellEnd"/>
-            <w:r>
-              <w:rPr>
-                <w:rFonts w:ascii="Consolas" w:eastAsia="Consolas" w:hAnsi="Consolas" w:cs="Consolas"/>
-                <w:sz w:val="18"/>
-                <w:szCs w:val="18"/>
-              </w:rPr>
-              <w:t>",</w:t>
-            </w:r>
-          </w:p>
-          <w:p>
-            <w:pPr>
-              <w:spacing w:line="240" w:lineRule="auto"/>
-              <w:ind w:left="0"/>
-              <w:rPr>
-                <w:rFonts w:ascii="Consolas" w:eastAsia="Consolas" w:hAnsi="Consolas" w:cs="Consolas"/>
-                <w:sz w:val="18"/>
-                <w:szCs w:val="18"/>
-              </w:rPr>
-            </w:pPr>
-            <w:r>
-              <w:rPr>
-                <w:rFonts w:ascii="Consolas" w:eastAsia="Consolas" w:hAnsi="Consolas" w:cs="Consolas"/>
-                <w:sz w:val="18"/>
-                <w:szCs w:val="18"/>
-              </w:rPr>
-              <w:t xml:space="preserve">                    "methods</w:t>
-            </w:r>
-            <w:proofErr w:type="gramStart"/>
-            <w:r>
-              <w:rPr>
-                <w:rFonts w:ascii="Consolas" w:eastAsia="Consolas" w:hAnsi="Consolas" w:cs="Consolas"/>
-                <w:sz w:val="18"/>
-                <w:szCs w:val="18"/>
-              </w:rPr>
-              <w:t>":[</w:t>
-            </w:r>
-            <w:proofErr w:type="gramEnd"/>
-            <w:r>
-              <w:rPr>
-                <w:rFonts w:ascii="Consolas" w:eastAsia="Consolas" w:hAnsi="Consolas" w:cs="Consolas"/>
-                <w:sz w:val="18"/>
-                <w:szCs w:val="18"/>
-              </w:rPr>
-              <w:t>"post"],</w:t>
-            </w:r>
-          </w:p>
-          <w:p>
-            <w:pPr>
-              <w:spacing w:line="240" w:lineRule="auto"/>
-              <w:ind w:left="0"/>
-              <w:rPr>
-                <w:rFonts w:ascii="Consolas" w:eastAsia="Consolas" w:hAnsi="Consolas" w:cs="Consolas"/>
-                <w:sz w:val="18"/>
-                <w:szCs w:val="18"/>
-              </w:rPr>
-            </w:pPr>
-            <w:r>
-              <w:rPr>
-                <w:rFonts w:ascii="Consolas" w:eastAsia="Consolas" w:hAnsi="Consolas" w:cs="Consolas"/>
-                <w:sz w:val="18"/>
-                <w:szCs w:val="18"/>
-              </w:rPr>
-              <w:t xml:space="preserve">                    "</w:t>
-            </w:r>
-            <w:proofErr w:type="spellStart"/>
-            <w:r>
-              <w:rPr>
-                <w:rFonts w:ascii="Consolas" w:eastAsia="Consolas" w:hAnsi="Consolas" w:cs="Consolas"/>
-                <w:sz w:val="18"/>
-                <w:szCs w:val="18"/>
-              </w:rPr>
-              <w:t>read_attributes</w:t>
-            </w:r>
-            <w:proofErr w:type="spellEnd"/>
-            <w:r>
-              <w:rPr>
-                <w:rFonts w:ascii="Consolas" w:eastAsia="Consolas" w:hAnsi="Consolas" w:cs="Consolas"/>
-                <w:sz w:val="18"/>
-                <w:szCs w:val="18"/>
-              </w:rPr>
-              <w:t>":"(**)",</w:t>
-            </w:r>
-          </w:p>
-          <w:p>
-            <w:pPr>
-              <w:spacing w:line="240" w:lineRule="auto"/>
-              <w:ind w:left="0"/>
-              <w:rPr>
-                <w:rFonts w:ascii="Consolas" w:eastAsia="Consolas" w:hAnsi="Consolas" w:cs="Consolas"/>
-                <w:sz w:val="18"/>
-                <w:szCs w:val="18"/>
-              </w:rPr>
-            </w:pPr>
-            <w:r>
-              <w:rPr>
-                <w:rFonts w:ascii="Consolas" w:eastAsia="Consolas" w:hAnsi="Consolas" w:cs="Consolas"/>
-                <w:sz w:val="18"/>
-                <w:szCs w:val="18"/>
-              </w:rPr>
-              <w:t xml:space="preserve">                    "</w:t>
-            </w:r>
-            <w:proofErr w:type="spellStart"/>
-            <w:r>
-              <w:rPr>
-                <w:rFonts w:ascii="Consolas" w:eastAsia="Consolas" w:hAnsi="Consolas" w:cs="Consolas"/>
-                <w:sz w:val="18"/>
-                <w:szCs w:val="18"/>
-              </w:rPr>
-              <w:t>write_attributes</w:t>
-            </w:r>
-            <w:proofErr w:type="spellEnd"/>
-            <w:r>
-              <w:rPr>
-                <w:rFonts w:ascii="Consolas" w:eastAsia="Consolas" w:hAnsi="Consolas" w:cs="Consolas"/>
-                <w:sz w:val="18"/>
-                <w:szCs w:val="18"/>
-              </w:rPr>
-              <w:t>":"(**)"</w:t>
-            </w:r>
-          </w:p>
-          <w:p>
-            <w:pPr>
-              <w:spacing w:line="240" w:lineRule="auto"/>
-              <w:ind w:left="0"/>
-              <w:rPr>
-                <w:rFonts w:ascii="Consolas" w:eastAsia="Consolas" w:hAnsi="Consolas" w:cs="Consolas"/>
-                <w:sz w:val="18"/>
-                <w:szCs w:val="18"/>
-              </w:rPr>
-            </w:pPr>
-            <w:r>
-              <w:rPr>
-                <w:rFonts w:ascii="Consolas" w:eastAsia="Consolas" w:hAnsi="Consolas" w:cs="Consolas"/>
-                <w:sz w:val="18"/>
-                <w:szCs w:val="18"/>
-              </w:rPr>
-              <w:t xml:space="preserve">                },</w:t>
-            </w:r>
-          </w:p>
-          <w:p>
-            <w:pPr>
-              <w:spacing w:line="240" w:lineRule="auto"/>
-              <w:ind w:left="0"/>
-              <w:rPr>
-                <w:rFonts w:ascii="Consolas" w:eastAsia="Consolas" w:hAnsi="Consolas" w:cs="Consolas"/>
-                <w:sz w:val="18"/>
-                <w:szCs w:val="18"/>
-              </w:rPr>
-            </w:pPr>
-            <w:r>
-              <w:rPr>
-                <w:rFonts w:ascii="Consolas" w:eastAsia="Consolas" w:hAnsi="Consolas" w:cs="Consolas"/>
-                <w:sz w:val="18"/>
-                <w:szCs w:val="18"/>
-              </w:rPr>
-              <w:t xml:space="preserve">                {</w:t>
-            </w:r>
-          </w:p>
-          <w:p>
-            <w:pPr>
-              <w:spacing w:line="240" w:lineRule="auto"/>
-              <w:ind w:left="0"/>
-              <w:rPr>
-                <w:rFonts w:ascii="Consolas" w:eastAsia="Consolas" w:hAnsi="Consolas" w:cs="Consolas"/>
-                <w:sz w:val="18"/>
-                <w:szCs w:val="18"/>
-              </w:rPr>
-            </w:pPr>
-            <w:r>
-              <w:rPr>
-                <w:rFonts w:ascii="Consolas" w:eastAsia="Consolas" w:hAnsi="Consolas" w:cs="Consolas"/>
-                <w:sz w:val="18"/>
-                <w:szCs w:val="18"/>
-              </w:rPr>
-              <w:t xml:space="preserve">                    "</w:t>
-            </w:r>
-            <w:proofErr w:type="spellStart"/>
-            <w:r>
-              <w:rPr>
-                <w:rFonts w:ascii="Consolas" w:eastAsia="Consolas" w:hAnsi="Consolas" w:cs="Consolas"/>
-                <w:sz w:val="18"/>
-                <w:szCs w:val="18"/>
-              </w:rPr>
-              <w:t>resource_id</w:t>
-            </w:r>
-            <w:proofErr w:type="spellEnd"/>
-            <w:r>
-              <w:rPr>
-                <w:rFonts w:ascii="Consolas" w:eastAsia="Consolas" w:hAnsi="Consolas" w:cs="Consolas"/>
-                <w:sz w:val="18"/>
-                <w:szCs w:val="18"/>
-              </w:rPr>
-              <w:t>":"/baskets/*/</w:t>
-            </w:r>
-            <w:proofErr w:type="spellStart"/>
-            <w:r>
-              <w:rPr>
-                <w:rFonts w:ascii="Consolas" w:eastAsia="Consolas" w:hAnsi="Consolas" w:cs="Consolas"/>
-                <w:sz w:val="18"/>
-                <w:szCs w:val="18"/>
-              </w:rPr>
-              <w:t>price_adjustments</w:t>
-            </w:r>
-            <w:proofErr w:type="spellEnd"/>
-            <w:r>
-              <w:rPr>
-                <w:rFonts w:ascii="Consolas" w:eastAsia="Consolas" w:hAnsi="Consolas" w:cs="Consolas"/>
-                <w:sz w:val="18"/>
-                <w:szCs w:val="18"/>
-              </w:rPr>
-              <w:t>",</w:t>
-            </w:r>
-          </w:p>
-          <w:p>
-            <w:pPr>
-              <w:spacing w:line="240" w:lineRule="auto"/>
-              <w:ind w:left="0"/>
-              <w:rPr>
-                <w:rFonts w:ascii="Consolas" w:eastAsia="Consolas" w:hAnsi="Consolas" w:cs="Consolas"/>
-                <w:sz w:val="18"/>
-                <w:szCs w:val="18"/>
-              </w:rPr>
-            </w:pPr>
-            <w:r>
-              <w:rPr>
-                <w:rFonts w:ascii="Consolas" w:eastAsia="Consolas" w:hAnsi="Consolas" w:cs="Consolas"/>
-                <w:sz w:val="18"/>
-                <w:szCs w:val="18"/>
-              </w:rPr>
-              <w:t xml:space="preserve">                    "methods</w:t>
-            </w:r>
-            <w:proofErr w:type="gramStart"/>
-            <w:r>
-              <w:rPr>
-                <w:rFonts w:ascii="Consolas" w:eastAsia="Consolas" w:hAnsi="Consolas" w:cs="Consolas"/>
-                <w:sz w:val="18"/>
-                <w:szCs w:val="18"/>
-              </w:rPr>
-              <w:t>":[</w:t>
-            </w:r>
-            <w:proofErr w:type="gramEnd"/>
-            <w:r>
-              <w:rPr>
-                <w:rFonts w:ascii="Consolas" w:eastAsia="Consolas" w:hAnsi="Consolas" w:cs="Consolas"/>
-                <w:sz w:val="18"/>
-                <w:szCs w:val="18"/>
-              </w:rPr>
-              <w:t>"post"],</w:t>
-            </w:r>
-          </w:p>
-          <w:p>
-            <w:pPr>
-              <w:spacing w:line="240" w:lineRule="auto"/>
-              <w:ind w:left="0"/>
-              <w:rPr>
-                <w:rFonts w:ascii="Consolas" w:eastAsia="Consolas" w:hAnsi="Consolas" w:cs="Consolas"/>
-                <w:sz w:val="18"/>
-                <w:szCs w:val="18"/>
-              </w:rPr>
-            </w:pPr>
-            <w:r>
-              <w:rPr>
-                <w:rFonts w:ascii="Consolas" w:eastAsia="Consolas" w:hAnsi="Consolas" w:cs="Consolas"/>
-                <w:sz w:val="18"/>
-                <w:szCs w:val="18"/>
-              </w:rPr>
-              <w:t xml:space="preserve">                    "</w:t>
-            </w:r>
-            <w:proofErr w:type="spellStart"/>
-            <w:r>
-              <w:rPr>
-                <w:rFonts w:ascii="Consolas" w:eastAsia="Consolas" w:hAnsi="Consolas" w:cs="Consolas"/>
-                <w:sz w:val="18"/>
-                <w:szCs w:val="18"/>
-              </w:rPr>
-              <w:t>read_attributes</w:t>
-            </w:r>
-            <w:proofErr w:type="spellEnd"/>
-            <w:r>
-              <w:rPr>
-                <w:rFonts w:ascii="Consolas" w:eastAsia="Consolas" w:hAnsi="Consolas" w:cs="Consolas"/>
-                <w:sz w:val="18"/>
-                <w:szCs w:val="18"/>
-              </w:rPr>
-              <w:t>":"(**)",</w:t>
-            </w:r>
-          </w:p>
-          <w:p>
-            <w:pPr>
-              <w:spacing w:line="240" w:lineRule="auto"/>
-              <w:ind w:left="0"/>
-              <w:rPr>
-                <w:rFonts w:ascii="Consolas" w:eastAsia="Consolas" w:hAnsi="Consolas" w:cs="Consolas"/>
-                <w:sz w:val="18"/>
-                <w:szCs w:val="18"/>
-              </w:rPr>
-            </w:pPr>
-            <w:r>
-              <w:rPr>
-                <w:rFonts w:ascii="Consolas" w:eastAsia="Consolas" w:hAnsi="Consolas" w:cs="Consolas"/>
-                <w:sz w:val="18"/>
-                <w:szCs w:val="18"/>
-              </w:rPr>
-              <w:t xml:space="preserve">                    "</w:t>
-            </w:r>
-            <w:proofErr w:type="spellStart"/>
-            <w:r>
-              <w:rPr>
-                <w:rFonts w:ascii="Consolas" w:eastAsia="Consolas" w:hAnsi="Consolas" w:cs="Consolas"/>
-                <w:sz w:val="18"/>
-                <w:szCs w:val="18"/>
-              </w:rPr>
-              <w:t>write_attributes</w:t>
-            </w:r>
-            <w:proofErr w:type="spellEnd"/>
-            <w:r>
-              <w:rPr>
-                <w:rFonts w:ascii="Consolas" w:eastAsia="Consolas" w:hAnsi="Consolas" w:cs="Consolas"/>
-                <w:sz w:val="18"/>
-                <w:szCs w:val="18"/>
-              </w:rPr>
-              <w:t>":"(**)"</w:t>
-            </w:r>
-          </w:p>
-          <w:p>
-            <w:pPr>
-              <w:spacing w:line="240" w:lineRule="auto"/>
-              <w:ind w:left="0"/>
-              <w:rPr>
-                <w:rFonts w:ascii="Consolas" w:eastAsia="Consolas" w:hAnsi="Consolas" w:cs="Consolas"/>
-                <w:sz w:val="18"/>
-                <w:szCs w:val="18"/>
-              </w:rPr>
-            </w:pPr>
-            <w:r>
-              <w:rPr>
-                <w:rFonts w:ascii="Consolas" w:eastAsia="Consolas" w:hAnsi="Consolas" w:cs="Consolas"/>
-                <w:sz w:val="18"/>
-                <w:szCs w:val="18"/>
-              </w:rPr>
-              <w:t xml:space="preserve">                },</w:t>
-            </w:r>
-          </w:p>
-          <w:p>
-            <w:pPr>
-              <w:spacing w:line="240" w:lineRule="auto"/>
-              <w:ind w:left="0"/>
-              <w:rPr>
-                <w:rFonts w:ascii="Consolas" w:eastAsia="Consolas" w:hAnsi="Consolas" w:cs="Consolas"/>
-                <w:sz w:val="18"/>
-                <w:szCs w:val="18"/>
-              </w:rPr>
-            </w:pPr>
-            <w:r>
-              <w:rPr>
-                <w:rFonts w:ascii="Consolas" w:eastAsia="Consolas" w:hAnsi="Consolas" w:cs="Consolas"/>
-                <w:sz w:val="18"/>
-                <w:szCs w:val="18"/>
-              </w:rPr>
-              <w:t xml:space="preserve">                {</w:t>
-            </w:r>
-          </w:p>
-          <w:p>
-            <w:pPr>
-              <w:spacing w:line="240" w:lineRule="auto"/>
-              <w:ind w:left="0"/>
-              <w:rPr>
-                <w:rFonts w:ascii="Consolas" w:eastAsia="Consolas" w:hAnsi="Consolas" w:cs="Consolas"/>
-                <w:sz w:val="18"/>
-                <w:szCs w:val="18"/>
-              </w:rPr>
-            </w:pPr>
-            <w:r>
-              <w:rPr>
-                <w:rFonts w:ascii="Consolas" w:eastAsia="Consolas" w:hAnsi="Consolas" w:cs="Consolas"/>
-                <w:sz w:val="18"/>
-                <w:szCs w:val="18"/>
-              </w:rPr>
-              <w:t xml:space="preserve">                    "</w:t>
-            </w:r>
-            <w:proofErr w:type="spellStart"/>
-            <w:r>
-              <w:rPr>
-                <w:rFonts w:ascii="Consolas" w:eastAsia="Consolas" w:hAnsi="Consolas" w:cs="Consolas"/>
-                <w:sz w:val="18"/>
-                <w:szCs w:val="18"/>
-              </w:rPr>
-              <w:t>resource_id</w:t>
-            </w:r>
-            <w:proofErr w:type="spellEnd"/>
-            <w:r>
-              <w:rPr>
-                <w:rFonts w:ascii="Consolas" w:eastAsia="Consolas" w:hAnsi="Consolas" w:cs="Consolas"/>
-                <w:sz w:val="18"/>
-                <w:szCs w:val="18"/>
-              </w:rPr>
-              <w:t>":"/baskets/*/shipments/me",</w:t>
-            </w:r>
-          </w:p>
-          <w:p>
-            <w:pPr>
-              <w:spacing w:line="240" w:lineRule="auto"/>
-              <w:ind w:left="0"/>
-              <w:rPr>
-                <w:rFonts w:ascii="Consolas" w:eastAsia="Consolas" w:hAnsi="Consolas" w:cs="Consolas"/>
-                <w:sz w:val="18"/>
-                <w:szCs w:val="18"/>
-              </w:rPr>
-            </w:pPr>
-            <w:r>
-              <w:rPr>
-                <w:rFonts w:ascii="Consolas" w:eastAsia="Consolas" w:hAnsi="Consolas" w:cs="Consolas"/>
-                <w:sz w:val="18"/>
-                <w:szCs w:val="18"/>
-              </w:rPr>
-              <w:t xml:space="preserve">                   "methods</w:t>
-            </w:r>
-            <w:proofErr w:type="gramStart"/>
-            <w:r>
-              <w:rPr>
-                <w:rFonts w:ascii="Consolas" w:eastAsia="Consolas" w:hAnsi="Consolas" w:cs="Consolas"/>
-                <w:sz w:val="18"/>
-                <w:szCs w:val="18"/>
-              </w:rPr>
-              <w:t>":[</w:t>
-            </w:r>
-            <w:proofErr w:type="gramEnd"/>
-            <w:r>
-              <w:rPr>
-                <w:rFonts w:ascii="Consolas" w:eastAsia="Consolas" w:hAnsi="Consolas" w:cs="Consolas"/>
-                <w:sz w:val="18"/>
-                <w:szCs w:val="18"/>
-              </w:rPr>
-              <w:t>"patch"],</w:t>
-            </w:r>
-          </w:p>
-          <w:p>
-            <w:pPr>
-              <w:spacing w:line="240" w:lineRule="auto"/>
-              <w:ind w:left="0"/>
-              <w:rPr>
-                <w:rFonts w:ascii="Consolas" w:eastAsia="Consolas" w:hAnsi="Consolas" w:cs="Consolas"/>
-                <w:sz w:val="18"/>
-                <w:szCs w:val="18"/>
-              </w:rPr>
-            </w:pPr>
-            <w:r>
-              <w:rPr>
-                <w:rFonts w:ascii="Consolas" w:eastAsia="Consolas" w:hAnsi="Consolas" w:cs="Consolas"/>
-                <w:sz w:val="18"/>
-                <w:szCs w:val="18"/>
-              </w:rPr>
-              <w:t xml:space="preserve">                    "</w:t>
-            </w:r>
-            <w:proofErr w:type="spellStart"/>
-            <w:r>
-              <w:rPr>
-                <w:rFonts w:ascii="Consolas" w:eastAsia="Consolas" w:hAnsi="Consolas" w:cs="Consolas"/>
-                <w:sz w:val="18"/>
-                <w:szCs w:val="18"/>
-              </w:rPr>
-              <w:t>read_attributes</w:t>
-            </w:r>
-            <w:proofErr w:type="spellEnd"/>
-            <w:r>
-              <w:rPr>
-                <w:rFonts w:ascii="Consolas" w:eastAsia="Consolas" w:hAnsi="Consolas" w:cs="Consolas"/>
-                <w:sz w:val="18"/>
-                <w:szCs w:val="18"/>
-              </w:rPr>
-              <w:t>":"(**)",</w:t>
-            </w:r>
-          </w:p>
-          <w:p>
-            <w:pPr>
-              <w:spacing w:line="240" w:lineRule="auto"/>
-              <w:ind w:left="0"/>
-              <w:rPr>
-                <w:rFonts w:ascii="Consolas" w:eastAsia="Consolas" w:hAnsi="Consolas" w:cs="Consolas"/>
-                <w:sz w:val="18"/>
-                <w:szCs w:val="18"/>
-              </w:rPr>
-            </w:pPr>
-            <w:r>
-              <w:rPr>
-                <w:rFonts w:ascii="Consolas" w:eastAsia="Consolas" w:hAnsi="Consolas" w:cs="Consolas"/>
-                <w:sz w:val="18"/>
-                <w:szCs w:val="18"/>
-              </w:rPr>
-              <w:t xml:space="preserve">                    "</w:t>
-            </w:r>
-            <w:proofErr w:type="spellStart"/>
-            <w:r>
-              <w:rPr>
-                <w:rFonts w:ascii="Consolas" w:eastAsia="Consolas" w:hAnsi="Consolas" w:cs="Consolas"/>
-                <w:sz w:val="18"/>
-                <w:szCs w:val="18"/>
-              </w:rPr>
-              <w:t>write_attributes</w:t>
-            </w:r>
-            <w:proofErr w:type="spellEnd"/>
-            <w:r>
-              <w:rPr>
-                <w:rFonts w:ascii="Consolas" w:eastAsia="Consolas" w:hAnsi="Consolas" w:cs="Consolas"/>
-                <w:sz w:val="18"/>
-                <w:szCs w:val="18"/>
-              </w:rPr>
-              <w:t>":"(**)"</w:t>
-            </w:r>
-          </w:p>
-          <w:p>
-            <w:pPr>
-              <w:spacing w:line="240" w:lineRule="auto"/>
-              <w:ind w:left="0"/>
-              <w:rPr>
-                <w:rFonts w:ascii="Consolas" w:eastAsia="Consolas" w:hAnsi="Consolas" w:cs="Consolas"/>
-                <w:sz w:val="18"/>
-                <w:szCs w:val="18"/>
-              </w:rPr>
-            </w:pPr>
-            <w:r>
-              <w:rPr>
-                <w:rFonts w:ascii="Consolas" w:eastAsia="Consolas" w:hAnsi="Consolas" w:cs="Consolas"/>
-                <w:sz w:val="18"/>
-                <w:szCs w:val="18"/>
-              </w:rPr>
-              <w:t xml:space="preserve">                },</w:t>
-            </w:r>
-          </w:p>
-          <w:p>
-            <w:pPr>
-              <w:spacing w:line="240" w:lineRule="auto"/>
-              <w:ind w:left="0"/>
-              <w:rPr>
-                <w:rFonts w:ascii="Consolas" w:eastAsia="Consolas" w:hAnsi="Consolas" w:cs="Consolas"/>
-                <w:sz w:val="18"/>
-                <w:szCs w:val="18"/>
-              </w:rPr>
-            </w:pPr>
-            <w:r>
-              <w:rPr>
-                <w:rFonts w:ascii="Consolas" w:eastAsia="Consolas" w:hAnsi="Consolas" w:cs="Consolas"/>
-                <w:sz w:val="18"/>
-                <w:szCs w:val="18"/>
-              </w:rPr>
-              <w:t xml:space="preserve">                {</w:t>
-            </w:r>
-          </w:p>
-          <w:p>
-            <w:pPr>
-              <w:spacing w:line="240" w:lineRule="auto"/>
-              <w:ind w:left="0"/>
-              <w:rPr>
-                <w:rFonts w:ascii="Consolas" w:eastAsia="Consolas" w:hAnsi="Consolas" w:cs="Consolas"/>
-                <w:sz w:val="18"/>
-                <w:szCs w:val="18"/>
-              </w:rPr>
-            </w:pPr>
-            <w:r>
-              <w:rPr>
-                <w:rFonts w:ascii="Consolas" w:eastAsia="Consolas" w:hAnsi="Consolas" w:cs="Consolas"/>
-                <w:sz w:val="18"/>
-                <w:szCs w:val="18"/>
-              </w:rPr>
-              <w:t xml:space="preserve">                    "</w:t>
-            </w:r>
-            <w:proofErr w:type="spellStart"/>
-            <w:r>
-              <w:rPr>
-                <w:rFonts w:ascii="Consolas" w:eastAsia="Consolas" w:hAnsi="Consolas" w:cs="Consolas"/>
-                <w:sz w:val="18"/>
-                <w:szCs w:val="18"/>
-              </w:rPr>
-              <w:t>resource_id</w:t>
-            </w:r>
-            <w:proofErr w:type="spellEnd"/>
-            <w:r>
-              <w:rPr>
-                <w:rFonts w:ascii="Consolas" w:eastAsia="Consolas" w:hAnsi="Consolas" w:cs="Consolas"/>
-                <w:sz w:val="18"/>
-                <w:szCs w:val="18"/>
-              </w:rPr>
-              <w:t>":"/customers/*/baskets",</w:t>
-            </w:r>
-          </w:p>
-          <w:p>
-            <w:pPr>
-              <w:spacing w:line="240" w:lineRule="auto"/>
-              <w:ind w:left="0"/>
-              <w:rPr>
-                <w:rFonts w:ascii="Consolas" w:eastAsia="Consolas" w:hAnsi="Consolas" w:cs="Consolas"/>
-                <w:sz w:val="18"/>
-                <w:szCs w:val="18"/>
-              </w:rPr>
-            </w:pPr>
-            <w:r>
-              <w:rPr>
-                <w:rFonts w:ascii="Consolas" w:eastAsia="Consolas" w:hAnsi="Consolas" w:cs="Consolas"/>
-                <w:sz w:val="18"/>
-                <w:szCs w:val="18"/>
-              </w:rPr>
-              <w:t xml:space="preserve">                    "methods</w:t>
-            </w:r>
-            <w:proofErr w:type="gramStart"/>
-            <w:r>
-              <w:rPr>
-                <w:rFonts w:ascii="Consolas" w:eastAsia="Consolas" w:hAnsi="Consolas" w:cs="Consolas"/>
-                <w:sz w:val="18"/>
-                <w:szCs w:val="18"/>
-              </w:rPr>
-              <w:t>":[</w:t>
-            </w:r>
-            <w:proofErr w:type="gramEnd"/>
-            <w:r>
-              <w:rPr>
-                <w:rFonts w:ascii="Consolas" w:eastAsia="Consolas" w:hAnsi="Consolas" w:cs="Consolas"/>
-                <w:sz w:val="18"/>
-                <w:szCs w:val="18"/>
-              </w:rPr>
-              <w:t>"get"],</w:t>
-            </w:r>
-          </w:p>
-          <w:p>
-            <w:pPr>
-              <w:spacing w:line="240" w:lineRule="auto"/>
-              <w:ind w:left="0"/>
-              <w:rPr>
-                <w:rFonts w:ascii="Consolas" w:eastAsia="Consolas" w:hAnsi="Consolas" w:cs="Consolas"/>
-                <w:sz w:val="18"/>
-                <w:szCs w:val="18"/>
-              </w:rPr>
-            </w:pPr>
-            <w:r>
-              <w:rPr>
-                <w:rFonts w:ascii="Consolas" w:eastAsia="Consolas" w:hAnsi="Consolas" w:cs="Consolas"/>
-                <w:sz w:val="18"/>
-                <w:szCs w:val="18"/>
-              </w:rPr>
-              <w:t xml:space="preserve">                    "</w:t>
-            </w:r>
-            <w:proofErr w:type="spellStart"/>
-            <w:r>
-              <w:rPr>
-                <w:rFonts w:ascii="Consolas" w:eastAsia="Consolas" w:hAnsi="Consolas" w:cs="Consolas"/>
-                <w:sz w:val="18"/>
-                <w:szCs w:val="18"/>
-              </w:rPr>
-              <w:t>read_attributes</w:t>
-            </w:r>
-            <w:proofErr w:type="spellEnd"/>
-            <w:r>
-              <w:rPr>
-                <w:rFonts w:ascii="Consolas" w:eastAsia="Consolas" w:hAnsi="Consolas" w:cs="Consolas"/>
-                <w:sz w:val="18"/>
-                <w:szCs w:val="18"/>
-              </w:rPr>
-              <w:t>":"(**)",</w:t>
-            </w:r>
-          </w:p>
-          <w:p>
-            <w:pPr>
-              <w:spacing w:line="240" w:lineRule="auto"/>
-              <w:ind w:left="0"/>
-              <w:rPr>
-                <w:rFonts w:ascii="Consolas" w:eastAsia="Consolas" w:hAnsi="Consolas" w:cs="Consolas"/>
-                <w:sz w:val="18"/>
-                <w:szCs w:val="18"/>
-              </w:rPr>
-            </w:pPr>
-            <w:r>
-              <w:rPr>
-                <w:rFonts w:ascii="Consolas" w:eastAsia="Consolas" w:hAnsi="Consolas" w:cs="Consolas"/>
-                <w:sz w:val="18"/>
-                <w:szCs w:val="18"/>
-              </w:rPr>
-              <w:t xml:space="preserve">                    "</w:t>
-            </w:r>
-            <w:proofErr w:type="spellStart"/>
-            <w:r>
-              <w:rPr>
-                <w:rFonts w:ascii="Consolas" w:eastAsia="Consolas" w:hAnsi="Consolas" w:cs="Consolas"/>
-                <w:sz w:val="18"/>
-                <w:szCs w:val="18"/>
-              </w:rPr>
-              <w:t>write_attributes</w:t>
-            </w:r>
-            <w:proofErr w:type="spellEnd"/>
-            <w:r>
-              <w:rPr>
-                <w:rFonts w:ascii="Consolas" w:eastAsia="Consolas" w:hAnsi="Consolas" w:cs="Consolas"/>
-                <w:sz w:val="18"/>
-                <w:szCs w:val="18"/>
-              </w:rPr>
-              <w:t>":"(**)"</w:t>
-            </w:r>
-          </w:p>
-          <w:p>
-            <w:pPr>
-              <w:spacing w:line="240" w:lineRule="auto"/>
-              <w:ind w:left="0"/>
-              <w:rPr>
-                <w:rFonts w:ascii="Consolas" w:eastAsia="Consolas" w:hAnsi="Consolas" w:cs="Consolas"/>
-                <w:sz w:val="18"/>
-                <w:szCs w:val="18"/>
-              </w:rPr>
-            </w:pPr>
-            <w:r>
-              <w:rPr>
-                <w:rFonts w:ascii="Consolas" w:eastAsia="Consolas" w:hAnsi="Consolas" w:cs="Consolas"/>
-                <w:sz w:val="18"/>
-                <w:szCs w:val="18"/>
-              </w:rPr>
-              <w:t xml:space="preserve">                },</w:t>
-            </w:r>
-          </w:p>
-          <w:p>
-            <w:pPr>
-              <w:spacing w:line="240" w:lineRule="auto"/>
-              <w:ind w:left="0"/>
-              <w:rPr>
-                <w:rFonts w:ascii="Consolas" w:eastAsia="Consolas" w:hAnsi="Consolas" w:cs="Consolas"/>
-                <w:sz w:val="18"/>
-                <w:szCs w:val="18"/>
-              </w:rPr>
-            </w:pPr>
-            <w:r>
-              <w:rPr>
-                <w:rFonts w:ascii="Consolas" w:eastAsia="Consolas" w:hAnsi="Consolas" w:cs="Consolas"/>
-                <w:sz w:val="18"/>
-                <w:szCs w:val="18"/>
-              </w:rPr>
-              <w:t xml:space="preserve">                {</w:t>
-            </w:r>
-          </w:p>
-          <w:p>
-            <w:pPr>
-              <w:spacing w:line="240" w:lineRule="auto"/>
-              <w:ind w:left="0"/>
-              <w:rPr>
-                <w:rFonts w:ascii="Consolas" w:eastAsia="Consolas" w:hAnsi="Consolas" w:cs="Consolas"/>
-                <w:sz w:val="18"/>
-                <w:szCs w:val="18"/>
-              </w:rPr>
-            </w:pPr>
-            <w:r>
-              <w:rPr>
-                <w:rFonts w:ascii="Consolas" w:eastAsia="Consolas" w:hAnsi="Consolas" w:cs="Consolas"/>
-                <w:sz w:val="18"/>
-                <w:szCs w:val="18"/>
-              </w:rPr>
-              <w:t xml:space="preserve">                    "</w:t>
-            </w:r>
-            <w:proofErr w:type="spellStart"/>
-            <w:r>
-              <w:rPr>
-                <w:rFonts w:ascii="Consolas" w:eastAsia="Consolas" w:hAnsi="Consolas" w:cs="Consolas"/>
-                <w:sz w:val="18"/>
-                <w:szCs w:val="18"/>
-              </w:rPr>
-              <w:t>resource_id</w:t>
-            </w:r>
-            <w:proofErr w:type="spellEnd"/>
-            <w:r>
-              <w:rPr>
-                <w:rFonts w:ascii="Consolas" w:eastAsia="Consolas" w:hAnsi="Consolas" w:cs="Consolas"/>
-                <w:sz w:val="18"/>
-                <w:szCs w:val="18"/>
-              </w:rPr>
-              <w:t>":"/customers/*",</w:t>
-            </w:r>
-          </w:p>
-          <w:p>
-            <w:pPr>
-              <w:spacing w:line="240" w:lineRule="auto"/>
-              <w:ind w:left="0"/>
-              <w:rPr>
-                <w:rFonts w:ascii="Consolas" w:eastAsia="Consolas" w:hAnsi="Consolas" w:cs="Consolas"/>
-                <w:sz w:val="18"/>
-                <w:szCs w:val="18"/>
-              </w:rPr>
-            </w:pPr>
-            <w:r>
-              <w:rPr>
-                <w:rFonts w:ascii="Consolas" w:eastAsia="Consolas" w:hAnsi="Consolas" w:cs="Consolas"/>
-                <w:sz w:val="18"/>
-                <w:szCs w:val="18"/>
-              </w:rPr>
-              <w:t xml:space="preserve">                    "methods</w:t>
-            </w:r>
-            <w:proofErr w:type="gramStart"/>
-            <w:r>
-              <w:rPr>
-                <w:rFonts w:ascii="Consolas" w:eastAsia="Consolas" w:hAnsi="Consolas" w:cs="Consolas"/>
-                <w:sz w:val="18"/>
-                <w:szCs w:val="18"/>
-              </w:rPr>
-              <w:t>":[</w:t>
-            </w:r>
-            <w:proofErr w:type="gramEnd"/>
-            <w:r>
-              <w:rPr>
-                <w:rFonts w:ascii="Consolas" w:eastAsia="Consolas" w:hAnsi="Consolas" w:cs="Consolas"/>
-                <w:sz w:val="18"/>
-                <w:szCs w:val="18"/>
-              </w:rPr>
-              <w:t>"post"],</w:t>
-            </w:r>
-          </w:p>
-          <w:p>
-            <w:pPr>
-              <w:spacing w:line="240" w:lineRule="auto"/>
-              <w:ind w:left="0"/>
-              <w:rPr>
-                <w:rFonts w:ascii="Consolas" w:eastAsia="Consolas" w:hAnsi="Consolas" w:cs="Consolas"/>
-                <w:sz w:val="18"/>
-                <w:szCs w:val="18"/>
-              </w:rPr>
-            </w:pPr>
-            <w:r>
-              <w:rPr>
-                <w:rFonts w:ascii="Consolas" w:eastAsia="Consolas" w:hAnsi="Consolas" w:cs="Consolas"/>
-                <w:sz w:val="18"/>
-                <w:szCs w:val="18"/>
-              </w:rPr>
-              <w:t xml:space="preserve">                    "</w:t>
-            </w:r>
-            <w:proofErr w:type="spellStart"/>
-            <w:r>
-              <w:rPr>
-                <w:rFonts w:ascii="Consolas" w:eastAsia="Consolas" w:hAnsi="Consolas" w:cs="Consolas"/>
-                <w:sz w:val="18"/>
-                <w:szCs w:val="18"/>
-              </w:rPr>
-              <w:t>read_attributes</w:t>
-            </w:r>
-            <w:proofErr w:type="spellEnd"/>
-            <w:r>
-              <w:rPr>
-                <w:rFonts w:ascii="Consolas" w:eastAsia="Consolas" w:hAnsi="Consolas" w:cs="Consolas"/>
-                <w:sz w:val="18"/>
-                <w:szCs w:val="18"/>
-              </w:rPr>
-              <w:t>":"(**)",</w:t>
-            </w:r>
-          </w:p>
-          <w:p>
-            <w:pPr>
-              <w:spacing w:line="240" w:lineRule="auto"/>
-              <w:ind w:left="0"/>
-              <w:rPr>
-                <w:rFonts w:ascii="Consolas" w:eastAsia="Consolas" w:hAnsi="Consolas" w:cs="Consolas"/>
-                <w:sz w:val="18"/>
-                <w:szCs w:val="18"/>
-              </w:rPr>
-            </w:pPr>
-            <w:r>
-              <w:rPr>
-                <w:rFonts w:ascii="Consolas" w:eastAsia="Consolas" w:hAnsi="Consolas" w:cs="Consolas"/>
-                <w:sz w:val="18"/>
-                <w:szCs w:val="18"/>
-              </w:rPr>
-              <w:lastRenderedPageBreak/>
-              <w:t xml:space="preserve">                    "</w:t>
-            </w:r>
-            <w:proofErr w:type="spellStart"/>
-            <w:r>
-              <w:rPr>
-                <w:rFonts w:ascii="Consolas" w:eastAsia="Consolas" w:hAnsi="Consolas" w:cs="Consolas"/>
-                <w:sz w:val="18"/>
-                <w:szCs w:val="18"/>
-              </w:rPr>
-              <w:t>write_attributes</w:t>
-            </w:r>
-            <w:proofErr w:type="spellEnd"/>
-            <w:r>
-              <w:rPr>
-                <w:rFonts w:ascii="Consolas" w:eastAsia="Consolas" w:hAnsi="Consolas" w:cs="Consolas"/>
-                <w:sz w:val="18"/>
-                <w:szCs w:val="18"/>
-              </w:rPr>
-              <w:t>":"(**)"</w:t>
-            </w:r>
-          </w:p>
-          <w:p>
-            <w:pPr>
-              <w:spacing w:line="240" w:lineRule="auto"/>
-              <w:ind w:left="0"/>
-              <w:rPr>
-                <w:rFonts w:ascii="Consolas" w:eastAsia="Consolas" w:hAnsi="Consolas" w:cs="Consolas"/>
-                <w:sz w:val="18"/>
-                <w:szCs w:val="18"/>
-              </w:rPr>
-            </w:pPr>
-            <w:r>
-              <w:rPr>
-                <w:rFonts w:ascii="Consolas" w:eastAsia="Consolas" w:hAnsi="Consolas" w:cs="Consolas"/>
-                <w:sz w:val="18"/>
-                <w:szCs w:val="18"/>
-              </w:rPr>
-              <w:t xml:space="preserve">                },</w:t>
-            </w:r>
-          </w:p>
-          <w:p>
-            <w:pPr>
-              <w:spacing w:line="240" w:lineRule="auto"/>
-              <w:ind w:left="0"/>
-              <w:rPr>
-                <w:rFonts w:ascii="Consolas" w:eastAsia="Consolas" w:hAnsi="Consolas" w:cs="Consolas"/>
-                <w:sz w:val="18"/>
-                <w:szCs w:val="18"/>
-              </w:rPr>
-            </w:pPr>
-            <w:r>
-              <w:rPr>
-                <w:rFonts w:ascii="Consolas" w:eastAsia="Consolas" w:hAnsi="Consolas" w:cs="Consolas"/>
-                <w:sz w:val="18"/>
-                <w:szCs w:val="18"/>
-              </w:rPr>
-              <w:t xml:space="preserve">                {</w:t>
-            </w:r>
-          </w:p>
-          <w:p>
-            <w:pPr>
-              <w:spacing w:line="240" w:lineRule="auto"/>
-              <w:ind w:left="0"/>
-              <w:rPr>
-                <w:rFonts w:ascii="Consolas" w:eastAsia="Consolas" w:hAnsi="Consolas" w:cs="Consolas"/>
-                <w:sz w:val="18"/>
-                <w:szCs w:val="18"/>
-              </w:rPr>
-            </w:pPr>
-            <w:r>
-              <w:rPr>
-                <w:rFonts w:ascii="Consolas" w:eastAsia="Consolas" w:hAnsi="Consolas" w:cs="Consolas"/>
-                <w:sz w:val="18"/>
-                <w:szCs w:val="18"/>
-              </w:rPr>
-              <w:t xml:space="preserve">                    "</w:t>
-            </w:r>
-            <w:proofErr w:type="spellStart"/>
-            <w:r>
-              <w:rPr>
-                <w:rFonts w:ascii="Consolas" w:eastAsia="Consolas" w:hAnsi="Consolas" w:cs="Consolas"/>
-                <w:sz w:val="18"/>
-                <w:szCs w:val="18"/>
-              </w:rPr>
-              <w:t>resource_id</w:t>
-            </w:r>
-            <w:proofErr w:type="spellEnd"/>
-            <w:r>
-              <w:rPr>
-                <w:rFonts w:ascii="Consolas" w:eastAsia="Consolas" w:hAnsi="Consolas" w:cs="Consolas"/>
-                <w:sz w:val="18"/>
-                <w:szCs w:val="18"/>
-              </w:rPr>
-              <w:t>":"/products/*",</w:t>
-            </w:r>
-          </w:p>
-          <w:p>
-            <w:pPr>
-              <w:spacing w:line="240" w:lineRule="auto"/>
-              <w:ind w:left="0"/>
-              <w:rPr>
-                <w:rFonts w:ascii="Consolas" w:eastAsia="Consolas" w:hAnsi="Consolas" w:cs="Consolas"/>
-                <w:sz w:val="18"/>
-                <w:szCs w:val="18"/>
-              </w:rPr>
-            </w:pPr>
-            <w:r>
-              <w:rPr>
-                <w:rFonts w:ascii="Consolas" w:eastAsia="Consolas" w:hAnsi="Consolas" w:cs="Consolas"/>
-                <w:sz w:val="18"/>
-                <w:szCs w:val="18"/>
-              </w:rPr>
-              <w:t xml:space="preserve">                    "methods</w:t>
-            </w:r>
-            <w:proofErr w:type="gramStart"/>
-            <w:r>
-              <w:rPr>
-                <w:rFonts w:ascii="Consolas" w:eastAsia="Consolas" w:hAnsi="Consolas" w:cs="Consolas"/>
-                <w:sz w:val="18"/>
-                <w:szCs w:val="18"/>
-              </w:rPr>
-              <w:t>":[</w:t>
-            </w:r>
-            <w:proofErr w:type="gramEnd"/>
-            <w:r>
-              <w:rPr>
-                <w:rFonts w:ascii="Consolas" w:eastAsia="Consolas" w:hAnsi="Consolas" w:cs="Consolas"/>
-                <w:sz w:val="18"/>
-                <w:szCs w:val="18"/>
-              </w:rPr>
-              <w:t>"get"],</w:t>
-            </w:r>
-          </w:p>
-          <w:p>
-            <w:pPr>
-              <w:spacing w:line="240" w:lineRule="auto"/>
-              <w:ind w:left="0"/>
-              <w:rPr>
-                <w:rFonts w:ascii="Consolas" w:eastAsia="Consolas" w:hAnsi="Consolas" w:cs="Consolas"/>
-                <w:sz w:val="18"/>
-                <w:szCs w:val="18"/>
-              </w:rPr>
-            </w:pPr>
-            <w:r>
-              <w:rPr>
-                <w:rFonts w:ascii="Consolas" w:eastAsia="Consolas" w:hAnsi="Consolas" w:cs="Consolas"/>
-                <w:sz w:val="18"/>
-                <w:szCs w:val="18"/>
-              </w:rPr>
-              <w:t xml:space="preserve">                    "</w:t>
-            </w:r>
-            <w:proofErr w:type="spellStart"/>
-            <w:r>
-              <w:rPr>
-                <w:rFonts w:ascii="Consolas" w:eastAsia="Consolas" w:hAnsi="Consolas" w:cs="Consolas"/>
-                <w:sz w:val="18"/>
-                <w:szCs w:val="18"/>
-              </w:rPr>
-              <w:t>read_attributes</w:t>
-            </w:r>
-            <w:proofErr w:type="spellEnd"/>
-            <w:r>
-              <w:rPr>
-                <w:rFonts w:ascii="Consolas" w:eastAsia="Consolas" w:hAnsi="Consolas" w:cs="Consolas"/>
-                <w:sz w:val="18"/>
-                <w:szCs w:val="18"/>
-              </w:rPr>
-              <w:t>":"(**)",</w:t>
-            </w:r>
-          </w:p>
-          <w:p>
-            <w:pPr>
-              <w:spacing w:line="240" w:lineRule="auto"/>
-              <w:ind w:left="0"/>
-              <w:rPr>
-                <w:rFonts w:ascii="Consolas" w:eastAsia="Consolas" w:hAnsi="Consolas" w:cs="Consolas"/>
-                <w:sz w:val="18"/>
-                <w:szCs w:val="18"/>
-              </w:rPr>
-            </w:pPr>
-            <w:r>
-              <w:rPr>
-                <w:rFonts w:ascii="Consolas" w:eastAsia="Consolas" w:hAnsi="Consolas" w:cs="Consolas"/>
-                <w:sz w:val="18"/>
-                <w:szCs w:val="18"/>
-              </w:rPr>
-              <w:t xml:space="preserve">                    "</w:t>
-            </w:r>
-            <w:proofErr w:type="spellStart"/>
-            <w:r>
-              <w:rPr>
-                <w:rFonts w:ascii="Consolas" w:eastAsia="Consolas" w:hAnsi="Consolas" w:cs="Consolas"/>
-                <w:sz w:val="18"/>
-                <w:szCs w:val="18"/>
-              </w:rPr>
-              <w:t>write_attributes</w:t>
-            </w:r>
-            <w:proofErr w:type="spellEnd"/>
-            <w:r>
-              <w:rPr>
-                <w:rFonts w:ascii="Consolas" w:eastAsia="Consolas" w:hAnsi="Consolas" w:cs="Consolas"/>
-                <w:sz w:val="18"/>
-                <w:szCs w:val="18"/>
-              </w:rPr>
-              <w:t>":"(**)"</w:t>
-            </w:r>
-          </w:p>
-          <w:p>
-            <w:pPr>
-              <w:spacing w:line="240" w:lineRule="auto"/>
-              <w:ind w:left="0"/>
-              <w:rPr>
-                <w:rFonts w:ascii="Consolas" w:eastAsia="Consolas" w:hAnsi="Consolas" w:cs="Consolas"/>
-                <w:sz w:val="18"/>
-                <w:szCs w:val="18"/>
-              </w:rPr>
-            </w:pPr>
-            <w:r>
-              <w:rPr>
-                <w:rFonts w:ascii="Consolas" w:eastAsia="Consolas" w:hAnsi="Consolas" w:cs="Consolas"/>
-                <w:sz w:val="18"/>
-                <w:szCs w:val="18"/>
-              </w:rPr>
-              <w:t xml:space="preserve">                },</w:t>
-            </w:r>
-          </w:p>
-          <w:p>
-            <w:pPr>
-              <w:spacing w:line="240" w:lineRule="auto"/>
-              <w:ind w:left="0"/>
-              <w:rPr>
-                <w:rFonts w:ascii="Consolas" w:eastAsia="Consolas" w:hAnsi="Consolas" w:cs="Consolas"/>
-                <w:sz w:val="18"/>
-                <w:szCs w:val="18"/>
-              </w:rPr>
-            </w:pPr>
-            <w:r>
-              <w:rPr>
-                <w:rFonts w:ascii="Consolas" w:eastAsia="Consolas" w:hAnsi="Consolas" w:cs="Consolas"/>
-                <w:sz w:val="18"/>
-                <w:szCs w:val="18"/>
-              </w:rPr>
-              <w:t xml:space="preserve">                {</w:t>
-            </w:r>
-          </w:p>
-          <w:p>
-            <w:pPr>
-              <w:spacing w:line="240" w:lineRule="auto"/>
-              <w:ind w:left="0"/>
-              <w:rPr>
-                <w:rFonts w:ascii="Consolas" w:eastAsia="Consolas" w:hAnsi="Consolas" w:cs="Consolas"/>
-                <w:sz w:val="18"/>
-                <w:szCs w:val="18"/>
-              </w:rPr>
-            </w:pPr>
-            <w:r>
-              <w:rPr>
-                <w:rFonts w:ascii="Consolas" w:eastAsia="Consolas" w:hAnsi="Consolas" w:cs="Consolas"/>
-                <w:sz w:val="18"/>
-                <w:szCs w:val="18"/>
-              </w:rPr>
-              <w:t xml:space="preserve">                    "</w:t>
-            </w:r>
-            <w:proofErr w:type="spellStart"/>
-            <w:r>
-              <w:rPr>
-                <w:rFonts w:ascii="Consolas" w:eastAsia="Consolas" w:hAnsi="Consolas" w:cs="Consolas"/>
-                <w:sz w:val="18"/>
-                <w:szCs w:val="18"/>
-              </w:rPr>
-              <w:t>resource_id</w:t>
-            </w:r>
-            <w:proofErr w:type="spellEnd"/>
-            <w:r>
-              <w:rPr>
-                <w:rFonts w:ascii="Consolas" w:eastAsia="Consolas" w:hAnsi="Consolas" w:cs="Consolas"/>
-                <w:sz w:val="18"/>
-                <w:szCs w:val="18"/>
-              </w:rPr>
-              <w:t>":"/baskets/*",</w:t>
-            </w:r>
-          </w:p>
-          <w:p>
-            <w:pPr>
-              <w:spacing w:line="240" w:lineRule="auto"/>
-              <w:ind w:left="0"/>
-              <w:rPr>
-                <w:rFonts w:ascii="Consolas" w:eastAsia="Consolas" w:hAnsi="Consolas" w:cs="Consolas"/>
-                <w:sz w:val="18"/>
-                <w:szCs w:val="18"/>
-              </w:rPr>
-            </w:pPr>
-            <w:r>
-              <w:rPr>
-                <w:rFonts w:ascii="Consolas" w:eastAsia="Consolas" w:hAnsi="Consolas" w:cs="Consolas"/>
-                <w:sz w:val="18"/>
-                <w:szCs w:val="18"/>
-              </w:rPr>
-              <w:t xml:space="preserve">                    "methods</w:t>
-            </w:r>
-            <w:proofErr w:type="gramStart"/>
-            <w:r>
-              <w:rPr>
-                <w:rFonts w:ascii="Consolas" w:eastAsia="Consolas" w:hAnsi="Consolas" w:cs="Consolas"/>
-                <w:sz w:val="18"/>
-                <w:szCs w:val="18"/>
-              </w:rPr>
-              <w:t>":[</w:t>
-            </w:r>
-            <w:proofErr w:type="gramEnd"/>
-            <w:r>
-              <w:rPr>
-                <w:rFonts w:ascii="Consolas" w:eastAsia="Consolas" w:hAnsi="Consolas" w:cs="Consolas"/>
-                <w:sz w:val="18"/>
-                <w:szCs w:val="18"/>
-              </w:rPr>
-              <w:t>"delete"],</w:t>
-            </w:r>
-          </w:p>
-          <w:p>
-            <w:pPr>
-              <w:spacing w:line="240" w:lineRule="auto"/>
-              <w:ind w:left="0"/>
-              <w:rPr>
-                <w:rFonts w:ascii="Consolas" w:eastAsia="Consolas" w:hAnsi="Consolas" w:cs="Consolas"/>
-                <w:sz w:val="18"/>
-                <w:szCs w:val="18"/>
-              </w:rPr>
-            </w:pPr>
-            <w:r>
-              <w:rPr>
-                <w:rFonts w:ascii="Consolas" w:eastAsia="Consolas" w:hAnsi="Consolas" w:cs="Consolas"/>
-                <w:sz w:val="18"/>
-                <w:szCs w:val="18"/>
-              </w:rPr>
-              <w:t xml:space="preserve">                    "</w:t>
-            </w:r>
-            <w:proofErr w:type="spellStart"/>
-            <w:r>
-              <w:rPr>
-                <w:rFonts w:ascii="Consolas" w:eastAsia="Consolas" w:hAnsi="Consolas" w:cs="Consolas"/>
-                <w:sz w:val="18"/>
-                <w:szCs w:val="18"/>
-              </w:rPr>
-              <w:t>read_attributes</w:t>
-            </w:r>
-            <w:proofErr w:type="spellEnd"/>
-            <w:r>
-              <w:rPr>
-                <w:rFonts w:ascii="Consolas" w:eastAsia="Consolas" w:hAnsi="Consolas" w:cs="Consolas"/>
-                <w:sz w:val="18"/>
-                <w:szCs w:val="18"/>
-              </w:rPr>
-              <w:t>":"(**)",</w:t>
-            </w:r>
-          </w:p>
-          <w:p>
-            <w:pPr>
-              <w:spacing w:line="240" w:lineRule="auto"/>
-              <w:ind w:left="0"/>
-              <w:rPr>
-                <w:rFonts w:ascii="Consolas" w:eastAsia="Consolas" w:hAnsi="Consolas" w:cs="Consolas"/>
-                <w:sz w:val="18"/>
-                <w:szCs w:val="18"/>
-              </w:rPr>
-            </w:pPr>
-            <w:r>
-              <w:rPr>
-                <w:rFonts w:ascii="Consolas" w:eastAsia="Consolas" w:hAnsi="Consolas" w:cs="Consolas"/>
-                <w:sz w:val="18"/>
-                <w:szCs w:val="18"/>
-              </w:rPr>
-              <w:t xml:space="preserve">                    "</w:t>
-            </w:r>
-            <w:proofErr w:type="spellStart"/>
-            <w:r>
-              <w:rPr>
-                <w:rFonts w:ascii="Consolas" w:eastAsia="Consolas" w:hAnsi="Consolas" w:cs="Consolas"/>
-                <w:sz w:val="18"/>
-                <w:szCs w:val="18"/>
-              </w:rPr>
-              <w:t>write_attributes</w:t>
-            </w:r>
-            <w:proofErr w:type="spellEnd"/>
-            <w:r>
-              <w:rPr>
-                <w:rFonts w:ascii="Consolas" w:eastAsia="Consolas" w:hAnsi="Consolas" w:cs="Consolas"/>
-                <w:sz w:val="18"/>
-                <w:szCs w:val="18"/>
-              </w:rPr>
-              <w:t>":"(**)"</w:t>
-            </w:r>
-          </w:p>
-          <w:p>
-            <w:pPr>
-              <w:spacing w:line="240" w:lineRule="auto"/>
-              <w:ind w:left="0"/>
-              <w:rPr>
-                <w:rFonts w:ascii="Consolas" w:eastAsia="Consolas" w:hAnsi="Consolas" w:cs="Consolas"/>
-                <w:sz w:val="18"/>
-                <w:szCs w:val="18"/>
-              </w:rPr>
-            </w:pPr>
-            <w:r>
-              <w:rPr>
-                <w:rFonts w:ascii="Consolas" w:eastAsia="Consolas" w:hAnsi="Consolas" w:cs="Consolas"/>
-                <w:sz w:val="18"/>
-                <w:szCs w:val="18"/>
-              </w:rPr>
-              <w:t xml:space="preserve">                },</w:t>
-            </w:r>
-          </w:p>
-          <w:p>
-            <w:pPr>
-              <w:spacing w:line="240" w:lineRule="auto"/>
-              <w:ind w:left="0"/>
-              <w:rPr>
-                <w:rFonts w:ascii="Consolas" w:eastAsia="Consolas" w:hAnsi="Consolas" w:cs="Consolas"/>
-                <w:sz w:val="18"/>
-                <w:szCs w:val="18"/>
-              </w:rPr>
-            </w:pPr>
-            <w:r>
-              <w:rPr>
-                <w:rFonts w:ascii="Consolas" w:eastAsia="Consolas" w:hAnsi="Consolas" w:cs="Consolas"/>
-                <w:sz w:val="18"/>
-                <w:szCs w:val="18"/>
-              </w:rPr>
-              <w:t xml:space="preserve">                {</w:t>
-            </w:r>
-          </w:p>
-          <w:p>
-            <w:pPr>
-              <w:spacing w:line="240" w:lineRule="auto"/>
-              <w:ind w:left="0"/>
-              <w:rPr>
-                <w:rFonts w:ascii="Consolas" w:eastAsia="Consolas" w:hAnsi="Consolas" w:cs="Consolas"/>
-                <w:sz w:val="18"/>
-                <w:szCs w:val="18"/>
-              </w:rPr>
-            </w:pPr>
-            <w:r>
-              <w:rPr>
-                <w:rFonts w:ascii="Consolas" w:eastAsia="Consolas" w:hAnsi="Consolas" w:cs="Consolas"/>
-                <w:sz w:val="18"/>
-                <w:szCs w:val="18"/>
-              </w:rPr>
-              <w:t xml:space="preserve">                   "</w:t>
-            </w:r>
-            <w:proofErr w:type="spellStart"/>
-            <w:r>
-              <w:rPr>
-                <w:rFonts w:ascii="Consolas" w:eastAsia="Consolas" w:hAnsi="Consolas" w:cs="Consolas"/>
-                <w:sz w:val="18"/>
-                <w:szCs w:val="18"/>
-              </w:rPr>
-              <w:t>resource_id</w:t>
-            </w:r>
-            <w:proofErr w:type="spellEnd"/>
-            <w:r>
-              <w:rPr>
-                <w:rFonts w:ascii="Consolas" w:eastAsia="Consolas" w:hAnsi="Consolas" w:cs="Consolas"/>
-                <w:sz w:val="18"/>
-                <w:szCs w:val="18"/>
-              </w:rPr>
-              <w:t>":"/baskets/*/shipments/me/</w:t>
-            </w:r>
-            <w:proofErr w:type="spellStart"/>
-            <w:r>
-              <w:rPr>
-                <w:rFonts w:ascii="Consolas" w:eastAsia="Consolas" w:hAnsi="Consolas" w:cs="Consolas"/>
-                <w:sz w:val="18"/>
-                <w:szCs w:val="18"/>
-              </w:rPr>
-              <w:t>shipping_method</w:t>
-            </w:r>
-            <w:proofErr w:type="spellEnd"/>
-            <w:r>
-              <w:rPr>
-                <w:rFonts w:ascii="Consolas" w:eastAsia="Consolas" w:hAnsi="Consolas" w:cs="Consolas"/>
-                <w:sz w:val="18"/>
-                <w:szCs w:val="18"/>
-              </w:rPr>
-              <w:t>",</w:t>
-            </w:r>
-          </w:p>
-          <w:p>
-            <w:pPr>
-              <w:spacing w:line="240" w:lineRule="auto"/>
-              <w:ind w:left="0"/>
-              <w:rPr>
-                <w:rFonts w:ascii="Consolas" w:eastAsia="Consolas" w:hAnsi="Consolas" w:cs="Consolas"/>
-                <w:sz w:val="18"/>
-                <w:szCs w:val="18"/>
-              </w:rPr>
-            </w:pPr>
-            <w:r>
-              <w:rPr>
-                <w:rFonts w:ascii="Consolas" w:eastAsia="Consolas" w:hAnsi="Consolas" w:cs="Consolas"/>
-                <w:sz w:val="18"/>
-                <w:szCs w:val="18"/>
-              </w:rPr>
-              <w:t xml:space="preserve">                   "methods</w:t>
-            </w:r>
-            <w:proofErr w:type="gramStart"/>
-            <w:r>
-              <w:rPr>
-                <w:rFonts w:ascii="Consolas" w:eastAsia="Consolas" w:hAnsi="Consolas" w:cs="Consolas"/>
-                <w:sz w:val="18"/>
-                <w:szCs w:val="18"/>
-              </w:rPr>
-              <w:t>":[</w:t>
-            </w:r>
-            <w:proofErr w:type="gramEnd"/>
-            <w:r>
-              <w:rPr>
-                <w:rFonts w:ascii="Consolas" w:eastAsia="Consolas" w:hAnsi="Consolas" w:cs="Consolas"/>
-                <w:sz w:val="18"/>
-                <w:szCs w:val="18"/>
-              </w:rPr>
-              <w:t>"put"],</w:t>
-            </w:r>
-          </w:p>
-          <w:p>
-            <w:pPr>
-              <w:spacing w:line="240" w:lineRule="auto"/>
-              <w:ind w:left="0"/>
-              <w:rPr>
-                <w:rFonts w:ascii="Consolas" w:eastAsia="Consolas" w:hAnsi="Consolas" w:cs="Consolas"/>
-                <w:sz w:val="18"/>
-                <w:szCs w:val="18"/>
-              </w:rPr>
-            </w:pPr>
-            <w:r>
-              <w:rPr>
-                <w:rFonts w:ascii="Consolas" w:eastAsia="Consolas" w:hAnsi="Consolas" w:cs="Consolas"/>
-                <w:sz w:val="18"/>
-                <w:szCs w:val="18"/>
-              </w:rPr>
-              <w:t xml:space="preserve">                    "</w:t>
-            </w:r>
-            <w:proofErr w:type="spellStart"/>
-            <w:r>
-              <w:rPr>
-                <w:rFonts w:ascii="Consolas" w:eastAsia="Consolas" w:hAnsi="Consolas" w:cs="Consolas"/>
-                <w:sz w:val="18"/>
-                <w:szCs w:val="18"/>
-              </w:rPr>
-              <w:t>read_attributes</w:t>
-            </w:r>
-            <w:proofErr w:type="spellEnd"/>
-            <w:r>
-              <w:rPr>
-                <w:rFonts w:ascii="Consolas" w:eastAsia="Consolas" w:hAnsi="Consolas" w:cs="Consolas"/>
-                <w:sz w:val="18"/>
-                <w:szCs w:val="18"/>
-              </w:rPr>
-              <w:t>":"(**)",</w:t>
-            </w:r>
-          </w:p>
-          <w:p>
-            <w:pPr>
-              <w:spacing w:line="240" w:lineRule="auto"/>
-              <w:ind w:left="0"/>
-              <w:rPr>
-                <w:rFonts w:ascii="Consolas" w:eastAsia="Consolas" w:hAnsi="Consolas" w:cs="Consolas"/>
-                <w:sz w:val="18"/>
-                <w:szCs w:val="18"/>
-              </w:rPr>
-            </w:pPr>
-            <w:r>
-              <w:rPr>
-                <w:rFonts w:ascii="Consolas" w:eastAsia="Consolas" w:hAnsi="Consolas" w:cs="Consolas"/>
-                <w:sz w:val="18"/>
-                <w:szCs w:val="18"/>
-              </w:rPr>
-              <w:t xml:space="preserve">                    "</w:t>
-            </w:r>
-            <w:proofErr w:type="spellStart"/>
-            <w:r>
-              <w:rPr>
-                <w:rFonts w:ascii="Consolas" w:eastAsia="Consolas" w:hAnsi="Consolas" w:cs="Consolas"/>
-                <w:sz w:val="18"/>
-                <w:szCs w:val="18"/>
-              </w:rPr>
-              <w:t>write_attributes</w:t>
-            </w:r>
-            <w:proofErr w:type="spellEnd"/>
-            <w:r>
-              <w:rPr>
-                <w:rFonts w:ascii="Consolas" w:eastAsia="Consolas" w:hAnsi="Consolas" w:cs="Consolas"/>
-                <w:sz w:val="18"/>
-                <w:szCs w:val="18"/>
-              </w:rPr>
-              <w:t>":"(**)"</w:t>
-            </w:r>
-          </w:p>
-          <w:p>
-            <w:pPr>
-              <w:spacing w:line="240" w:lineRule="auto"/>
-              <w:ind w:left="0"/>
-              <w:rPr>
-                <w:rFonts w:ascii="Consolas" w:eastAsia="Consolas" w:hAnsi="Consolas" w:cs="Consolas"/>
-                <w:sz w:val="18"/>
-                <w:szCs w:val="18"/>
-              </w:rPr>
-            </w:pPr>
-            <w:r>
-              <w:rPr>
-                <w:rFonts w:ascii="Consolas" w:eastAsia="Consolas" w:hAnsi="Consolas" w:cs="Consolas"/>
-                <w:sz w:val="18"/>
-                <w:szCs w:val="18"/>
-              </w:rPr>
-              <w:t xml:space="preserve">                },</w:t>
-            </w:r>
-          </w:p>
-          <w:p>
-            <w:pPr>
-              <w:spacing w:line="240" w:lineRule="auto"/>
-              <w:ind w:left="0"/>
-              <w:rPr>
-                <w:rFonts w:ascii="Consolas" w:eastAsia="Consolas" w:hAnsi="Consolas" w:cs="Consolas"/>
-                <w:sz w:val="18"/>
-                <w:szCs w:val="18"/>
-              </w:rPr>
-            </w:pPr>
-            <w:r>
-              <w:rPr>
-                <w:rFonts w:ascii="Consolas" w:eastAsia="Consolas" w:hAnsi="Consolas" w:cs="Consolas"/>
-                <w:sz w:val="18"/>
-                <w:szCs w:val="18"/>
-              </w:rPr>
-              <w:t xml:space="preserve">                {</w:t>
-            </w:r>
-          </w:p>
-          <w:p>
-            <w:pPr>
-              <w:spacing w:line="240" w:lineRule="auto"/>
-              <w:ind w:left="0"/>
-              <w:rPr>
-                <w:rFonts w:ascii="Consolas" w:eastAsia="Consolas" w:hAnsi="Consolas" w:cs="Consolas"/>
-                <w:sz w:val="18"/>
-                <w:szCs w:val="18"/>
-              </w:rPr>
-            </w:pPr>
-            <w:r>
-              <w:rPr>
-                <w:rFonts w:ascii="Consolas" w:eastAsia="Consolas" w:hAnsi="Consolas" w:cs="Consolas"/>
-                <w:sz w:val="18"/>
-                <w:szCs w:val="18"/>
-              </w:rPr>
-              <w:t xml:space="preserve">                    "</w:t>
-            </w:r>
-            <w:proofErr w:type="spellStart"/>
-            <w:r>
-              <w:rPr>
-                <w:rFonts w:ascii="Consolas" w:eastAsia="Consolas" w:hAnsi="Consolas" w:cs="Consolas"/>
-                <w:sz w:val="18"/>
-                <w:szCs w:val="18"/>
-              </w:rPr>
-              <w:t>resource_id</w:t>
-            </w:r>
-            <w:proofErr w:type="spellEnd"/>
-            <w:r>
-              <w:rPr>
-                <w:rFonts w:ascii="Consolas" w:eastAsia="Consolas" w:hAnsi="Consolas" w:cs="Consolas"/>
-                <w:sz w:val="18"/>
-                <w:szCs w:val="18"/>
-              </w:rPr>
-              <w:t>":"/orders",</w:t>
-            </w:r>
-          </w:p>
-          <w:p>
-            <w:pPr>
-              <w:spacing w:line="240" w:lineRule="auto"/>
-              <w:ind w:left="0"/>
-              <w:rPr>
-                <w:rFonts w:ascii="Consolas" w:eastAsia="Consolas" w:hAnsi="Consolas" w:cs="Consolas"/>
-                <w:sz w:val="18"/>
-                <w:szCs w:val="18"/>
-              </w:rPr>
-            </w:pPr>
-            <w:r>
-              <w:rPr>
-                <w:rFonts w:ascii="Consolas" w:eastAsia="Consolas" w:hAnsi="Consolas" w:cs="Consolas"/>
-                <w:sz w:val="18"/>
-                <w:szCs w:val="18"/>
-              </w:rPr>
-              <w:t xml:space="preserve">                    "methods</w:t>
-            </w:r>
-            <w:proofErr w:type="gramStart"/>
-            <w:r>
-              <w:rPr>
-                <w:rFonts w:ascii="Consolas" w:eastAsia="Consolas" w:hAnsi="Consolas" w:cs="Consolas"/>
-                <w:sz w:val="18"/>
-                <w:szCs w:val="18"/>
-              </w:rPr>
-              <w:t>":[</w:t>
-            </w:r>
-            <w:proofErr w:type="gramEnd"/>
-            <w:r>
-              <w:rPr>
-                <w:rFonts w:ascii="Consolas" w:eastAsia="Consolas" w:hAnsi="Consolas" w:cs="Consolas"/>
-                <w:sz w:val="18"/>
-                <w:szCs w:val="18"/>
-              </w:rPr>
-              <w:t>"post", "get"],</w:t>
-            </w:r>
-          </w:p>
-          <w:p>
-            <w:pPr>
-              <w:spacing w:line="240" w:lineRule="auto"/>
-              <w:ind w:left="0"/>
-              <w:rPr>
-                <w:rFonts w:ascii="Consolas" w:eastAsia="Consolas" w:hAnsi="Consolas" w:cs="Consolas"/>
-                <w:sz w:val="18"/>
-                <w:szCs w:val="18"/>
-              </w:rPr>
-            </w:pPr>
-            <w:r>
-              <w:rPr>
-                <w:rFonts w:ascii="Consolas" w:eastAsia="Consolas" w:hAnsi="Consolas" w:cs="Consolas"/>
-                <w:sz w:val="18"/>
-                <w:szCs w:val="18"/>
-              </w:rPr>
-              <w:t xml:space="preserve">                    "</w:t>
-            </w:r>
-            <w:proofErr w:type="spellStart"/>
-            <w:r>
-              <w:rPr>
-                <w:rFonts w:ascii="Consolas" w:eastAsia="Consolas" w:hAnsi="Consolas" w:cs="Consolas"/>
-                <w:sz w:val="18"/>
-                <w:szCs w:val="18"/>
-              </w:rPr>
-              <w:t>read_attributes</w:t>
-            </w:r>
-            <w:proofErr w:type="spellEnd"/>
-            <w:r>
-              <w:rPr>
-                <w:rFonts w:ascii="Consolas" w:eastAsia="Consolas" w:hAnsi="Consolas" w:cs="Consolas"/>
-                <w:sz w:val="18"/>
-                <w:szCs w:val="18"/>
-              </w:rPr>
-              <w:t>":"(**)",</w:t>
-            </w:r>
-          </w:p>
-          <w:p>
-            <w:pPr>
-              <w:spacing w:line="240" w:lineRule="auto"/>
-              <w:ind w:left="0"/>
-              <w:rPr>
-                <w:rFonts w:ascii="Consolas" w:eastAsia="Consolas" w:hAnsi="Consolas" w:cs="Consolas"/>
-                <w:sz w:val="18"/>
-                <w:szCs w:val="18"/>
-              </w:rPr>
-            </w:pPr>
-            <w:r>
-              <w:rPr>
-                <w:rFonts w:ascii="Consolas" w:eastAsia="Consolas" w:hAnsi="Consolas" w:cs="Consolas"/>
-                <w:sz w:val="18"/>
-                <w:szCs w:val="18"/>
-              </w:rPr>
-              <w:t xml:space="preserve">                    "</w:t>
-            </w:r>
-            <w:proofErr w:type="spellStart"/>
-            <w:r>
-              <w:rPr>
-                <w:rFonts w:ascii="Consolas" w:eastAsia="Consolas" w:hAnsi="Consolas" w:cs="Consolas"/>
-                <w:sz w:val="18"/>
-                <w:szCs w:val="18"/>
-              </w:rPr>
-              <w:t>write_attributes</w:t>
-            </w:r>
-            <w:proofErr w:type="spellEnd"/>
-            <w:r>
-              <w:rPr>
-                <w:rFonts w:ascii="Consolas" w:eastAsia="Consolas" w:hAnsi="Consolas" w:cs="Consolas"/>
-                <w:sz w:val="18"/>
-                <w:szCs w:val="18"/>
-              </w:rPr>
-              <w:t>":"(**)"</w:t>
-            </w:r>
-          </w:p>
-          <w:p>
-            <w:pPr>
-              <w:spacing w:line="240" w:lineRule="auto"/>
-              <w:ind w:left="0"/>
-              <w:rPr>
-                <w:rFonts w:ascii="Consolas" w:eastAsia="Consolas" w:hAnsi="Consolas" w:cs="Consolas"/>
-                <w:sz w:val="18"/>
-                <w:szCs w:val="18"/>
-              </w:rPr>
-            </w:pPr>
-            <w:r>
-              <w:rPr>
-                <w:rFonts w:ascii="Consolas" w:eastAsia="Consolas" w:hAnsi="Consolas" w:cs="Consolas"/>
-                <w:sz w:val="18"/>
-                <w:szCs w:val="18"/>
-              </w:rPr>
-              <w:t xml:space="preserve">                },</w:t>
-            </w:r>
-          </w:p>
-          <w:p>
-            <w:pPr>
-              <w:spacing w:line="240" w:lineRule="auto"/>
-              <w:ind w:left="0"/>
-              <w:rPr>
-                <w:rFonts w:ascii="Consolas" w:eastAsia="Consolas" w:hAnsi="Consolas" w:cs="Consolas"/>
-                <w:sz w:val="18"/>
-                <w:szCs w:val="18"/>
-              </w:rPr>
-            </w:pPr>
-            <w:r>
-              <w:rPr>
-                <w:rFonts w:ascii="Consolas" w:eastAsia="Consolas" w:hAnsi="Consolas" w:cs="Consolas"/>
-                <w:sz w:val="18"/>
-                <w:szCs w:val="18"/>
-              </w:rPr>
-              <w:t xml:space="preserve">                {</w:t>
-            </w:r>
-          </w:p>
-          <w:p>
-            <w:pPr>
-              <w:spacing w:line="240" w:lineRule="auto"/>
-              <w:ind w:left="0"/>
-              <w:rPr>
-                <w:rFonts w:ascii="Consolas" w:eastAsia="Consolas" w:hAnsi="Consolas" w:cs="Consolas"/>
-                <w:sz w:val="18"/>
-                <w:szCs w:val="18"/>
-              </w:rPr>
-            </w:pPr>
-            <w:r>
-              <w:rPr>
-                <w:rFonts w:ascii="Consolas" w:eastAsia="Consolas" w:hAnsi="Consolas" w:cs="Consolas"/>
-                <w:sz w:val="18"/>
-                <w:szCs w:val="18"/>
-              </w:rPr>
-              <w:t xml:space="preserve">                    "</w:t>
-            </w:r>
-            <w:proofErr w:type="spellStart"/>
-            <w:r>
-              <w:rPr>
-                <w:rFonts w:ascii="Consolas" w:eastAsia="Consolas" w:hAnsi="Consolas" w:cs="Consolas"/>
-                <w:sz w:val="18"/>
-                <w:szCs w:val="18"/>
-              </w:rPr>
-              <w:t>resource_id</w:t>
-            </w:r>
-            <w:proofErr w:type="spellEnd"/>
-            <w:r>
-              <w:rPr>
-                <w:rFonts w:ascii="Consolas" w:eastAsia="Consolas" w:hAnsi="Consolas" w:cs="Consolas"/>
-                <w:sz w:val="18"/>
-                <w:szCs w:val="18"/>
-              </w:rPr>
-              <w:t>":"/orders/*/</w:t>
-            </w:r>
-            <w:proofErr w:type="spellStart"/>
-            <w:r>
-              <w:rPr>
-                <w:rFonts w:ascii="Consolas" w:eastAsia="Consolas" w:hAnsi="Consolas" w:cs="Consolas"/>
-                <w:sz w:val="18"/>
-                <w:szCs w:val="18"/>
-              </w:rPr>
-              <w:t>payment_instruments</w:t>
-            </w:r>
-            <w:proofErr w:type="spellEnd"/>
-            <w:r>
-              <w:rPr>
-                <w:rFonts w:ascii="Consolas" w:eastAsia="Consolas" w:hAnsi="Consolas" w:cs="Consolas"/>
-                <w:sz w:val="18"/>
-                <w:szCs w:val="18"/>
-              </w:rPr>
-              <w:t>/*",</w:t>
-            </w:r>
-          </w:p>
-          <w:p>
-            <w:pPr>
-              <w:spacing w:line="240" w:lineRule="auto"/>
-              <w:ind w:left="0"/>
-              <w:rPr>
-                <w:rFonts w:ascii="Consolas" w:eastAsia="Consolas" w:hAnsi="Consolas" w:cs="Consolas"/>
-                <w:sz w:val="18"/>
-                <w:szCs w:val="18"/>
-              </w:rPr>
-            </w:pPr>
-            <w:r>
-              <w:rPr>
-                <w:rFonts w:ascii="Consolas" w:eastAsia="Consolas" w:hAnsi="Consolas" w:cs="Consolas"/>
-                <w:sz w:val="18"/>
-                <w:szCs w:val="18"/>
-              </w:rPr>
-              <w:t xml:space="preserve">                    "methods</w:t>
-            </w:r>
-            <w:proofErr w:type="gramStart"/>
-            <w:r>
-              <w:rPr>
-                <w:rFonts w:ascii="Consolas" w:eastAsia="Consolas" w:hAnsi="Consolas" w:cs="Consolas"/>
-                <w:sz w:val="18"/>
-                <w:szCs w:val="18"/>
-              </w:rPr>
-              <w:t>":[</w:t>
-            </w:r>
-            <w:proofErr w:type="gramEnd"/>
-            <w:r>
-              <w:rPr>
-                <w:rFonts w:ascii="Consolas" w:eastAsia="Consolas" w:hAnsi="Consolas" w:cs="Consolas"/>
-                <w:sz w:val="18"/>
-                <w:szCs w:val="18"/>
-              </w:rPr>
-              <w:t>"patch"],</w:t>
-            </w:r>
-          </w:p>
-          <w:p>
-            <w:pPr>
-              <w:spacing w:line="240" w:lineRule="auto"/>
-              <w:ind w:left="0"/>
-              <w:rPr>
-                <w:rFonts w:ascii="Consolas" w:eastAsia="Consolas" w:hAnsi="Consolas" w:cs="Consolas"/>
-                <w:sz w:val="18"/>
-                <w:szCs w:val="18"/>
-              </w:rPr>
-            </w:pPr>
-            <w:r>
-              <w:rPr>
-                <w:rFonts w:ascii="Consolas" w:eastAsia="Consolas" w:hAnsi="Consolas" w:cs="Consolas"/>
-                <w:sz w:val="18"/>
-                <w:szCs w:val="18"/>
-              </w:rPr>
-              <w:t xml:space="preserve">                    "</w:t>
-            </w:r>
-            <w:proofErr w:type="spellStart"/>
-            <w:r>
-              <w:rPr>
-                <w:rFonts w:ascii="Consolas" w:eastAsia="Consolas" w:hAnsi="Consolas" w:cs="Consolas"/>
-                <w:sz w:val="18"/>
-                <w:szCs w:val="18"/>
-              </w:rPr>
-              <w:t>read_attributes</w:t>
-            </w:r>
-            <w:proofErr w:type="spellEnd"/>
-            <w:r>
-              <w:rPr>
-                <w:rFonts w:ascii="Consolas" w:eastAsia="Consolas" w:hAnsi="Consolas" w:cs="Consolas"/>
-                <w:sz w:val="18"/>
-                <w:szCs w:val="18"/>
-              </w:rPr>
-              <w:t>":"(**)",</w:t>
-            </w:r>
-          </w:p>
-          <w:p>
-            <w:pPr>
-              <w:spacing w:line="240" w:lineRule="auto"/>
-              <w:ind w:left="0"/>
-              <w:rPr>
-                <w:rFonts w:ascii="Consolas" w:eastAsia="Consolas" w:hAnsi="Consolas" w:cs="Consolas"/>
-                <w:sz w:val="18"/>
-                <w:szCs w:val="18"/>
-              </w:rPr>
-            </w:pPr>
-            <w:r>
-              <w:rPr>
-                <w:rFonts w:ascii="Consolas" w:eastAsia="Consolas" w:hAnsi="Consolas" w:cs="Consolas"/>
-                <w:sz w:val="18"/>
-                <w:szCs w:val="18"/>
-              </w:rPr>
-              <w:t xml:space="preserve">                    "</w:t>
-            </w:r>
-            <w:proofErr w:type="spellStart"/>
-            <w:r>
-              <w:rPr>
-                <w:rFonts w:ascii="Consolas" w:eastAsia="Consolas" w:hAnsi="Consolas" w:cs="Consolas"/>
-                <w:sz w:val="18"/>
-                <w:szCs w:val="18"/>
-              </w:rPr>
-              <w:t>write_attributes</w:t>
-            </w:r>
-            <w:proofErr w:type="spellEnd"/>
-            <w:r>
-              <w:rPr>
-                <w:rFonts w:ascii="Consolas" w:eastAsia="Consolas" w:hAnsi="Consolas" w:cs="Consolas"/>
-                <w:sz w:val="18"/>
-                <w:szCs w:val="18"/>
-              </w:rPr>
-              <w:t>":"(**)"</w:t>
-            </w:r>
-          </w:p>
-          <w:p>
-            <w:pPr>
-              <w:spacing w:line="240" w:lineRule="auto"/>
-              <w:ind w:left="0"/>
-              <w:rPr>
-                <w:rFonts w:ascii="Consolas" w:eastAsia="Consolas" w:hAnsi="Consolas" w:cs="Consolas"/>
-                <w:sz w:val="18"/>
-                <w:szCs w:val="18"/>
-              </w:rPr>
-            </w:pPr>
-            <w:r>
-              <w:rPr>
-                <w:rFonts w:ascii="Consolas" w:eastAsia="Consolas" w:hAnsi="Consolas" w:cs="Consolas"/>
-                <w:sz w:val="18"/>
-                <w:szCs w:val="18"/>
-              </w:rPr>
-              <w:t xml:space="preserve">                }</w:t>
-            </w:r>
-          </w:p>
-          <w:p>
-            <w:pPr>
-              <w:spacing w:line="240" w:lineRule="auto"/>
-              <w:ind w:left="0"/>
-              <w:rPr>
-                <w:rFonts w:ascii="Consolas" w:eastAsia="Consolas" w:hAnsi="Consolas" w:cs="Consolas"/>
-                <w:sz w:val="18"/>
-                <w:szCs w:val="18"/>
-              </w:rPr>
-            </w:pPr>
-            <w:r>
-              <w:rPr>
-                <w:rFonts w:ascii="Consolas" w:eastAsia="Consolas" w:hAnsi="Consolas" w:cs="Consolas"/>
-                <w:sz w:val="18"/>
-                <w:szCs w:val="18"/>
-              </w:rPr>
-              <w:t xml:space="preserve">            ]</w:t>
-            </w:r>
-          </w:p>
-          <w:p>
-            <w:pPr>
-              <w:spacing w:line="240" w:lineRule="auto"/>
-              <w:ind w:left="0"/>
-              <w:rPr>
-                <w:rFonts w:ascii="Consolas" w:eastAsia="Consolas" w:hAnsi="Consolas" w:cs="Consolas"/>
-                <w:sz w:val="18"/>
-                <w:szCs w:val="18"/>
-              </w:rPr>
-            </w:pPr>
-            <w:r>
-              <w:rPr>
-                <w:rFonts w:ascii="Consolas" w:eastAsia="Consolas" w:hAnsi="Consolas" w:cs="Consolas"/>
-                <w:sz w:val="18"/>
-                <w:szCs w:val="18"/>
-              </w:rPr>
-              <w:t xml:space="preserve">        }</w:t>
-            </w:r>
-          </w:p>
-          <w:p>
-            <w:pPr>
-              <w:spacing w:line="240" w:lineRule="auto"/>
-              <w:ind w:left="0"/>
-              <w:rPr>
-                <w:rFonts w:ascii="Consolas" w:eastAsia="Consolas" w:hAnsi="Consolas" w:cs="Consolas"/>
-                <w:sz w:val="18"/>
-                <w:szCs w:val="18"/>
-              </w:rPr>
-            </w:pPr>
-            <w:r>
-              <w:rPr>
-                <w:rFonts w:ascii="Consolas" w:eastAsia="Consolas" w:hAnsi="Consolas" w:cs="Consolas"/>
-                <w:sz w:val="18"/>
-                <w:szCs w:val="18"/>
-              </w:rPr>
-              <w:t xml:space="preserve">    ]</w:t>
-            </w:r>
-          </w:p>
-          <w:p>
-            <w:pPr>
-              <w:spacing w:line="240" w:lineRule="auto"/>
-              <w:ind w:left="0"/>
-              <w:rPr>
-                <w:rFonts w:ascii="Consolas" w:eastAsia="Consolas" w:hAnsi="Consolas" w:cs="Consolas"/>
-                <w:sz w:val="18"/>
-                <w:szCs w:val="18"/>
-              </w:rPr>
-            </w:pPr>
-            <w:r>
-              <w:rPr>
-                <w:rFonts w:ascii="Consolas" w:eastAsia="Consolas" w:hAnsi="Consolas" w:cs="Consolas"/>
-                <w:sz w:val="18"/>
-                <w:szCs w:val="18"/>
-              </w:rPr>
-              <w:t>}</w:t>
-            </w:r>
-          </w:p>
-        </w:tc>
-      </w:tr>
-    </w:tbl>
+        <w:t xml:space="preserve">In Business Manager, under Administration &gt; Site Development &gt; Open Commerce API Settings, modify the Shop configuration to include the endpoint and method permissions listed in the </w:t>
+      </w:r>
+      <w:r>
+        <w:rPr>
+          <w:b/>
+          <w:bCs/>
+        </w:rPr>
+        <w:t>Documentation/okapi-example-</w:t>
+      </w:r>
+      <w:proofErr w:type="spellStart"/>
+      <w:r>
+        <w:rPr>
+          <w:b/>
+          <w:bCs/>
+        </w:rPr>
+        <w:t>configuration.json</w:t>
+      </w:r>
+      <w:proofErr w:type="spellEnd"/>
+      <w:r>
+        <w:t xml:space="preserve"> file.</w:t>
+      </w:r>
+    </w:p>
     <w:p>
       <w:pPr>
         <w:ind w:left="0"/>
@@ -42638,7 +39701,7 @@
 </file>
 
 <file path=customXml/itemProps1.xml><?xml version="1.0" encoding="utf-8"?>
-<ds:datastoreItem xmlns:ds="http://schemas.openxmlformats.org/officeDocument/2006/customXml" ds:itemID="{54B20323-2EBC-8741-B6D3-617761EF6574}">
+<ds:datastoreItem xmlns:ds="http://schemas.openxmlformats.org/officeDocument/2006/customXml" ds:itemID="{8852A955-2C16-4947-94F5-E9CB6982499F}">
   <ds:schemaRefs>
     <ds:schemaRef ds:uri="http://schemas.openxmlformats.org/officeDocument/2006/bibliography"/>
   </ds:schemaRefs>

</xml_diff>

<commit_message>
Updated wording in SFRA docs
</commit_message>
<xml_diff>
--- a/Documentation/SFCC SFRA - Subscribe Pro - Integration Documentation.docx
+++ b/Documentation/SFCC SFRA - Subscribe Pro - Integration Documentation.docx
@@ -4157,16 +4157,23 @@
         <w:ind w:left="540"/>
       </w:pPr>
       <w:r>
-        <w:t xml:space="preserve">Compatible Demandware API </w:t>
-      </w:r>
-      <w:proofErr w:type="gramStart"/>
-      <w:r>
-        <w:t xml:space="preserve">version </w:t>
-      </w:r>
-      <w:r>
-        <w:t xml:space="preserve"> 19.8</w:t>
-      </w:r>
-      <w:proofErr w:type="gramEnd"/>
+        <w:t xml:space="preserve">Compatible </w:t>
+      </w:r>
+      <w:r>
+        <w:t xml:space="preserve">Commerce Cloud API </w:t>
+      </w:r>
+      <w:r>
+        <w:t>V</w:t>
+      </w:r>
+      <w:r>
+        <w:t>ersion</w:t>
+      </w:r>
+      <w:r>
+        <w:t xml:space="preserve">: </w:t>
+      </w:r>
+      <w:r>
+        <w:t>19.8</w:t>
+      </w:r>
     </w:p>
     <w:p>
       <w:pPr>
@@ -4193,6 +4200,8 @@
       <w:r>
         <w:t>1</w:t>
       </w:r>
+      <w:bookmarkStart w:id="28" w:name="_GoBack"/>
+      <w:bookmarkEnd w:id="28"/>
     </w:p>
     <w:p>
       <w:pPr>
@@ -4213,13 +4222,13 @@
         </w:numPr>
         <w:ind w:left="540" w:firstLine="0"/>
       </w:pPr>
-      <w:bookmarkStart w:id="28" w:name="_Toc3899062"/>
-      <w:bookmarkStart w:id="29" w:name="_Toc3899196"/>
+      <w:bookmarkStart w:id="29" w:name="_Toc3899062"/>
+      <w:bookmarkStart w:id="30" w:name="_Toc3899196"/>
       <w:r>
         <w:t>Privacy, Payment</w:t>
       </w:r>
-      <w:bookmarkEnd w:id="28"/>
       <w:bookmarkEnd w:id="29"/>
+      <w:bookmarkEnd w:id="30"/>
     </w:p>
     <w:p>
       <w:pPr>
@@ -4311,8 +4320,8 @@
     </w:p>
     <w:p/>
     <w:p>
-      <w:bookmarkStart w:id="30" w:name="_3rdcrjn" w:colFirst="0" w:colLast="0"/>
-      <w:bookmarkEnd w:id="30"/>
+      <w:bookmarkStart w:id="31" w:name="_3rdcrjn" w:colFirst="0" w:colLast="0"/>
+      <w:bookmarkEnd w:id="31"/>
       <w:r>
         <w:br w:type="page"/>
       </w:r>
@@ -4331,8 +4340,8 @@
           <w:szCs w:val="28"/>
         </w:rPr>
       </w:pPr>
-      <w:bookmarkStart w:id="31" w:name="_Toc3899063"/>
-      <w:bookmarkStart w:id="32" w:name="_Toc3899197"/>
+      <w:bookmarkStart w:id="32" w:name="_Toc3899063"/>
+      <w:bookmarkStart w:id="33" w:name="_Toc3899197"/>
       <w:r>
         <w:rPr>
           <w:rFonts w:ascii="Arial" w:eastAsia="Arial" w:hAnsi="Arial" w:cs="Arial"/>
@@ -4343,8 +4352,8 @@
         <w:lastRenderedPageBreak/>
         <w:t>Implementation Guide</w:t>
       </w:r>
-      <w:bookmarkEnd w:id="31"/>
       <w:bookmarkEnd w:id="32"/>
+      <w:bookmarkEnd w:id="33"/>
     </w:p>
     <w:p/>
     <w:p>
@@ -4356,13 +4365,13 @@
         </w:numPr>
         <w:ind w:left="0" w:firstLine="0"/>
       </w:pPr>
-      <w:bookmarkStart w:id="33" w:name="_Toc3899064"/>
-      <w:bookmarkStart w:id="34" w:name="_Toc3899198"/>
+      <w:bookmarkStart w:id="34" w:name="_Toc3899064"/>
+      <w:bookmarkStart w:id="35" w:name="_Toc3899198"/>
       <w:r>
         <w:t>Setup</w:t>
       </w:r>
-      <w:bookmarkEnd w:id="33"/>
       <w:bookmarkEnd w:id="34"/>
+      <w:bookmarkEnd w:id="35"/>
     </w:p>
     <w:p>
       <w:pPr>
@@ -4445,15 +4454,15 @@
         <w:pStyle w:val="Heading3"/>
         <w:ind w:left="0" w:firstLine="0"/>
       </w:pPr>
-      <w:bookmarkStart w:id="35" w:name="_oamq1ttovffg" w:colFirst="0" w:colLast="0"/>
-      <w:bookmarkStart w:id="36" w:name="_Toc3899065"/>
-      <w:bookmarkStart w:id="37" w:name="_Toc3899199"/>
-      <w:bookmarkEnd w:id="35"/>
+      <w:bookmarkStart w:id="36" w:name="_oamq1ttovffg" w:colFirst="0" w:colLast="0"/>
+      <w:bookmarkStart w:id="37" w:name="_Toc3899065"/>
+      <w:bookmarkStart w:id="38" w:name="_Toc3899199"/>
+      <w:bookmarkEnd w:id="36"/>
       <w:r>
         <w:t>Initial Install</w:t>
       </w:r>
-      <w:bookmarkEnd w:id="36"/>
       <w:bookmarkEnd w:id="37"/>
+      <w:bookmarkEnd w:id="38"/>
     </w:p>
     <w:p>
       <w:pPr>
@@ -4863,13 +4872,13 @@
       <w:pPr>
         <w:pStyle w:val="Heading4"/>
       </w:pPr>
-      <w:bookmarkStart w:id="38" w:name="_ck6qov3e0vv1" w:colFirst="0" w:colLast="0"/>
-      <w:bookmarkStart w:id="39" w:name="_Toc3899066"/>
-      <w:bookmarkEnd w:id="38"/>
+      <w:bookmarkStart w:id="39" w:name="_ck6qov3e0vv1" w:colFirst="0" w:colLast="0"/>
+      <w:bookmarkStart w:id="40" w:name="_Toc3899066"/>
+      <w:bookmarkEnd w:id="39"/>
       <w:r>
         <w:t>Update Site's cartridge path</w:t>
       </w:r>
-      <w:bookmarkEnd w:id="39"/>
+      <w:bookmarkEnd w:id="40"/>
     </w:p>
     <w:p>
       <w:pPr>
@@ -4984,13 +4993,13 @@
       <w:pPr>
         <w:pStyle w:val="Heading4"/>
       </w:pPr>
-      <w:bookmarkStart w:id="40" w:name="_mssdasre2xfx" w:colFirst="0" w:colLast="0"/>
-      <w:bookmarkStart w:id="41" w:name="_Toc3899067"/>
-      <w:bookmarkEnd w:id="40"/>
+      <w:bookmarkStart w:id="41" w:name="_mssdasre2xfx" w:colFirst="0" w:colLast="0"/>
+      <w:bookmarkStart w:id="42" w:name="_Toc3899067"/>
+      <w:bookmarkEnd w:id="41"/>
       <w:r>
         <w:t>Install Services</w:t>
       </w:r>
-      <w:bookmarkEnd w:id="41"/>
+      <w:bookmarkEnd w:id="42"/>
       <w:r>
         <w:t xml:space="preserve">, Meta Data, and </w:t>
       </w:r>
@@ -5091,13 +5100,13 @@
       <w:pPr>
         <w:pStyle w:val="Heading4"/>
       </w:pPr>
-      <w:bookmarkStart w:id="42" w:name="_ndammabbbm23" w:colFirst="0" w:colLast="0"/>
-      <w:bookmarkStart w:id="43" w:name="_Toc3899069"/>
-      <w:bookmarkEnd w:id="42"/>
+      <w:bookmarkStart w:id="43" w:name="_ndammabbbm23" w:colFirst="0" w:colLast="0"/>
+      <w:bookmarkStart w:id="44" w:name="_Toc3899069"/>
+      <w:bookmarkEnd w:id="43"/>
       <w:r>
         <w:t>System object definitions</w:t>
       </w:r>
-      <w:bookmarkEnd w:id="43"/>
+      <w:bookmarkEnd w:id="44"/>
     </w:p>
     <w:p>
       <w:pPr>
@@ -10076,24 +10085,24 @@
         </w:numPr>
         <w:ind w:left="0" w:firstLine="0"/>
       </w:pPr>
-      <w:bookmarkStart w:id="44" w:name="_aj5e9ms0a3is" w:colFirst="0" w:colLast="0"/>
-      <w:bookmarkStart w:id="45" w:name="_39bqe4axo3b" w:colFirst="0" w:colLast="0"/>
-      <w:bookmarkStart w:id="46" w:name="_fn6dcfbqltr6" w:colFirst="0" w:colLast="0"/>
-      <w:bookmarkStart w:id="47" w:name="_l07ctj3wcxto" w:colFirst="0" w:colLast="0"/>
-      <w:bookmarkStart w:id="48" w:name="_n1rj6hrs65yd" w:colFirst="0" w:colLast="0"/>
-      <w:bookmarkStart w:id="49" w:name="_Toc3899071"/>
-      <w:bookmarkStart w:id="50" w:name="_Toc3899200"/>
-      <w:bookmarkEnd w:id="44"/>
+      <w:bookmarkStart w:id="45" w:name="_aj5e9ms0a3is" w:colFirst="0" w:colLast="0"/>
+      <w:bookmarkStart w:id="46" w:name="_39bqe4axo3b" w:colFirst="0" w:colLast="0"/>
+      <w:bookmarkStart w:id="47" w:name="_fn6dcfbqltr6" w:colFirst="0" w:colLast="0"/>
+      <w:bookmarkStart w:id="48" w:name="_l07ctj3wcxto" w:colFirst="0" w:colLast="0"/>
+      <w:bookmarkStart w:id="49" w:name="_n1rj6hrs65yd" w:colFirst="0" w:colLast="0"/>
+      <w:bookmarkStart w:id="50" w:name="_Toc3899071"/>
+      <w:bookmarkStart w:id="51" w:name="_Toc3899200"/>
       <w:bookmarkEnd w:id="45"/>
       <w:bookmarkEnd w:id="46"/>
       <w:bookmarkEnd w:id="47"/>
       <w:bookmarkEnd w:id="48"/>
+      <w:bookmarkEnd w:id="49"/>
       <w:r>
         <w:lastRenderedPageBreak/>
         <w:t>Configuration</w:t>
       </w:r>
-      <w:bookmarkEnd w:id="49"/>
       <w:bookmarkEnd w:id="50"/>
+      <w:bookmarkEnd w:id="51"/>
     </w:p>
     <w:p>
       <w:pPr>
@@ -10110,15 +10119,15 @@
         <w:pStyle w:val="Heading3"/>
         <w:ind w:left="0" w:firstLine="0"/>
       </w:pPr>
-      <w:bookmarkStart w:id="51" w:name="_755c9er0knr8" w:colFirst="0" w:colLast="0"/>
-      <w:bookmarkStart w:id="52" w:name="_Toc3899072"/>
-      <w:bookmarkStart w:id="53" w:name="_Toc3899201"/>
-      <w:bookmarkEnd w:id="51"/>
+      <w:bookmarkStart w:id="52" w:name="_755c9er0knr8" w:colFirst="0" w:colLast="0"/>
+      <w:bookmarkStart w:id="53" w:name="_Toc3899072"/>
+      <w:bookmarkStart w:id="54" w:name="_Toc3899201"/>
+      <w:bookmarkEnd w:id="52"/>
       <w:r>
         <w:t>Update Web Service Credentials</w:t>
       </w:r>
-      <w:bookmarkEnd w:id="52"/>
       <w:bookmarkEnd w:id="53"/>
+      <w:bookmarkEnd w:id="54"/>
     </w:p>
     <w:p>
       <w:pPr>
@@ -10357,16 +10366,16 @@
         <w:pStyle w:val="Heading3"/>
         <w:ind w:left="0" w:firstLine="0"/>
       </w:pPr>
-      <w:bookmarkStart w:id="54" w:name="_tjd3whmilw2z" w:colFirst="0" w:colLast="0"/>
-      <w:bookmarkEnd w:id="54"/>
+      <w:bookmarkStart w:id="55" w:name="_tjd3whmilw2z" w:colFirst="0" w:colLast="0"/>
+      <w:bookmarkEnd w:id="55"/>
     </w:p>
     <w:p>
       <w:pPr>
         <w:pStyle w:val="Heading3"/>
         <w:ind w:left="0" w:firstLine="0"/>
       </w:pPr>
-      <w:bookmarkStart w:id="55" w:name="_8dnkmyqn70zk" w:colFirst="0" w:colLast="0"/>
-      <w:bookmarkEnd w:id="55"/>
+      <w:bookmarkStart w:id="56" w:name="_8dnkmyqn70zk" w:colFirst="0" w:colLast="0"/>
+      <w:bookmarkEnd w:id="56"/>
       <w:r>
         <w:br w:type="page"/>
       </w:r>
@@ -10376,10 +10385,10 @@
         <w:pStyle w:val="Heading3"/>
         <w:ind w:left="0" w:firstLine="0"/>
       </w:pPr>
-      <w:bookmarkStart w:id="56" w:name="_ulu9hyo8udps" w:colFirst="0" w:colLast="0"/>
-      <w:bookmarkStart w:id="57" w:name="_Toc3899073"/>
-      <w:bookmarkStart w:id="58" w:name="_Toc3899202"/>
-      <w:bookmarkEnd w:id="56"/>
+      <w:bookmarkStart w:id="57" w:name="_ulu9hyo8udps" w:colFirst="0" w:colLast="0"/>
+      <w:bookmarkStart w:id="58" w:name="_Toc3899073"/>
+      <w:bookmarkStart w:id="59" w:name="_Toc3899202"/>
+      <w:bookmarkEnd w:id="57"/>
       <w:r>
         <w:lastRenderedPageBreak/>
         <w:t>Turn on Subscribe Pro Cartridge Storefront Features</w:t>
@@ -10441,8 +10450,8 @@
         <w:lastRenderedPageBreak/>
         <w:t>Setup Schedule Job to process orders with pending subscriptions</w:t>
       </w:r>
-      <w:bookmarkEnd w:id="57"/>
       <w:bookmarkEnd w:id="58"/>
+      <w:bookmarkEnd w:id="59"/>
     </w:p>
     <w:p>
       <w:pPr>
@@ -10644,16 +10653,16 @@
         <w:pStyle w:val="Heading3"/>
         <w:ind w:left="0" w:firstLine="0"/>
       </w:pPr>
-      <w:bookmarkStart w:id="59" w:name="_xnse2lbgtsnp" w:colFirst="0" w:colLast="0"/>
-      <w:bookmarkStart w:id="60" w:name="_Toc3899074"/>
-      <w:bookmarkStart w:id="61" w:name="_Toc3899203"/>
-      <w:bookmarkEnd w:id="59"/>
+      <w:bookmarkStart w:id="60" w:name="_xnse2lbgtsnp" w:colFirst="0" w:colLast="0"/>
+      <w:bookmarkStart w:id="61" w:name="_Toc3899074"/>
+      <w:bookmarkStart w:id="62" w:name="_Toc3899203"/>
+      <w:bookmarkEnd w:id="60"/>
       <w:r>
         <w:lastRenderedPageBreak/>
         <w:t>Configure Subscription Products</w:t>
       </w:r>
-      <w:bookmarkEnd w:id="60"/>
       <w:bookmarkEnd w:id="61"/>
+      <w:bookmarkEnd w:id="62"/>
     </w:p>
     <w:p>
       <w:pPr>
@@ -10789,13 +10798,13 @@
       <w:pPr>
         <w:pStyle w:val="Heading4"/>
       </w:pPr>
-      <w:bookmarkStart w:id="62" w:name="_p4mceq7seosh" w:colFirst="0" w:colLast="0"/>
-      <w:bookmarkStart w:id="63" w:name="_Toc3899075"/>
-      <w:bookmarkEnd w:id="62"/>
+      <w:bookmarkStart w:id="63" w:name="_p4mceq7seosh" w:colFirst="0" w:colLast="0"/>
+      <w:bookmarkStart w:id="64" w:name="_Toc3899075"/>
+      <w:bookmarkEnd w:id="63"/>
       <w:r>
         <w:t>Standard Product</w:t>
       </w:r>
-      <w:bookmarkEnd w:id="63"/>
+      <w:bookmarkEnd w:id="64"/>
     </w:p>
     <w:p>
       <w:pPr>
@@ -10824,9 +10833,9 @@
           <w:szCs w:val="18"/>
         </w:rPr>
       </w:pPr>
-      <w:bookmarkStart w:id="64" w:name="_tvq874vi99c2" w:colFirst="0" w:colLast="0"/>
-      <w:bookmarkStart w:id="65" w:name="_Toc3899076"/>
-      <w:bookmarkEnd w:id="64"/>
+      <w:bookmarkStart w:id="65" w:name="_tvq874vi99c2" w:colFirst="0" w:colLast="0"/>
+      <w:bookmarkStart w:id="66" w:name="_Toc3899076"/>
+      <w:bookmarkEnd w:id="65"/>
       <w:r>
         <w:rPr>
           <w:sz w:val="18"/>
@@ -10834,7 +10843,7 @@
         </w:rPr>
         <w:t>Configuring Product on the Commerce Cloud Platform</w:t>
       </w:r>
-      <w:bookmarkEnd w:id="65"/>
+      <w:bookmarkEnd w:id="66"/>
     </w:p>
     <w:p/>
     <w:p>
@@ -11034,13 +11043,13 @@
         <w:pStyle w:val="Heading5"/>
         <w:contextualSpacing w:val="0"/>
       </w:pPr>
-      <w:bookmarkStart w:id="66" w:name="_6nttbw6p0z5l" w:colFirst="0" w:colLast="0"/>
-      <w:bookmarkStart w:id="67" w:name="_Toc3899077"/>
-      <w:bookmarkEnd w:id="66"/>
+      <w:bookmarkStart w:id="67" w:name="_6nttbw6p0z5l" w:colFirst="0" w:colLast="0"/>
+      <w:bookmarkStart w:id="68" w:name="_Toc3899077"/>
+      <w:bookmarkEnd w:id="67"/>
       <w:r>
         <w:t>Configuring Product on the Subscribe Pro Platform</w:t>
       </w:r>
-      <w:bookmarkEnd w:id="67"/>
+      <w:bookmarkEnd w:id="68"/>
     </w:p>
     <w:p/>
     <w:p>
@@ -11156,14 +11165,14 @@
       <w:pPr>
         <w:pStyle w:val="Heading4"/>
       </w:pPr>
-      <w:bookmarkStart w:id="68" w:name="_ptgiw6y1ozpn" w:colFirst="0" w:colLast="0"/>
-      <w:bookmarkStart w:id="69" w:name="_Toc3899078"/>
-      <w:bookmarkEnd w:id="68"/>
+      <w:bookmarkStart w:id="69" w:name="_ptgiw6y1ozpn" w:colFirst="0" w:colLast="0"/>
+      <w:bookmarkStart w:id="70" w:name="_Toc3899078"/>
+      <w:bookmarkEnd w:id="69"/>
       <w:r>
         <w:lastRenderedPageBreak/>
         <w:t>Variation Product</w:t>
       </w:r>
-      <w:bookmarkEnd w:id="69"/>
+      <w:bookmarkEnd w:id="70"/>
     </w:p>
     <w:p/>
     <w:p>
@@ -11212,13 +11221,13 @@
       <w:pPr>
         <w:pStyle w:val="Heading4"/>
       </w:pPr>
-      <w:bookmarkStart w:id="70" w:name="_vzg4vzcpqur" w:colFirst="0" w:colLast="0"/>
-      <w:bookmarkStart w:id="71" w:name="_Toc3899079"/>
-      <w:bookmarkEnd w:id="70"/>
+      <w:bookmarkStart w:id="71" w:name="_vzg4vzcpqur" w:colFirst="0" w:colLast="0"/>
+      <w:bookmarkStart w:id="72" w:name="_Toc3899079"/>
+      <w:bookmarkEnd w:id="71"/>
       <w:r>
         <w:t>Variation Masters</w:t>
       </w:r>
-      <w:bookmarkEnd w:id="71"/>
+      <w:bookmarkEnd w:id="72"/>
     </w:p>
     <w:p>
       <w:pPr>
@@ -12480,13 +12489,13 @@
       <w:pPr>
         <w:pStyle w:val="Heading4"/>
       </w:pPr>
-      <w:bookmarkStart w:id="72" w:name="_i7ptakm2v2zy" w:colFirst="0" w:colLast="0"/>
-      <w:bookmarkStart w:id="73" w:name="_Toc3899080"/>
-      <w:bookmarkEnd w:id="72"/>
+      <w:bookmarkStart w:id="73" w:name="_i7ptakm2v2zy" w:colFirst="0" w:colLast="0"/>
+      <w:bookmarkStart w:id="74" w:name="_Toc3899080"/>
+      <w:bookmarkEnd w:id="73"/>
       <w:r>
         <w:t>Product Bundles</w:t>
       </w:r>
-      <w:bookmarkEnd w:id="73"/>
+      <w:bookmarkEnd w:id="74"/>
     </w:p>
     <w:p>
       <w:pPr>
@@ -12962,18 +12971,88 @@
                 <w:sz w:val="18"/>
                 <w:szCs w:val="18"/>
               </w:rPr>
+              <w:t xml:space="preserve">        "address1": "</w:t>
+            </w:r>
+            <w:r>
+              <w:rPr>
+                <w:rFonts w:ascii="Consolas" w:eastAsia="Consolas" w:hAnsi="Consolas" w:cs="Consolas"/>
+                <w:sz w:val="18"/>
+                <w:szCs w:val="18"/>
+              </w:rPr>
+              <w:t>&lt;STREET&gt;</w:t>
+            </w:r>
+            <w:r>
+              <w:rPr>
+                <w:rFonts w:ascii="Consolas" w:eastAsia="Consolas" w:hAnsi="Consolas" w:cs="Consolas"/>
+                <w:sz w:val="18"/>
+                <w:szCs w:val="18"/>
+              </w:rPr>
+              <w:t>",</w:t>
+            </w:r>
+          </w:p>
+          <w:p>
+            <w:pPr>
+              <w:spacing w:line="240" w:lineRule="auto"/>
+              <w:ind w:left="0"/>
+              <w:rPr>
+                <w:rFonts w:ascii="Consolas" w:eastAsia="Consolas" w:hAnsi="Consolas" w:cs="Consolas"/>
+                <w:sz w:val="18"/>
+                <w:szCs w:val="18"/>
+              </w:rPr>
+            </w:pPr>
+            <w:r>
+              <w:rPr>
+                <w:rFonts w:ascii="Consolas" w:eastAsia="Consolas" w:hAnsi="Consolas" w:cs="Consolas"/>
+                <w:sz w:val="18"/>
+                <w:szCs w:val="18"/>
+              </w:rPr>
+              <w:t xml:space="preserve">        "city": "</w:t>
+            </w:r>
+            <w:r>
+              <w:rPr>
+                <w:rFonts w:ascii="Consolas" w:eastAsia="Consolas" w:hAnsi="Consolas" w:cs="Consolas"/>
+                <w:sz w:val="18"/>
+                <w:szCs w:val="18"/>
+              </w:rPr>
+              <w:t>&lt;CITY&gt;</w:t>
+            </w:r>
+            <w:r>
+              <w:rPr>
+                <w:rFonts w:ascii="Consolas" w:eastAsia="Consolas" w:hAnsi="Consolas" w:cs="Consolas"/>
+                <w:sz w:val="18"/>
+                <w:szCs w:val="18"/>
+              </w:rPr>
+              <w:t>",</w:t>
+            </w:r>
+          </w:p>
+          <w:p>
+            <w:pPr>
+              <w:spacing w:line="240" w:lineRule="auto"/>
+              <w:ind w:left="0"/>
+              <w:rPr>
+                <w:rFonts w:ascii="Consolas" w:eastAsia="Consolas" w:hAnsi="Consolas" w:cs="Consolas"/>
+                <w:sz w:val="18"/>
+                <w:szCs w:val="18"/>
+              </w:rPr>
+            </w:pPr>
+            <w:r>
+              <w:rPr>
+                <w:rFonts w:ascii="Consolas" w:eastAsia="Consolas" w:hAnsi="Consolas" w:cs="Consolas"/>
+                <w:sz w:val="18"/>
+                <w:szCs w:val="18"/>
+              </w:rPr>
               <w:t xml:space="preserve">        "</w:t>
             </w:r>
-            <w:bookmarkStart w:id="74" w:name="_GoBack"/>
-            <w:r>
-              <w:rPr>
-                <w:rFonts w:ascii="Consolas" w:eastAsia="Consolas" w:hAnsi="Consolas" w:cs="Consolas"/>
-                <w:sz w:val="18"/>
-                <w:szCs w:val="18"/>
-              </w:rPr>
-              <w:t>address1</w:t>
-            </w:r>
-            <w:bookmarkEnd w:id="74"/>
+            <w:proofErr w:type="spellStart"/>
+            <w:r>
+              <w:rPr>
+                <w:rFonts w:ascii="Consolas" w:eastAsia="Consolas" w:hAnsi="Consolas" w:cs="Consolas"/>
+                <w:sz w:val="18"/>
+                <w:szCs w:val="18"/>
+              </w:rPr>
+              <w:t>state_code</w:t>
+            </w:r>
+            <w:proofErr w:type="spellEnd"/>
             <w:r>
               <w:rPr>
                 <w:rFonts w:ascii="Consolas" w:eastAsia="Consolas" w:hAnsi="Consolas" w:cs="Consolas"/>
@@ -12988,7 +13067,7 @@
                 <w:sz w:val="18"/>
                 <w:szCs w:val="18"/>
               </w:rPr>
-              <w:t>&lt;STREET&gt;</w:t>
+              <w:t>&lt;STATE&gt;</w:t>
             </w:r>
             <w:r>
               <w:rPr>
@@ -13015,41 +13094,6 @@
                 <w:sz w:val="18"/>
                 <w:szCs w:val="18"/>
               </w:rPr>
-              <w:t xml:space="preserve">        "city": "</w:t>
-            </w:r>
-            <w:r>
-              <w:rPr>
-                <w:rFonts w:ascii="Consolas" w:eastAsia="Consolas" w:hAnsi="Consolas" w:cs="Consolas"/>
-                <w:sz w:val="18"/>
-                <w:szCs w:val="18"/>
-              </w:rPr>
-              <w:t>&lt;CITY&gt;</w:t>
-            </w:r>
-            <w:r>
-              <w:rPr>
-                <w:rFonts w:ascii="Consolas" w:eastAsia="Consolas" w:hAnsi="Consolas" w:cs="Consolas"/>
-                <w:sz w:val="18"/>
-                <w:szCs w:val="18"/>
-              </w:rPr>
-              <w:t>",</w:t>
-            </w:r>
-          </w:p>
-          <w:p>
-            <w:pPr>
-              <w:spacing w:line="240" w:lineRule="auto"/>
-              <w:ind w:left="0"/>
-              <w:rPr>
-                <w:rFonts w:ascii="Consolas" w:eastAsia="Consolas" w:hAnsi="Consolas" w:cs="Consolas"/>
-                <w:sz w:val="18"/>
-                <w:szCs w:val="18"/>
-              </w:rPr>
-            </w:pPr>
-            <w:r>
-              <w:rPr>
-                <w:rFonts w:ascii="Consolas" w:eastAsia="Consolas" w:hAnsi="Consolas" w:cs="Consolas"/>
-                <w:sz w:val="18"/>
-                <w:szCs w:val="18"/>
-              </w:rPr>
               <w:t xml:space="preserve">        "</w:t>
             </w:r>
             <w:proofErr w:type="spellStart"/>
@@ -13059,6 +13103,452 @@
                 <w:sz w:val="18"/>
                 <w:szCs w:val="18"/>
               </w:rPr>
+              <w:t>country_code</w:t>
+            </w:r>
+            <w:proofErr w:type="spellEnd"/>
+            <w:r>
+              <w:rPr>
+                <w:rFonts w:ascii="Consolas" w:eastAsia="Consolas" w:hAnsi="Consolas" w:cs="Consolas"/>
+                <w:sz w:val="18"/>
+                <w:szCs w:val="18"/>
+              </w:rPr>
+              <w:t>": "</w:t>
+            </w:r>
+            <w:r>
+              <w:rPr>
+                <w:rFonts w:ascii="Consolas" w:eastAsia="Consolas" w:hAnsi="Consolas" w:cs="Consolas"/>
+                <w:sz w:val="18"/>
+                <w:szCs w:val="18"/>
+              </w:rPr>
+              <w:t>&lt;COUNTRY&gt;</w:t>
+            </w:r>
+            <w:r>
+              <w:rPr>
+                <w:rFonts w:ascii="Consolas" w:eastAsia="Consolas" w:hAnsi="Consolas" w:cs="Consolas"/>
+                <w:sz w:val="18"/>
+                <w:szCs w:val="18"/>
+              </w:rPr>
+              <w:t>"</w:t>
+            </w:r>
+          </w:p>
+          <w:p>
+            <w:pPr>
+              <w:spacing w:line="240" w:lineRule="auto"/>
+              <w:ind w:left="0"/>
+              <w:rPr>
+                <w:rFonts w:ascii="Consolas" w:eastAsia="Consolas" w:hAnsi="Consolas" w:cs="Consolas"/>
+                <w:sz w:val="18"/>
+                <w:szCs w:val="18"/>
+              </w:rPr>
+            </w:pPr>
+            <w:r>
+              <w:rPr>
+                <w:rFonts w:ascii="Consolas" w:eastAsia="Consolas" w:hAnsi="Consolas" w:cs="Consolas"/>
+                <w:sz w:val="18"/>
+                <w:szCs w:val="18"/>
+              </w:rPr>
+              <w:t xml:space="preserve">    },</w:t>
+            </w:r>
+          </w:p>
+          <w:p>
+            <w:pPr>
+              <w:spacing w:line="240" w:lineRule="auto"/>
+              <w:ind w:left="0"/>
+              <w:rPr>
+                <w:rFonts w:ascii="Consolas" w:eastAsia="Consolas" w:hAnsi="Consolas" w:cs="Consolas"/>
+                <w:sz w:val="18"/>
+                <w:szCs w:val="18"/>
+              </w:rPr>
+            </w:pPr>
+            <w:r>
+              <w:rPr>
+                <w:rFonts w:ascii="Consolas" w:eastAsia="Consolas" w:hAnsi="Consolas" w:cs="Consolas"/>
+                <w:sz w:val="18"/>
+                <w:szCs w:val="18"/>
+              </w:rPr>
+              <w:t xml:space="preserve">    "</w:t>
+            </w:r>
+            <w:proofErr w:type="spellStart"/>
+            <w:r>
+              <w:rPr>
+                <w:rFonts w:ascii="Consolas" w:eastAsia="Consolas" w:hAnsi="Consolas" w:cs="Consolas"/>
+                <w:sz w:val="18"/>
+                <w:szCs w:val="18"/>
+              </w:rPr>
+              <w:t>product_items</w:t>
+            </w:r>
+            <w:proofErr w:type="spellEnd"/>
+            <w:r>
+              <w:rPr>
+                <w:rFonts w:ascii="Consolas" w:eastAsia="Consolas" w:hAnsi="Consolas" w:cs="Consolas"/>
+                <w:sz w:val="18"/>
+                <w:szCs w:val="18"/>
+              </w:rPr>
+              <w:t>": [{</w:t>
+            </w:r>
+          </w:p>
+          <w:p>
+            <w:pPr>
+              <w:spacing w:line="240" w:lineRule="auto"/>
+              <w:ind w:left="0"/>
+              <w:rPr>
+                <w:rFonts w:ascii="Consolas" w:eastAsia="Consolas" w:hAnsi="Consolas" w:cs="Consolas"/>
+                <w:sz w:val="18"/>
+                <w:szCs w:val="18"/>
+              </w:rPr>
+            </w:pPr>
+            <w:r>
+              <w:rPr>
+                <w:rFonts w:ascii="Consolas" w:eastAsia="Consolas" w:hAnsi="Consolas" w:cs="Consolas"/>
+                <w:sz w:val="18"/>
+                <w:szCs w:val="18"/>
+              </w:rPr>
+              <w:t xml:space="preserve">        "</w:t>
+            </w:r>
+            <w:proofErr w:type="spellStart"/>
+            <w:r>
+              <w:rPr>
+                <w:rFonts w:ascii="Consolas" w:eastAsia="Consolas" w:hAnsi="Consolas" w:cs="Consolas"/>
+                <w:sz w:val="18"/>
+                <w:szCs w:val="18"/>
+              </w:rPr>
+              <w:t>product_id</w:t>
+            </w:r>
+            <w:proofErr w:type="spellEnd"/>
+            <w:r>
+              <w:rPr>
+                <w:rFonts w:ascii="Consolas" w:eastAsia="Consolas" w:hAnsi="Consolas" w:cs="Consolas"/>
+                <w:sz w:val="18"/>
+                <w:szCs w:val="18"/>
+              </w:rPr>
+              <w:t>": "sony-ps3-bundle",</w:t>
+            </w:r>
+          </w:p>
+          <w:p>
+            <w:pPr>
+              <w:spacing w:line="240" w:lineRule="auto"/>
+              <w:ind w:left="0"/>
+              <w:rPr>
+                <w:rFonts w:ascii="Consolas" w:eastAsia="Consolas" w:hAnsi="Consolas" w:cs="Consolas"/>
+                <w:sz w:val="18"/>
+                <w:szCs w:val="18"/>
+              </w:rPr>
+            </w:pPr>
+            <w:r>
+              <w:rPr>
+                <w:rFonts w:ascii="Consolas" w:eastAsia="Consolas" w:hAnsi="Consolas" w:cs="Consolas"/>
+                <w:sz w:val="18"/>
+                <w:szCs w:val="18"/>
+              </w:rPr>
+              <w:t xml:space="preserve">        "quantity": 1</w:t>
+            </w:r>
+          </w:p>
+          <w:p>
+            <w:pPr>
+              <w:spacing w:line="240" w:lineRule="auto"/>
+              <w:ind w:left="0"/>
+              <w:rPr>
+                <w:rFonts w:ascii="Consolas" w:eastAsia="Consolas" w:hAnsi="Consolas" w:cs="Consolas"/>
+                <w:sz w:val="18"/>
+                <w:szCs w:val="18"/>
+              </w:rPr>
+            </w:pPr>
+            <w:r>
+              <w:rPr>
+                <w:rFonts w:ascii="Consolas" w:eastAsia="Consolas" w:hAnsi="Consolas" w:cs="Consolas"/>
+                <w:sz w:val="18"/>
+                <w:szCs w:val="18"/>
+              </w:rPr>
+              <w:t xml:space="preserve">    }],</w:t>
+            </w:r>
+          </w:p>
+          <w:p>
+            <w:pPr>
+              <w:spacing w:line="240" w:lineRule="auto"/>
+              <w:ind w:left="0"/>
+              <w:rPr>
+                <w:rFonts w:ascii="Consolas" w:eastAsia="Consolas" w:hAnsi="Consolas" w:cs="Consolas"/>
+                <w:sz w:val="18"/>
+                <w:szCs w:val="18"/>
+              </w:rPr>
+            </w:pPr>
+            <w:r>
+              <w:rPr>
+                <w:rFonts w:ascii="Consolas" w:eastAsia="Consolas" w:hAnsi="Consolas" w:cs="Consolas"/>
+                <w:sz w:val="18"/>
+                <w:szCs w:val="18"/>
+              </w:rPr>
+              <w:t xml:space="preserve">    "shipments": [{</w:t>
+            </w:r>
+          </w:p>
+          <w:p>
+            <w:pPr>
+              <w:spacing w:line="240" w:lineRule="auto"/>
+              <w:ind w:left="0"/>
+              <w:rPr>
+                <w:rFonts w:ascii="Consolas" w:eastAsia="Consolas" w:hAnsi="Consolas" w:cs="Consolas"/>
+                <w:sz w:val="18"/>
+                <w:szCs w:val="18"/>
+              </w:rPr>
+            </w:pPr>
+            <w:r>
+              <w:rPr>
+                <w:rFonts w:ascii="Consolas" w:eastAsia="Consolas" w:hAnsi="Consolas" w:cs="Consolas"/>
+                <w:sz w:val="18"/>
+                <w:szCs w:val="18"/>
+              </w:rPr>
+              <w:t xml:space="preserve">        "gift": false,</w:t>
+            </w:r>
+          </w:p>
+          <w:p>
+            <w:pPr>
+              <w:spacing w:line="240" w:lineRule="auto"/>
+              <w:ind w:left="0"/>
+              <w:rPr>
+                <w:rFonts w:ascii="Consolas" w:eastAsia="Consolas" w:hAnsi="Consolas" w:cs="Consolas"/>
+                <w:sz w:val="18"/>
+                <w:szCs w:val="18"/>
+              </w:rPr>
+            </w:pPr>
+            <w:r>
+              <w:rPr>
+                <w:rFonts w:ascii="Consolas" w:eastAsia="Consolas" w:hAnsi="Consolas" w:cs="Consolas"/>
+                <w:sz w:val="18"/>
+                <w:szCs w:val="18"/>
+              </w:rPr>
+              <w:t xml:space="preserve">        "</w:t>
+            </w:r>
+            <w:proofErr w:type="spellStart"/>
+            <w:r>
+              <w:rPr>
+                <w:rFonts w:ascii="Consolas" w:eastAsia="Consolas" w:hAnsi="Consolas" w:cs="Consolas"/>
+                <w:sz w:val="18"/>
+                <w:szCs w:val="18"/>
+              </w:rPr>
+              <w:t>shipping_method</w:t>
+            </w:r>
+            <w:proofErr w:type="spellEnd"/>
+            <w:r>
+              <w:rPr>
+                <w:rFonts w:ascii="Consolas" w:eastAsia="Consolas" w:hAnsi="Consolas" w:cs="Consolas"/>
+                <w:sz w:val="18"/>
+                <w:szCs w:val="18"/>
+              </w:rPr>
+              <w:t>": {</w:t>
+            </w:r>
+          </w:p>
+          <w:p>
+            <w:pPr>
+              <w:spacing w:line="240" w:lineRule="auto"/>
+              <w:ind w:left="0"/>
+              <w:rPr>
+                <w:rFonts w:ascii="Consolas" w:eastAsia="Consolas" w:hAnsi="Consolas" w:cs="Consolas"/>
+                <w:sz w:val="18"/>
+                <w:szCs w:val="18"/>
+              </w:rPr>
+            </w:pPr>
+            <w:r>
+              <w:rPr>
+                <w:rFonts w:ascii="Consolas" w:eastAsia="Consolas" w:hAnsi="Consolas" w:cs="Consolas"/>
+                <w:sz w:val="18"/>
+                <w:szCs w:val="18"/>
+              </w:rPr>
+              <w:t xml:space="preserve">            "id": "001"</w:t>
+            </w:r>
+          </w:p>
+          <w:p>
+            <w:pPr>
+              <w:spacing w:line="240" w:lineRule="auto"/>
+              <w:ind w:left="0"/>
+              <w:rPr>
+                <w:rFonts w:ascii="Consolas" w:eastAsia="Consolas" w:hAnsi="Consolas" w:cs="Consolas"/>
+                <w:sz w:val="18"/>
+                <w:szCs w:val="18"/>
+              </w:rPr>
+            </w:pPr>
+            <w:r>
+              <w:rPr>
+                <w:rFonts w:ascii="Consolas" w:eastAsia="Consolas" w:hAnsi="Consolas" w:cs="Consolas"/>
+                <w:sz w:val="18"/>
+                <w:szCs w:val="18"/>
+              </w:rPr>
+              <w:t xml:space="preserve">        },</w:t>
+            </w:r>
+          </w:p>
+          <w:p>
+            <w:pPr>
+              <w:spacing w:line="240" w:lineRule="auto"/>
+              <w:ind w:left="0"/>
+              <w:rPr>
+                <w:rFonts w:ascii="Consolas" w:eastAsia="Consolas" w:hAnsi="Consolas" w:cs="Consolas"/>
+                <w:sz w:val="18"/>
+                <w:szCs w:val="18"/>
+              </w:rPr>
+            </w:pPr>
+            <w:r>
+              <w:rPr>
+                <w:rFonts w:ascii="Consolas" w:eastAsia="Consolas" w:hAnsi="Consolas" w:cs="Consolas"/>
+                <w:sz w:val="18"/>
+                <w:szCs w:val="18"/>
+              </w:rPr>
+              <w:t xml:space="preserve">        "</w:t>
+            </w:r>
+            <w:proofErr w:type="spellStart"/>
+            <w:r>
+              <w:rPr>
+                <w:rFonts w:ascii="Consolas" w:eastAsia="Consolas" w:hAnsi="Consolas" w:cs="Consolas"/>
+                <w:sz w:val="18"/>
+                <w:szCs w:val="18"/>
+              </w:rPr>
+              <w:t>shipping_address</w:t>
+            </w:r>
+            <w:proofErr w:type="spellEnd"/>
+            <w:r>
+              <w:rPr>
+                <w:rFonts w:ascii="Consolas" w:eastAsia="Consolas" w:hAnsi="Consolas" w:cs="Consolas"/>
+                <w:sz w:val="18"/>
+                <w:szCs w:val="18"/>
+              </w:rPr>
+              <w:t>": {</w:t>
+            </w:r>
+          </w:p>
+          <w:p>
+            <w:pPr>
+              <w:spacing w:line="240" w:lineRule="auto"/>
+              <w:ind w:left="0"/>
+              <w:rPr>
+                <w:rFonts w:ascii="Consolas" w:eastAsia="Consolas" w:hAnsi="Consolas" w:cs="Consolas"/>
+                <w:sz w:val="18"/>
+                <w:szCs w:val="18"/>
+              </w:rPr>
+            </w:pPr>
+            <w:r>
+              <w:rPr>
+                <w:rFonts w:ascii="Consolas" w:eastAsia="Consolas" w:hAnsi="Consolas" w:cs="Consolas"/>
+                <w:sz w:val="18"/>
+                <w:szCs w:val="18"/>
+              </w:rPr>
+              <w:t xml:space="preserve">            "</w:t>
+            </w:r>
+            <w:proofErr w:type="spellStart"/>
+            <w:r>
+              <w:rPr>
+                <w:rFonts w:ascii="Consolas" w:eastAsia="Consolas" w:hAnsi="Consolas" w:cs="Consolas"/>
+                <w:sz w:val="18"/>
+                <w:szCs w:val="18"/>
+              </w:rPr>
+              <w:t>first_name</w:t>
+            </w:r>
+            <w:proofErr w:type="spellEnd"/>
+            <w:r>
+              <w:rPr>
+                <w:rFonts w:ascii="Consolas" w:eastAsia="Consolas" w:hAnsi="Consolas" w:cs="Consolas"/>
+                <w:sz w:val="18"/>
+                <w:szCs w:val="18"/>
+              </w:rPr>
+              <w:t>": "&lt;FIRST&gt;",</w:t>
+            </w:r>
+          </w:p>
+          <w:p>
+            <w:pPr>
+              <w:spacing w:line="240" w:lineRule="auto"/>
+              <w:ind w:left="0"/>
+              <w:rPr>
+                <w:rFonts w:ascii="Consolas" w:eastAsia="Consolas" w:hAnsi="Consolas" w:cs="Consolas"/>
+                <w:sz w:val="18"/>
+                <w:szCs w:val="18"/>
+              </w:rPr>
+            </w:pPr>
+            <w:r>
+              <w:rPr>
+                <w:rFonts w:ascii="Consolas" w:eastAsia="Consolas" w:hAnsi="Consolas" w:cs="Consolas"/>
+                <w:sz w:val="18"/>
+                <w:szCs w:val="18"/>
+              </w:rPr>
+              <w:t xml:space="preserve">            "</w:t>
+            </w:r>
+            <w:proofErr w:type="spellStart"/>
+            <w:r>
+              <w:rPr>
+                <w:rFonts w:ascii="Consolas" w:eastAsia="Consolas" w:hAnsi="Consolas" w:cs="Consolas"/>
+                <w:sz w:val="18"/>
+                <w:szCs w:val="18"/>
+              </w:rPr>
+              <w:t>last_name</w:t>
+            </w:r>
+            <w:proofErr w:type="spellEnd"/>
+            <w:r>
+              <w:rPr>
+                <w:rFonts w:ascii="Consolas" w:eastAsia="Consolas" w:hAnsi="Consolas" w:cs="Consolas"/>
+                <w:sz w:val="18"/>
+                <w:szCs w:val="18"/>
+              </w:rPr>
+              <w:t>": "&lt;LAST&gt;",</w:t>
+            </w:r>
+          </w:p>
+          <w:p>
+            <w:pPr>
+              <w:spacing w:line="240" w:lineRule="auto"/>
+              <w:ind w:left="0"/>
+              <w:rPr>
+                <w:rFonts w:ascii="Consolas" w:eastAsia="Consolas" w:hAnsi="Consolas" w:cs="Consolas"/>
+                <w:sz w:val="18"/>
+                <w:szCs w:val="18"/>
+              </w:rPr>
+            </w:pPr>
+            <w:r>
+              <w:rPr>
+                <w:rFonts w:ascii="Consolas" w:eastAsia="Consolas" w:hAnsi="Consolas" w:cs="Consolas"/>
+                <w:sz w:val="18"/>
+                <w:szCs w:val="18"/>
+              </w:rPr>
+              <w:t xml:space="preserve">            "address1": "&lt;STREET&gt;",</w:t>
+            </w:r>
+          </w:p>
+          <w:p>
+            <w:pPr>
+              <w:spacing w:line="240" w:lineRule="auto"/>
+              <w:ind w:left="0"/>
+              <w:rPr>
+                <w:rFonts w:ascii="Consolas" w:eastAsia="Consolas" w:hAnsi="Consolas" w:cs="Consolas"/>
+                <w:sz w:val="18"/>
+                <w:szCs w:val="18"/>
+              </w:rPr>
+            </w:pPr>
+            <w:r>
+              <w:rPr>
+                <w:rFonts w:ascii="Consolas" w:eastAsia="Consolas" w:hAnsi="Consolas" w:cs="Consolas"/>
+                <w:sz w:val="18"/>
+                <w:szCs w:val="18"/>
+              </w:rPr>
+              <w:t xml:space="preserve">            "city": "&lt;CITY&gt;",</w:t>
+            </w:r>
+          </w:p>
+          <w:p>
+            <w:pPr>
+              <w:spacing w:line="240" w:lineRule="auto"/>
+              <w:ind w:left="0"/>
+              <w:rPr>
+                <w:rFonts w:ascii="Consolas" w:eastAsia="Consolas" w:hAnsi="Consolas" w:cs="Consolas"/>
+                <w:sz w:val="18"/>
+                <w:szCs w:val="18"/>
+              </w:rPr>
+            </w:pPr>
+            <w:r>
+              <w:rPr>
+                <w:rFonts w:ascii="Consolas" w:eastAsia="Consolas" w:hAnsi="Consolas" w:cs="Consolas"/>
+                <w:sz w:val="18"/>
+                <w:szCs w:val="18"/>
+              </w:rPr>
+              <w:t xml:space="preserve">            "</w:t>
+            </w:r>
+            <w:proofErr w:type="spellStart"/>
+            <w:r>
+              <w:rPr>
+                <w:rFonts w:ascii="Consolas" w:eastAsia="Consolas" w:hAnsi="Consolas" w:cs="Consolas"/>
+                <w:sz w:val="18"/>
+                <w:szCs w:val="18"/>
+              </w:rPr>
               <w:t>state_code</w:t>
             </w:r>
             <w:proofErr w:type="spellEnd"/>
@@ -13068,569 +13558,6 @@
                 <w:sz w:val="18"/>
                 <w:szCs w:val="18"/>
               </w:rPr>
-              <w:t>": "</w:t>
-            </w:r>
-            <w:r>
-              <w:rPr>
-                <w:rFonts w:ascii="Consolas" w:eastAsia="Consolas" w:hAnsi="Consolas" w:cs="Consolas"/>
-                <w:sz w:val="18"/>
-                <w:szCs w:val="18"/>
-              </w:rPr>
-              <w:t>&lt;STATE&gt;</w:t>
-            </w:r>
-            <w:r>
-              <w:rPr>
-                <w:rFonts w:ascii="Consolas" w:eastAsia="Consolas" w:hAnsi="Consolas" w:cs="Consolas"/>
-                <w:sz w:val="18"/>
-                <w:szCs w:val="18"/>
-              </w:rPr>
-              <w:t>",</w:t>
-            </w:r>
-          </w:p>
-          <w:p>
-            <w:pPr>
-              <w:spacing w:line="240" w:lineRule="auto"/>
-              <w:ind w:left="0"/>
-              <w:rPr>
-                <w:rFonts w:ascii="Consolas" w:eastAsia="Consolas" w:hAnsi="Consolas" w:cs="Consolas"/>
-                <w:sz w:val="18"/>
-                <w:szCs w:val="18"/>
-              </w:rPr>
-            </w:pPr>
-            <w:r>
-              <w:rPr>
-                <w:rFonts w:ascii="Consolas" w:eastAsia="Consolas" w:hAnsi="Consolas" w:cs="Consolas"/>
-                <w:sz w:val="18"/>
-                <w:szCs w:val="18"/>
-              </w:rPr>
-              <w:t xml:space="preserve">        "</w:t>
-            </w:r>
-            <w:proofErr w:type="spellStart"/>
-            <w:r>
-              <w:rPr>
-                <w:rFonts w:ascii="Consolas" w:eastAsia="Consolas" w:hAnsi="Consolas" w:cs="Consolas"/>
-                <w:sz w:val="18"/>
-                <w:szCs w:val="18"/>
-              </w:rPr>
-              <w:t>country_code</w:t>
-            </w:r>
-            <w:proofErr w:type="spellEnd"/>
-            <w:r>
-              <w:rPr>
-                <w:rFonts w:ascii="Consolas" w:eastAsia="Consolas" w:hAnsi="Consolas" w:cs="Consolas"/>
-                <w:sz w:val="18"/>
-                <w:szCs w:val="18"/>
-              </w:rPr>
-              <w:t>": "</w:t>
-            </w:r>
-            <w:r>
-              <w:rPr>
-                <w:rFonts w:ascii="Consolas" w:eastAsia="Consolas" w:hAnsi="Consolas" w:cs="Consolas"/>
-                <w:sz w:val="18"/>
-                <w:szCs w:val="18"/>
-              </w:rPr>
-              <w:t>&lt;COUNTRY&gt;</w:t>
-            </w:r>
-            <w:r>
-              <w:rPr>
-                <w:rFonts w:ascii="Consolas" w:eastAsia="Consolas" w:hAnsi="Consolas" w:cs="Consolas"/>
-                <w:sz w:val="18"/>
-                <w:szCs w:val="18"/>
-              </w:rPr>
-              <w:t>"</w:t>
-            </w:r>
-          </w:p>
-          <w:p>
-            <w:pPr>
-              <w:spacing w:line="240" w:lineRule="auto"/>
-              <w:ind w:left="0"/>
-              <w:rPr>
-                <w:rFonts w:ascii="Consolas" w:eastAsia="Consolas" w:hAnsi="Consolas" w:cs="Consolas"/>
-                <w:sz w:val="18"/>
-                <w:szCs w:val="18"/>
-              </w:rPr>
-            </w:pPr>
-            <w:r>
-              <w:rPr>
-                <w:rFonts w:ascii="Consolas" w:eastAsia="Consolas" w:hAnsi="Consolas" w:cs="Consolas"/>
-                <w:sz w:val="18"/>
-                <w:szCs w:val="18"/>
-              </w:rPr>
-              <w:t xml:space="preserve">    },</w:t>
-            </w:r>
-          </w:p>
-          <w:p>
-            <w:pPr>
-              <w:spacing w:line="240" w:lineRule="auto"/>
-              <w:ind w:left="0"/>
-              <w:rPr>
-                <w:rFonts w:ascii="Consolas" w:eastAsia="Consolas" w:hAnsi="Consolas" w:cs="Consolas"/>
-                <w:sz w:val="18"/>
-                <w:szCs w:val="18"/>
-              </w:rPr>
-            </w:pPr>
-            <w:r>
-              <w:rPr>
-                <w:rFonts w:ascii="Consolas" w:eastAsia="Consolas" w:hAnsi="Consolas" w:cs="Consolas"/>
-                <w:sz w:val="18"/>
-                <w:szCs w:val="18"/>
-              </w:rPr>
-              <w:t xml:space="preserve">    "</w:t>
-            </w:r>
-            <w:proofErr w:type="spellStart"/>
-            <w:r>
-              <w:rPr>
-                <w:rFonts w:ascii="Consolas" w:eastAsia="Consolas" w:hAnsi="Consolas" w:cs="Consolas"/>
-                <w:sz w:val="18"/>
-                <w:szCs w:val="18"/>
-              </w:rPr>
-              <w:t>product_items</w:t>
-            </w:r>
-            <w:proofErr w:type="spellEnd"/>
-            <w:r>
-              <w:rPr>
-                <w:rFonts w:ascii="Consolas" w:eastAsia="Consolas" w:hAnsi="Consolas" w:cs="Consolas"/>
-                <w:sz w:val="18"/>
-                <w:szCs w:val="18"/>
-              </w:rPr>
-              <w:t>": [{</w:t>
-            </w:r>
-          </w:p>
-          <w:p>
-            <w:pPr>
-              <w:spacing w:line="240" w:lineRule="auto"/>
-              <w:ind w:left="0"/>
-              <w:rPr>
-                <w:rFonts w:ascii="Consolas" w:eastAsia="Consolas" w:hAnsi="Consolas" w:cs="Consolas"/>
-                <w:sz w:val="18"/>
-                <w:szCs w:val="18"/>
-              </w:rPr>
-            </w:pPr>
-            <w:r>
-              <w:rPr>
-                <w:rFonts w:ascii="Consolas" w:eastAsia="Consolas" w:hAnsi="Consolas" w:cs="Consolas"/>
-                <w:sz w:val="18"/>
-                <w:szCs w:val="18"/>
-              </w:rPr>
-              <w:t xml:space="preserve">        "</w:t>
-            </w:r>
-            <w:proofErr w:type="spellStart"/>
-            <w:r>
-              <w:rPr>
-                <w:rFonts w:ascii="Consolas" w:eastAsia="Consolas" w:hAnsi="Consolas" w:cs="Consolas"/>
-                <w:sz w:val="18"/>
-                <w:szCs w:val="18"/>
-              </w:rPr>
-              <w:t>product_id</w:t>
-            </w:r>
-            <w:proofErr w:type="spellEnd"/>
-            <w:r>
-              <w:rPr>
-                <w:rFonts w:ascii="Consolas" w:eastAsia="Consolas" w:hAnsi="Consolas" w:cs="Consolas"/>
-                <w:sz w:val="18"/>
-                <w:szCs w:val="18"/>
-              </w:rPr>
-              <w:t>": "sony-ps3-bundle",</w:t>
-            </w:r>
-          </w:p>
-          <w:p>
-            <w:pPr>
-              <w:spacing w:line="240" w:lineRule="auto"/>
-              <w:ind w:left="0"/>
-              <w:rPr>
-                <w:rFonts w:ascii="Consolas" w:eastAsia="Consolas" w:hAnsi="Consolas" w:cs="Consolas"/>
-                <w:sz w:val="18"/>
-                <w:szCs w:val="18"/>
-              </w:rPr>
-            </w:pPr>
-            <w:r>
-              <w:rPr>
-                <w:rFonts w:ascii="Consolas" w:eastAsia="Consolas" w:hAnsi="Consolas" w:cs="Consolas"/>
-                <w:sz w:val="18"/>
-                <w:szCs w:val="18"/>
-              </w:rPr>
-              <w:t xml:space="preserve">        "quantity": 1</w:t>
-            </w:r>
-          </w:p>
-          <w:p>
-            <w:pPr>
-              <w:spacing w:line="240" w:lineRule="auto"/>
-              <w:ind w:left="0"/>
-              <w:rPr>
-                <w:rFonts w:ascii="Consolas" w:eastAsia="Consolas" w:hAnsi="Consolas" w:cs="Consolas"/>
-                <w:sz w:val="18"/>
-                <w:szCs w:val="18"/>
-              </w:rPr>
-            </w:pPr>
-            <w:r>
-              <w:rPr>
-                <w:rFonts w:ascii="Consolas" w:eastAsia="Consolas" w:hAnsi="Consolas" w:cs="Consolas"/>
-                <w:sz w:val="18"/>
-                <w:szCs w:val="18"/>
-              </w:rPr>
-              <w:t xml:space="preserve">    }],</w:t>
-            </w:r>
-          </w:p>
-          <w:p>
-            <w:pPr>
-              <w:spacing w:line="240" w:lineRule="auto"/>
-              <w:ind w:left="0"/>
-              <w:rPr>
-                <w:rFonts w:ascii="Consolas" w:eastAsia="Consolas" w:hAnsi="Consolas" w:cs="Consolas"/>
-                <w:sz w:val="18"/>
-                <w:szCs w:val="18"/>
-              </w:rPr>
-            </w:pPr>
-            <w:r>
-              <w:rPr>
-                <w:rFonts w:ascii="Consolas" w:eastAsia="Consolas" w:hAnsi="Consolas" w:cs="Consolas"/>
-                <w:sz w:val="18"/>
-                <w:szCs w:val="18"/>
-              </w:rPr>
-              <w:t xml:space="preserve">    "shipments": [{</w:t>
-            </w:r>
-          </w:p>
-          <w:p>
-            <w:pPr>
-              <w:spacing w:line="240" w:lineRule="auto"/>
-              <w:ind w:left="0"/>
-              <w:rPr>
-                <w:rFonts w:ascii="Consolas" w:eastAsia="Consolas" w:hAnsi="Consolas" w:cs="Consolas"/>
-                <w:sz w:val="18"/>
-                <w:szCs w:val="18"/>
-              </w:rPr>
-            </w:pPr>
-            <w:r>
-              <w:rPr>
-                <w:rFonts w:ascii="Consolas" w:eastAsia="Consolas" w:hAnsi="Consolas" w:cs="Consolas"/>
-                <w:sz w:val="18"/>
-                <w:szCs w:val="18"/>
-              </w:rPr>
-              <w:t xml:space="preserve">        "gift": false,</w:t>
-            </w:r>
-          </w:p>
-          <w:p>
-            <w:pPr>
-              <w:spacing w:line="240" w:lineRule="auto"/>
-              <w:ind w:left="0"/>
-              <w:rPr>
-                <w:rFonts w:ascii="Consolas" w:eastAsia="Consolas" w:hAnsi="Consolas" w:cs="Consolas"/>
-                <w:sz w:val="18"/>
-                <w:szCs w:val="18"/>
-              </w:rPr>
-            </w:pPr>
-            <w:r>
-              <w:rPr>
-                <w:rFonts w:ascii="Consolas" w:eastAsia="Consolas" w:hAnsi="Consolas" w:cs="Consolas"/>
-                <w:sz w:val="18"/>
-                <w:szCs w:val="18"/>
-              </w:rPr>
-              <w:t xml:space="preserve">        "</w:t>
-            </w:r>
-            <w:proofErr w:type="spellStart"/>
-            <w:r>
-              <w:rPr>
-                <w:rFonts w:ascii="Consolas" w:eastAsia="Consolas" w:hAnsi="Consolas" w:cs="Consolas"/>
-                <w:sz w:val="18"/>
-                <w:szCs w:val="18"/>
-              </w:rPr>
-              <w:t>shipping_method</w:t>
-            </w:r>
-            <w:proofErr w:type="spellEnd"/>
-            <w:r>
-              <w:rPr>
-                <w:rFonts w:ascii="Consolas" w:eastAsia="Consolas" w:hAnsi="Consolas" w:cs="Consolas"/>
-                <w:sz w:val="18"/>
-                <w:szCs w:val="18"/>
-              </w:rPr>
-              <w:t>": {</w:t>
-            </w:r>
-          </w:p>
-          <w:p>
-            <w:pPr>
-              <w:spacing w:line="240" w:lineRule="auto"/>
-              <w:ind w:left="0"/>
-              <w:rPr>
-                <w:rFonts w:ascii="Consolas" w:eastAsia="Consolas" w:hAnsi="Consolas" w:cs="Consolas"/>
-                <w:sz w:val="18"/>
-                <w:szCs w:val="18"/>
-              </w:rPr>
-            </w:pPr>
-            <w:r>
-              <w:rPr>
-                <w:rFonts w:ascii="Consolas" w:eastAsia="Consolas" w:hAnsi="Consolas" w:cs="Consolas"/>
-                <w:sz w:val="18"/>
-                <w:szCs w:val="18"/>
-              </w:rPr>
-              <w:t xml:space="preserve">            "id": "001"</w:t>
-            </w:r>
-          </w:p>
-          <w:p>
-            <w:pPr>
-              <w:spacing w:line="240" w:lineRule="auto"/>
-              <w:ind w:left="0"/>
-              <w:rPr>
-                <w:rFonts w:ascii="Consolas" w:eastAsia="Consolas" w:hAnsi="Consolas" w:cs="Consolas"/>
-                <w:sz w:val="18"/>
-                <w:szCs w:val="18"/>
-              </w:rPr>
-            </w:pPr>
-            <w:r>
-              <w:rPr>
-                <w:rFonts w:ascii="Consolas" w:eastAsia="Consolas" w:hAnsi="Consolas" w:cs="Consolas"/>
-                <w:sz w:val="18"/>
-                <w:szCs w:val="18"/>
-              </w:rPr>
-              <w:t xml:space="preserve">        },</w:t>
-            </w:r>
-          </w:p>
-          <w:p>
-            <w:pPr>
-              <w:spacing w:line="240" w:lineRule="auto"/>
-              <w:ind w:left="0"/>
-              <w:rPr>
-                <w:rFonts w:ascii="Consolas" w:eastAsia="Consolas" w:hAnsi="Consolas" w:cs="Consolas"/>
-                <w:sz w:val="18"/>
-                <w:szCs w:val="18"/>
-              </w:rPr>
-            </w:pPr>
-            <w:r>
-              <w:rPr>
-                <w:rFonts w:ascii="Consolas" w:eastAsia="Consolas" w:hAnsi="Consolas" w:cs="Consolas"/>
-                <w:sz w:val="18"/>
-                <w:szCs w:val="18"/>
-              </w:rPr>
-              <w:t xml:space="preserve">        "</w:t>
-            </w:r>
-            <w:proofErr w:type="spellStart"/>
-            <w:r>
-              <w:rPr>
-                <w:rFonts w:ascii="Consolas" w:eastAsia="Consolas" w:hAnsi="Consolas" w:cs="Consolas"/>
-                <w:sz w:val="18"/>
-                <w:szCs w:val="18"/>
-              </w:rPr>
-              <w:t>shipping_address</w:t>
-            </w:r>
-            <w:proofErr w:type="spellEnd"/>
-            <w:r>
-              <w:rPr>
-                <w:rFonts w:ascii="Consolas" w:eastAsia="Consolas" w:hAnsi="Consolas" w:cs="Consolas"/>
-                <w:sz w:val="18"/>
-                <w:szCs w:val="18"/>
-              </w:rPr>
-              <w:t>": {</w:t>
-            </w:r>
-          </w:p>
-          <w:p>
-            <w:pPr>
-              <w:spacing w:line="240" w:lineRule="auto"/>
-              <w:ind w:left="0"/>
-              <w:rPr>
-                <w:rFonts w:ascii="Consolas" w:eastAsia="Consolas" w:hAnsi="Consolas" w:cs="Consolas"/>
-                <w:sz w:val="18"/>
-                <w:szCs w:val="18"/>
-              </w:rPr>
-            </w:pPr>
-            <w:r>
-              <w:rPr>
-                <w:rFonts w:ascii="Consolas" w:eastAsia="Consolas" w:hAnsi="Consolas" w:cs="Consolas"/>
-                <w:sz w:val="18"/>
-                <w:szCs w:val="18"/>
-              </w:rPr>
-              <w:t xml:space="preserve">    </w:t>
-            </w:r>
-            <w:r>
-              <w:rPr>
-                <w:rFonts w:ascii="Consolas" w:eastAsia="Consolas" w:hAnsi="Consolas" w:cs="Consolas"/>
-                <w:sz w:val="18"/>
-                <w:szCs w:val="18"/>
-              </w:rPr>
-              <w:t xml:space="preserve">        "</w:t>
-            </w:r>
-            <w:proofErr w:type="spellStart"/>
-            <w:r>
-              <w:rPr>
-                <w:rFonts w:ascii="Consolas" w:eastAsia="Consolas" w:hAnsi="Consolas" w:cs="Consolas"/>
-                <w:sz w:val="18"/>
-                <w:szCs w:val="18"/>
-              </w:rPr>
-              <w:t>first_name</w:t>
-            </w:r>
-            <w:proofErr w:type="spellEnd"/>
-            <w:r>
-              <w:rPr>
-                <w:rFonts w:ascii="Consolas" w:eastAsia="Consolas" w:hAnsi="Consolas" w:cs="Consolas"/>
-                <w:sz w:val="18"/>
-                <w:szCs w:val="18"/>
-              </w:rPr>
-              <w:t>": "&lt;FIRST&gt;",</w:t>
-            </w:r>
-          </w:p>
-          <w:p>
-            <w:pPr>
-              <w:spacing w:line="240" w:lineRule="auto"/>
-              <w:ind w:left="0"/>
-              <w:rPr>
-                <w:rFonts w:ascii="Consolas" w:eastAsia="Consolas" w:hAnsi="Consolas" w:cs="Consolas"/>
-                <w:sz w:val="18"/>
-                <w:szCs w:val="18"/>
-              </w:rPr>
-            </w:pPr>
-            <w:r>
-              <w:rPr>
-                <w:rFonts w:ascii="Consolas" w:eastAsia="Consolas" w:hAnsi="Consolas" w:cs="Consolas"/>
-                <w:sz w:val="18"/>
-                <w:szCs w:val="18"/>
-              </w:rPr>
-              <w:t xml:space="preserve">    </w:t>
-            </w:r>
-            <w:r>
-              <w:rPr>
-                <w:rFonts w:ascii="Consolas" w:eastAsia="Consolas" w:hAnsi="Consolas" w:cs="Consolas"/>
-                <w:sz w:val="18"/>
-                <w:szCs w:val="18"/>
-              </w:rPr>
-              <w:t xml:space="preserve">    </w:t>
-            </w:r>
-            <w:r>
-              <w:rPr>
-                <w:rFonts w:ascii="Consolas" w:eastAsia="Consolas" w:hAnsi="Consolas" w:cs="Consolas"/>
-                <w:sz w:val="18"/>
-                <w:szCs w:val="18"/>
-              </w:rPr>
-              <w:t xml:space="preserve">    "</w:t>
-            </w:r>
-            <w:proofErr w:type="spellStart"/>
-            <w:r>
-              <w:rPr>
-                <w:rFonts w:ascii="Consolas" w:eastAsia="Consolas" w:hAnsi="Consolas" w:cs="Consolas"/>
-                <w:sz w:val="18"/>
-                <w:szCs w:val="18"/>
-              </w:rPr>
-              <w:t>last_name</w:t>
-            </w:r>
-            <w:proofErr w:type="spellEnd"/>
-            <w:r>
-              <w:rPr>
-                <w:rFonts w:ascii="Consolas" w:eastAsia="Consolas" w:hAnsi="Consolas" w:cs="Consolas"/>
-                <w:sz w:val="18"/>
-                <w:szCs w:val="18"/>
-              </w:rPr>
-              <w:t>": "&lt;LAST&gt;",</w:t>
-            </w:r>
-          </w:p>
-          <w:p>
-            <w:pPr>
-              <w:spacing w:line="240" w:lineRule="auto"/>
-              <w:ind w:left="0"/>
-              <w:rPr>
-                <w:rFonts w:ascii="Consolas" w:eastAsia="Consolas" w:hAnsi="Consolas" w:cs="Consolas"/>
-                <w:sz w:val="18"/>
-                <w:szCs w:val="18"/>
-              </w:rPr>
-            </w:pPr>
-            <w:r>
-              <w:rPr>
-                <w:rFonts w:ascii="Consolas" w:eastAsia="Consolas" w:hAnsi="Consolas" w:cs="Consolas"/>
-                <w:sz w:val="18"/>
-                <w:szCs w:val="18"/>
-              </w:rPr>
-              <w:t xml:space="preserve">    </w:t>
-            </w:r>
-            <w:r>
-              <w:rPr>
-                <w:rFonts w:ascii="Consolas" w:eastAsia="Consolas" w:hAnsi="Consolas" w:cs="Consolas"/>
-                <w:sz w:val="18"/>
-                <w:szCs w:val="18"/>
-              </w:rPr>
-              <w:t xml:space="preserve">        "address1": "&lt;STREET&gt;",</w:t>
-            </w:r>
-          </w:p>
-          <w:p>
-            <w:pPr>
-              <w:spacing w:line="240" w:lineRule="auto"/>
-              <w:ind w:left="0"/>
-              <w:rPr>
-                <w:rFonts w:ascii="Consolas" w:eastAsia="Consolas" w:hAnsi="Consolas" w:cs="Consolas"/>
-                <w:sz w:val="18"/>
-                <w:szCs w:val="18"/>
-              </w:rPr>
-            </w:pPr>
-            <w:r>
-              <w:rPr>
-                <w:rFonts w:ascii="Consolas" w:eastAsia="Consolas" w:hAnsi="Consolas" w:cs="Consolas"/>
-                <w:sz w:val="18"/>
-                <w:szCs w:val="18"/>
-              </w:rPr>
-              <w:t xml:space="preserve">    </w:t>
-            </w:r>
-            <w:r>
-              <w:rPr>
-                <w:rFonts w:ascii="Consolas" w:eastAsia="Consolas" w:hAnsi="Consolas" w:cs="Consolas"/>
-                <w:sz w:val="18"/>
-                <w:szCs w:val="18"/>
-              </w:rPr>
-              <w:t xml:space="preserve">    </w:t>
-            </w:r>
-            <w:r>
-              <w:rPr>
-                <w:rFonts w:ascii="Consolas" w:eastAsia="Consolas" w:hAnsi="Consolas" w:cs="Consolas"/>
-                <w:sz w:val="18"/>
-                <w:szCs w:val="18"/>
-              </w:rPr>
-              <w:t xml:space="preserve">    "city": "&lt;CITY&gt;",</w:t>
-            </w:r>
-          </w:p>
-          <w:p>
-            <w:pPr>
-              <w:spacing w:line="240" w:lineRule="auto"/>
-              <w:ind w:left="0"/>
-              <w:rPr>
-                <w:rFonts w:ascii="Consolas" w:eastAsia="Consolas" w:hAnsi="Consolas" w:cs="Consolas"/>
-                <w:sz w:val="18"/>
-                <w:szCs w:val="18"/>
-              </w:rPr>
-            </w:pPr>
-            <w:r>
-              <w:rPr>
-                <w:rFonts w:ascii="Consolas" w:eastAsia="Consolas" w:hAnsi="Consolas" w:cs="Consolas"/>
-                <w:sz w:val="18"/>
-                <w:szCs w:val="18"/>
-              </w:rPr>
-              <w:t xml:space="preserve">        </w:t>
-            </w:r>
-            <w:r>
-              <w:rPr>
-                <w:rFonts w:ascii="Consolas" w:eastAsia="Consolas" w:hAnsi="Consolas" w:cs="Consolas"/>
-                <w:sz w:val="18"/>
-                <w:szCs w:val="18"/>
-              </w:rPr>
-              <w:t xml:space="preserve">    </w:t>
-            </w:r>
-            <w:r>
-              <w:rPr>
-                <w:rFonts w:ascii="Consolas" w:eastAsia="Consolas" w:hAnsi="Consolas" w:cs="Consolas"/>
-                <w:sz w:val="18"/>
-                <w:szCs w:val="18"/>
-              </w:rPr>
-              <w:t>"</w:t>
-            </w:r>
-            <w:proofErr w:type="spellStart"/>
-            <w:r>
-              <w:rPr>
-                <w:rFonts w:ascii="Consolas" w:eastAsia="Consolas" w:hAnsi="Consolas" w:cs="Consolas"/>
-                <w:sz w:val="18"/>
-                <w:szCs w:val="18"/>
-              </w:rPr>
-              <w:t>state_code</w:t>
-            </w:r>
-            <w:proofErr w:type="spellEnd"/>
-            <w:r>
-              <w:rPr>
-                <w:rFonts w:ascii="Consolas" w:eastAsia="Consolas" w:hAnsi="Consolas" w:cs="Consolas"/>
-                <w:sz w:val="18"/>
-                <w:szCs w:val="18"/>
-              </w:rPr>
               <w:t>": "&lt;STATE&gt;",</w:t>
             </w:r>
           </w:p>
@@ -13650,15 +13577,7 @@
                 <w:sz w:val="18"/>
                 <w:szCs w:val="18"/>
               </w:rPr>
-              <w:t xml:space="preserve">    </w:t>
-            </w:r>
-            <w:r>
-              <w:rPr>
-                <w:rFonts w:ascii="Consolas" w:eastAsia="Consolas" w:hAnsi="Consolas" w:cs="Consolas"/>
-                <w:sz w:val="18"/>
-                <w:szCs w:val="18"/>
-              </w:rPr>
-              <w:t xml:space="preserve">        "</w:t>
+              <w:t xml:space="preserve">            "</w:t>
             </w:r>
             <w:proofErr w:type="spellStart"/>
             <w:r>
@@ -24496,7 +24415,7 @@
                 <w:sz w:val="18"/>
                 <w:szCs w:val="18"/>
               </w:rPr>
-              <w:t>paymentProfileID = (</w:t>
+              <w:t>paymentProfileID</w:t>
             </w:r>
             <w:proofErr w:type="spellEnd"/>
             <w:r>
@@ -24505,7 +24424,7 @@
                 <w:sz w:val="18"/>
                 <w:szCs w:val="18"/>
               </w:rPr>
-              <w:t>'</w:t>
+              <w:t xml:space="preserve"> = ('</w:t>
             </w:r>
             <w:proofErr w:type="spellStart"/>
             <w:r>
@@ -25840,9 +25759,14 @@
       <w:r>
         <w:t>payment.isml</w:t>
       </w:r>
+      <w:proofErr w:type="spellEnd"/>
       <w:proofErr w:type="gramEnd"/>
       <w:r>
-        <w:t xml:space="preserve"> – Adds Javascript</w:t>
+        <w:t xml:space="preserve"> – Adds </w:t>
+      </w:r>
+      <w:proofErr w:type="spellStart"/>
+      <w:r>
+        <w:t>Javascript</w:t>
       </w:r>
       <w:proofErr w:type="spellEnd"/>
       <w:r>
@@ -26682,11 +26606,11 @@
       </w:r>
       <w:proofErr w:type="spellStart"/>
       <w:r>
-        <w:t>javascript for the address</w:t>
+        <w:t>javascript</w:t>
       </w:r>
       <w:proofErr w:type="spellEnd"/>
       <w:r>
-        <w:t xml:space="preserve"> book page</w:t>
+        <w:t xml:space="preserve"> for the address book page</w:t>
       </w:r>
     </w:p>
     <w:p>
@@ -28089,7 +28013,7 @@
                 <w:sz w:val="18"/>
                 <w:szCs w:val="18"/>
               </w:rPr>
-              <w:t>paymentInstrume</w:t>
+              <w:t>paymentInstrumentId</w:t>
             </w:r>
             <w:proofErr w:type="spellEnd"/>
             <w:r>
@@ -28098,7 +28022,7 @@
                 <w:sz w:val="18"/>
                 <w:szCs w:val="18"/>
               </w:rPr>
-              <w:t>nt</w:t>
+              <w:t xml:space="preserve">": </w:t>
             </w:r>
             <w:proofErr w:type="spellStart"/>
             <w:r>
@@ -28107,7 +28031,7 @@
                 <w:sz w:val="18"/>
                 <w:szCs w:val="18"/>
               </w:rPr>
-              <w:t>Id": newCardSfccId,</w:t>
+              <w:t>newCardSfccId</w:t>
             </w:r>
             <w:proofErr w:type="spellEnd"/>
             <w:r>
@@ -28116,7 +28040,7 @@
                 <w:sz w:val="18"/>
                 <w:szCs w:val="18"/>
               </w:rPr>
-              <w:t xml:space="preserve"> "</w:t>
+              <w:t>, "</w:t>
             </w:r>
             <w:proofErr w:type="spellStart"/>
             <w:r>
@@ -43450,7 +43374,7 @@
       </w:pPr>
     </w:pPrDefault>
   </w:docDefaults>
-  <w:latentStyles w:defLockedState="0" w:defUIPriority="99" w:defSemiHidden="0" w:defUnhideWhenUsed="0" w:defQFormat="0" w:count="377">
+  <w:latentStyles w:defLockedState="0" w:defUIPriority="99" w:defSemiHidden="0" w:defUnhideWhenUsed="0" w:defQFormat="0" w:count="376">
     <w:lsdException w:name="Normal" w:uiPriority="0" w:qFormat="1"/>
     <w:lsdException w:name="heading 1" w:uiPriority="9" w:qFormat="1"/>
     <w:lsdException w:name="heading 2" w:semiHidden="1" w:uiPriority="9" w:unhideWhenUsed="1" w:qFormat="1"/>
@@ -43556,6 +43480,7 @@
     <w:lsdException w:name="HTML Sample" w:semiHidden="1" w:unhideWhenUsed="1"/>
     <w:lsdException w:name="HTML Typewriter" w:semiHidden="1" w:unhideWhenUsed="1"/>
     <w:lsdException w:name="HTML Variable" w:semiHidden="1" w:unhideWhenUsed="1"/>
+    <w:lsdException w:name="Normal Table" w:semiHidden="1" w:unhideWhenUsed="1"/>
     <w:lsdException w:name="annotation subject" w:semiHidden="1" w:unhideWhenUsed="1"/>
     <w:lsdException w:name="No List" w:semiHidden="1" w:unhideWhenUsed="1"/>
     <w:lsdException w:name="Outline List 1" w:semiHidden="1" w:unhideWhenUsed="1"/>
@@ -43602,8 +43527,10 @@
     <w:lsdException w:name="Table Subtle 2" w:semiHidden="1" w:unhideWhenUsed="1"/>
     <w:lsdException w:name="Table Web 1" w:semiHidden="1" w:unhideWhenUsed="1"/>
     <w:lsdException w:name="Table Web 2" w:semiHidden="1" w:unhideWhenUsed="1"/>
+    <w:lsdException w:name="Table Web 3" w:semiHidden="1" w:unhideWhenUsed="1"/>
     <w:lsdException w:name="Balloon Text" w:semiHidden="1" w:unhideWhenUsed="1"/>
     <w:lsdException w:name="Table Grid" w:uiPriority="39"/>
+    <w:lsdException w:name="Table Theme" w:semiHidden="1" w:unhideWhenUsed="1"/>
     <w:lsdException w:name="Placeholder Text" w:semiHidden="1"/>
     <w:lsdException w:name="No Spacing" w:uiPriority="1" w:qFormat="1"/>
     <w:lsdException w:name="Light Shading" w:uiPriority="60"/>
@@ -43824,7 +43751,6 @@
     <w:lsdException w:name="Hashtag" w:semiHidden="1" w:unhideWhenUsed="1"/>
     <w:lsdException w:name="Unresolved Mention" w:semiHidden="1" w:unhideWhenUsed="1"/>
     <w:lsdException w:name="Smart Link" w:semiHidden="1" w:unhideWhenUsed="1"/>
-    <w:lsdException w:name="Smart Link Error" w:semiHidden="1" w:unhideWhenUsed="1"/>
   </w:latentStyles>
   <w:style w:type="paragraph" w:default="1" w:styleId="Normal">
     <w:name w:val="Normal"/>
@@ -45157,7 +45083,7 @@
 </file>
 
 <file path=customXml/itemProps1.xml><?xml version="1.0" encoding="utf-8"?>
-<ds:datastoreItem xmlns:ds="http://schemas.openxmlformats.org/officeDocument/2006/customXml" ds:itemID="{03E6852C-6A84-344D-9170-75779BE01628}">
+<ds:datastoreItem xmlns:ds="http://schemas.openxmlformats.org/officeDocument/2006/customXml" ds:itemID="{C4428653-3CC3-2340-A0F2-8B2F9416D3BC}">
   <ds:schemaRefs>
     <ds:schemaRef ds:uri="http://schemas.openxmlformats.org/officeDocument/2006/bibliography"/>
   </ds:schemaRefs>

</xml_diff>